<commit_message>
Fully dressed use cases and removed requirements dummy file
Fully dressed use cases have been added to all use cases.
</commit_message>
<xml_diff>
--- a/UML/01 Requirements/UC01 Create plant.docx
+++ b/UML/01 Requirements/UC01 Create plant.docx
@@ -351,16 +351,713 @@
         </w:rPr>
         <w:t>The plant guide warns the gardener that a plant entry with the same name already exists.</w:t>
       </w:r>
+      <w:r>
+        <w:rPr>
+          <w:sz w:val="24"/>
+          <w:szCs w:val="24"/>
+          <w:lang w:val="en-US"/>
+        </w:rPr>
+        <w:t xml:space="preserve"> </w:t>
+      </w:r>
+    </w:p>
+    <w:p>
+      <w:pPr>
+        <w:rPr>
+          <w:sz w:val="24"/>
+          <w:szCs w:val="24"/>
+          <w:lang w:val="en-US"/>
+        </w:rPr>
+      </w:pPr>
+      <w:r>
+        <w:rPr>
+          <w:sz w:val="24"/>
+          <w:szCs w:val="24"/>
+          <w:lang w:val="en-US"/>
+        </w:rPr>
+        <w:br w:type="page"/>
+      </w:r>
+    </w:p>
+    <w:p>
+      <w:pPr>
+        <w:spacing w:line="360" w:lineRule="auto"/>
+        <w:rPr>
+          <w:b/>
+          <w:sz w:val="24"/>
+          <w:szCs w:val="24"/>
+          <w:lang w:val="en-US"/>
+        </w:rPr>
+      </w:pPr>
+      <w:r>
+        <w:rPr>
+          <w:b/>
+          <w:sz w:val="24"/>
+          <w:szCs w:val="24"/>
+          <w:lang w:val="en-US"/>
+        </w:rPr>
+        <w:lastRenderedPageBreak/>
+        <w:t>Scope</w:t>
+      </w:r>
+    </w:p>
+    <w:p>
+      <w:pPr>
+        <w:spacing w:line="360" w:lineRule="auto"/>
+        <w:rPr>
+          <w:sz w:val="24"/>
+          <w:szCs w:val="24"/>
+          <w:lang w:val="en-US"/>
+        </w:rPr>
+      </w:pPr>
+      <w:r>
+        <w:rPr>
+          <w:sz w:val="24"/>
+          <w:szCs w:val="24"/>
+          <w:lang w:val="en-US"/>
+        </w:rPr>
+        <w:t>Plant Guide</w:t>
+      </w:r>
+    </w:p>
+    <w:p>
+      <w:pPr>
+        <w:spacing w:line="360" w:lineRule="auto"/>
+        <w:rPr>
+          <w:b/>
+          <w:sz w:val="24"/>
+          <w:szCs w:val="24"/>
+          <w:lang w:val="en-US"/>
+        </w:rPr>
+      </w:pPr>
+      <w:r>
+        <w:rPr>
+          <w:b/>
+          <w:sz w:val="24"/>
+          <w:szCs w:val="24"/>
+          <w:lang w:val="en-US"/>
+        </w:rPr>
+        <w:t>Level</w:t>
+      </w:r>
+    </w:p>
+    <w:p>
+      <w:pPr>
+        <w:spacing w:line="360" w:lineRule="auto"/>
+        <w:rPr>
+          <w:sz w:val="24"/>
+          <w:szCs w:val="24"/>
+          <w:lang w:val="en-US"/>
+        </w:rPr>
+      </w:pPr>
+      <w:r>
+        <w:rPr>
+          <w:sz w:val="24"/>
+          <w:szCs w:val="24"/>
+          <w:lang w:val="en-US"/>
+        </w:rPr>
+        <w:t>User goal</w:t>
+      </w:r>
+    </w:p>
+    <w:p>
+      <w:pPr>
+        <w:spacing w:line="360" w:lineRule="auto"/>
+        <w:rPr>
+          <w:b/>
+          <w:sz w:val="24"/>
+          <w:szCs w:val="24"/>
+          <w:lang w:val="en-US"/>
+        </w:rPr>
+      </w:pPr>
+      <w:r>
+        <w:rPr>
+          <w:b/>
+          <w:sz w:val="24"/>
+          <w:szCs w:val="24"/>
+          <w:lang w:val="en-US"/>
+        </w:rPr>
+        <w:t>Primary actor</w:t>
+      </w:r>
+    </w:p>
+    <w:p>
+      <w:pPr>
+        <w:spacing w:line="360" w:lineRule="auto"/>
+        <w:rPr>
+          <w:sz w:val="24"/>
+          <w:szCs w:val="24"/>
+          <w:lang w:val="en-US"/>
+        </w:rPr>
+      </w:pPr>
+      <w:r>
+        <w:rPr>
+          <w:sz w:val="24"/>
+          <w:szCs w:val="24"/>
+          <w:lang w:val="en-US"/>
+        </w:rPr>
+        <w:t>Gardener</w:t>
+      </w:r>
+    </w:p>
+    <w:p>
+      <w:pPr>
+        <w:spacing w:line="360" w:lineRule="auto"/>
+        <w:rPr>
+          <w:b/>
+          <w:sz w:val="24"/>
+          <w:szCs w:val="24"/>
+          <w:lang w:val="en-US"/>
+        </w:rPr>
+      </w:pPr>
+      <w:r>
+        <w:rPr>
+          <w:b/>
+          <w:sz w:val="24"/>
+          <w:szCs w:val="24"/>
+          <w:lang w:val="en-US"/>
+        </w:rPr>
+        <w:t>Stakeholders and Interests</w:t>
+      </w:r>
+    </w:p>
+    <w:p>
+      <w:pPr>
+        <w:spacing w:line="360" w:lineRule="auto"/>
+        <w:rPr>
+          <w:sz w:val="24"/>
+          <w:szCs w:val="24"/>
+          <w:lang w:val="en-US"/>
+        </w:rPr>
+      </w:pPr>
+      <w:r>
+        <w:rPr>
+          <w:sz w:val="24"/>
+          <w:szCs w:val="24"/>
+          <w:lang w:val="en-US"/>
+        </w:rPr>
+        <w:t xml:space="preserve">Gardener: Efficiently create and look up plant information. </w:t>
+      </w:r>
+    </w:p>
+    <w:p>
+      <w:pPr>
+        <w:spacing w:line="360" w:lineRule="auto"/>
+        <w:rPr>
+          <w:b/>
+          <w:sz w:val="24"/>
+          <w:szCs w:val="24"/>
+          <w:lang w:val="en-US"/>
+        </w:rPr>
+      </w:pPr>
+      <w:r>
+        <w:rPr>
+          <w:b/>
+          <w:sz w:val="24"/>
+          <w:szCs w:val="24"/>
+          <w:lang w:val="en-US"/>
+        </w:rPr>
+        <w:t>Precondition</w:t>
+      </w:r>
+    </w:p>
+    <w:p>
+      <w:pPr>
+        <w:spacing w:line="360" w:lineRule="auto"/>
+        <w:rPr>
+          <w:sz w:val="24"/>
+          <w:szCs w:val="24"/>
+          <w:lang w:val="en-US"/>
+        </w:rPr>
+      </w:pPr>
+      <w:r>
+        <w:rPr>
+          <w:sz w:val="24"/>
+          <w:szCs w:val="24"/>
+          <w:lang w:val="en-US"/>
+        </w:rPr>
+        <w:t>The user is logged in.</w:t>
+      </w:r>
+    </w:p>
+    <w:p>
+      <w:pPr>
+        <w:spacing w:line="360" w:lineRule="auto"/>
+        <w:rPr>
+          <w:sz w:val="24"/>
+          <w:szCs w:val="24"/>
+          <w:lang w:val="en-US"/>
+        </w:rPr>
+      </w:pPr>
+      <w:r>
+        <w:rPr>
+          <w:sz w:val="24"/>
+          <w:szCs w:val="24"/>
+          <w:lang w:val="en-US"/>
+        </w:rPr>
+        <w:t>No plant entry opened.</w:t>
+      </w:r>
+    </w:p>
+    <w:p>
+      <w:pPr>
+        <w:spacing w:line="360" w:lineRule="auto"/>
+        <w:rPr>
+          <w:sz w:val="24"/>
+          <w:szCs w:val="24"/>
+          <w:lang w:val="en-US"/>
+        </w:rPr>
+      </w:pPr>
+      <w:r>
+        <w:rPr>
+          <w:sz w:val="24"/>
+          <w:szCs w:val="24"/>
+          <w:lang w:val="en-US"/>
+        </w:rPr>
+        <w:t>The gardener has the information for a new plant.</w:t>
+      </w:r>
+    </w:p>
+    <w:p>
+      <w:pPr>
+        <w:spacing w:line="360" w:lineRule="auto"/>
+        <w:rPr>
+          <w:b/>
+          <w:sz w:val="24"/>
+          <w:szCs w:val="24"/>
+          <w:lang w:val="en-US"/>
+        </w:rPr>
+      </w:pPr>
+      <w:r>
+        <w:rPr>
+          <w:b/>
+          <w:sz w:val="24"/>
+          <w:szCs w:val="24"/>
+          <w:lang w:val="en-US"/>
+        </w:rPr>
+        <w:t>Success Guarantee</w:t>
+      </w:r>
+    </w:p>
+    <w:p>
+      <w:pPr>
+        <w:spacing w:line="360" w:lineRule="auto"/>
+        <w:rPr>
+          <w:sz w:val="24"/>
+          <w:szCs w:val="24"/>
+          <w:lang w:val="en-US"/>
+        </w:rPr>
+      </w:pPr>
+      <w:r>
+        <w:rPr>
+          <w:sz w:val="24"/>
+          <w:szCs w:val="24"/>
+          <w:lang w:val="en-US"/>
+        </w:rPr>
+        <w:t>The plant guide has made a new plant entry and the information is presented to the gardener.</w:t>
+      </w:r>
+    </w:p>
+    <w:p>
+      <w:pPr>
+        <w:spacing w:line="360" w:lineRule="auto"/>
+        <w:rPr>
+          <w:b/>
+          <w:sz w:val="24"/>
+          <w:szCs w:val="24"/>
+          <w:lang w:val="en-US"/>
+        </w:rPr>
+      </w:pPr>
+      <w:r>
+        <w:rPr>
+          <w:b/>
+          <w:sz w:val="24"/>
+          <w:szCs w:val="24"/>
+          <w:lang w:val="en-US"/>
+        </w:rPr>
+        <w:t>Main Success Scenario</w:t>
+      </w:r>
+    </w:p>
+    <w:p>
+      <w:pPr>
+        <w:pStyle w:val="ListParagraph"/>
+        <w:numPr>
+          <w:ilvl w:val="0"/>
+          <w:numId w:val="1"/>
+        </w:numPr>
+        <w:spacing w:line="360" w:lineRule="auto"/>
+        <w:rPr>
+          <w:sz w:val="24"/>
+          <w:szCs w:val="24"/>
+          <w:lang w:val="en-US"/>
+        </w:rPr>
+      </w:pPr>
+      <w:r>
+        <w:rPr>
+          <w:sz w:val="24"/>
+          <w:szCs w:val="24"/>
+          <w:lang w:val="en-US"/>
+        </w:rPr>
+        <w:t>The plant guide is ready to be used by the gardener.</w:t>
+      </w:r>
+    </w:p>
+    <w:p>
+      <w:pPr>
+        <w:pStyle w:val="ListParagraph"/>
+        <w:numPr>
+          <w:ilvl w:val="0"/>
+          <w:numId w:val="1"/>
+        </w:numPr>
+        <w:spacing w:line="360" w:lineRule="auto"/>
+        <w:rPr>
+          <w:sz w:val="24"/>
+          <w:szCs w:val="24"/>
+          <w:lang w:val="en-US"/>
+        </w:rPr>
+      </w:pPr>
+      <w:r>
+        <w:rPr>
+          <w:sz w:val="24"/>
+          <w:szCs w:val="24"/>
+          <w:lang w:val="en-US"/>
+        </w:rPr>
+        <w:t>The gardener asks the plant guide to create a new plant entry.</w:t>
+      </w:r>
+    </w:p>
+    <w:p>
+      <w:pPr>
+        <w:pStyle w:val="ListParagraph"/>
+        <w:numPr>
+          <w:ilvl w:val="0"/>
+          <w:numId w:val="1"/>
+        </w:numPr>
+        <w:spacing w:line="360" w:lineRule="auto"/>
+        <w:rPr>
+          <w:sz w:val="24"/>
+          <w:szCs w:val="24"/>
+          <w:lang w:val="en-US"/>
+        </w:rPr>
+      </w:pPr>
+      <w:r>
+        <w:rPr>
+          <w:sz w:val="24"/>
+          <w:szCs w:val="24"/>
+          <w:lang w:val="en-US"/>
+        </w:rPr>
+        <w:t>The plant guide receives all the plant information from the gardener.</w:t>
+      </w:r>
+    </w:p>
+    <w:p>
+      <w:pPr>
+        <w:pStyle w:val="ListParagraph"/>
+        <w:numPr>
+          <w:ilvl w:val="0"/>
+          <w:numId w:val="1"/>
+        </w:numPr>
+        <w:spacing w:line="360" w:lineRule="auto"/>
+        <w:rPr>
+          <w:sz w:val="24"/>
+          <w:szCs w:val="24"/>
+          <w:lang w:val="en-US"/>
+        </w:rPr>
+      </w:pPr>
+      <w:r>
+        <w:rPr>
+          <w:sz w:val="24"/>
+          <w:szCs w:val="24"/>
+          <w:lang w:val="en-US"/>
+        </w:rPr>
+        <w:t>The plant guide creates the plant entry and presents the plant information for the gardener.</w:t>
+      </w:r>
+    </w:p>
+    <w:p>
+      <w:pPr>
+        <w:spacing w:line="360" w:lineRule="auto"/>
+        <w:rPr>
+          <w:sz w:val="24"/>
+          <w:szCs w:val="24"/>
+          <w:lang w:val="en-US"/>
+        </w:rPr>
+      </w:pPr>
+    </w:p>
+    <w:p>
+      <w:pPr>
+        <w:spacing w:line="360" w:lineRule="auto"/>
+        <w:rPr>
+          <w:sz w:val="24"/>
+          <w:szCs w:val="24"/>
+          <w:lang w:val="en-US"/>
+        </w:rPr>
+      </w:pPr>
+    </w:p>
+    <w:p>
+      <w:pPr>
+        <w:spacing w:line="360" w:lineRule="auto"/>
+        <w:rPr>
+          <w:sz w:val="24"/>
+          <w:szCs w:val="24"/>
+          <w:lang w:val="en-US"/>
+        </w:rPr>
+      </w:pPr>
+    </w:p>
+    <w:p>
+      <w:pPr>
+        <w:spacing w:line="360" w:lineRule="auto"/>
+        <w:rPr>
+          <w:sz w:val="24"/>
+          <w:szCs w:val="24"/>
+          <w:lang w:val="en-US"/>
+        </w:rPr>
+      </w:pPr>
       <w:bookmarkStart w:id="0" w:name="_GoBack"/>
       <w:bookmarkEnd w:id="0"/>
-      <w:r>
-        <w:rPr>
-          <w:sz w:val="24"/>
-          <w:szCs w:val="24"/>
-          <w:lang w:val="en-US"/>
-        </w:rPr>
-        <w:t xml:space="preserve"> </w:t>
-      </w:r>
+    </w:p>
+    <w:p>
+      <w:pPr>
+        <w:spacing w:line="360" w:lineRule="auto"/>
+        <w:rPr>
+          <w:b/>
+          <w:sz w:val="24"/>
+          <w:szCs w:val="24"/>
+          <w:lang w:val="en-US"/>
+        </w:rPr>
+      </w:pPr>
+      <w:r>
+        <w:rPr>
+          <w:b/>
+          <w:sz w:val="24"/>
+          <w:szCs w:val="24"/>
+          <w:lang w:val="en-US"/>
+        </w:rPr>
+        <w:lastRenderedPageBreak/>
+        <w:t>Extensions</w:t>
+      </w:r>
+    </w:p>
+    <w:p>
+      <w:pPr>
+        <w:spacing w:line="360" w:lineRule="auto"/>
+        <w:rPr>
+          <w:sz w:val="24"/>
+          <w:szCs w:val="24"/>
+          <w:lang w:val="en-US"/>
+        </w:rPr>
+      </w:pPr>
+      <w:r>
+        <w:rPr>
+          <w:sz w:val="24"/>
+          <w:szCs w:val="24"/>
+          <w:lang w:val="en-US"/>
+        </w:rPr>
+        <w:t>3a. If plant name is already used,</w:t>
+      </w:r>
+    </w:p>
+    <w:p>
+      <w:pPr>
+        <w:pStyle w:val="ListParagraph"/>
+        <w:numPr>
+          <w:ilvl w:val="0"/>
+          <w:numId w:val="3"/>
+        </w:numPr>
+        <w:spacing w:line="360" w:lineRule="auto"/>
+        <w:rPr>
+          <w:sz w:val="24"/>
+          <w:szCs w:val="24"/>
+          <w:lang w:val="en-US"/>
+        </w:rPr>
+      </w:pPr>
+      <w:r>
+        <w:rPr>
+          <w:sz w:val="24"/>
+          <w:szCs w:val="24"/>
+          <w:lang w:val="en-US"/>
+        </w:rPr>
+        <w:t xml:space="preserve">The plant guide warns the gardener that a plant entry with the same name already exists. </w:t>
+      </w:r>
+    </w:p>
+    <w:p>
+      <w:pPr>
+        <w:pStyle w:val="ListParagraph"/>
+        <w:numPr>
+          <w:ilvl w:val="0"/>
+          <w:numId w:val="3"/>
+        </w:numPr>
+        <w:spacing w:line="360" w:lineRule="auto"/>
+        <w:rPr>
+          <w:sz w:val="24"/>
+          <w:szCs w:val="24"/>
+          <w:lang w:val="en-US"/>
+        </w:rPr>
+      </w:pPr>
+      <w:r>
+        <w:rPr>
+          <w:sz w:val="24"/>
+          <w:szCs w:val="24"/>
+          <w:lang w:val="en-US"/>
+        </w:rPr>
+        <w:t xml:space="preserve">Continue from main success scenario step 4. </w:t>
+      </w:r>
+    </w:p>
+    <w:p>
+      <w:pPr>
+        <w:spacing w:line="360" w:lineRule="auto"/>
+        <w:rPr>
+          <w:b/>
+          <w:sz w:val="24"/>
+          <w:szCs w:val="24"/>
+          <w:lang w:val="en-US"/>
+        </w:rPr>
+      </w:pPr>
+      <w:r>
+        <w:rPr>
+          <w:b/>
+          <w:sz w:val="24"/>
+          <w:szCs w:val="24"/>
+          <w:lang w:val="en-US"/>
+        </w:rPr>
+        <w:t>Special Requirements</w:t>
+      </w:r>
+    </w:p>
+    <w:p>
+      <w:pPr>
+        <w:spacing w:line="360" w:lineRule="auto"/>
+        <w:rPr>
+          <w:sz w:val="24"/>
+          <w:szCs w:val="24"/>
+          <w:lang w:val="en-US"/>
+        </w:rPr>
+      </w:pPr>
+      <w:r>
+        <w:rPr>
+          <w:sz w:val="24"/>
+          <w:szCs w:val="24"/>
+          <w:lang w:val="en-US"/>
+        </w:rPr>
+        <w:t>N/A</w:t>
+      </w:r>
+    </w:p>
+    <w:p>
+      <w:pPr>
+        <w:spacing w:line="360" w:lineRule="auto"/>
+        <w:rPr>
+          <w:b/>
+          <w:sz w:val="24"/>
+          <w:szCs w:val="24"/>
+          <w:lang w:val="en-US"/>
+        </w:rPr>
+      </w:pPr>
+      <w:r>
+        <w:rPr>
+          <w:b/>
+          <w:sz w:val="24"/>
+          <w:szCs w:val="24"/>
+          <w:lang w:val="en-US"/>
+        </w:rPr>
+        <w:t xml:space="preserve">Technology and Data </w:t>
+      </w:r>
+      <w:r>
+        <w:rPr>
+          <w:b/>
+          <w:sz w:val="24"/>
+          <w:szCs w:val="24"/>
+          <w:lang w:val="en-US"/>
+        </w:rPr>
+        <w:t>V</w:t>
+      </w:r>
+      <w:r>
+        <w:rPr>
+          <w:b/>
+          <w:sz w:val="24"/>
+          <w:szCs w:val="24"/>
+          <w:lang w:val="en-US"/>
+        </w:rPr>
+        <w:t>ariations List:</w:t>
+      </w:r>
+    </w:p>
+    <w:p>
+      <w:pPr>
+        <w:spacing w:line="360" w:lineRule="auto"/>
+        <w:rPr>
+          <w:sz w:val="24"/>
+          <w:szCs w:val="24"/>
+          <w:lang w:val="en-US"/>
+        </w:rPr>
+      </w:pPr>
+      <w:r>
+        <w:rPr>
+          <w:sz w:val="24"/>
+          <w:szCs w:val="24"/>
+          <w:lang w:val="en-US"/>
+        </w:rPr>
+        <w:t>If the name for the new plant entry is used,</w:t>
+      </w:r>
+    </w:p>
+    <w:p>
+      <w:pPr>
+        <w:spacing w:line="360" w:lineRule="auto"/>
+        <w:rPr>
+          <w:sz w:val="24"/>
+          <w:szCs w:val="24"/>
+          <w:lang w:val="en-US"/>
+        </w:rPr>
+      </w:pPr>
+      <w:r>
+        <w:rPr>
+          <w:sz w:val="24"/>
+          <w:szCs w:val="24"/>
+          <w:lang w:val="en-US"/>
+        </w:rPr>
+        <w:t xml:space="preserve">The plant guide will present </w:t>
+      </w:r>
+      <w:proofErr w:type="gramStart"/>
+      <w:r>
+        <w:rPr>
+          <w:sz w:val="24"/>
+          <w:szCs w:val="24"/>
+          <w:lang w:val="en-US"/>
+        </w:rPr>
+        <w:t>a</w:t>
+      </w:r>
+      <w:proofErr w:type="gramEnd"/>
+      <w:r>
+        <w:rPr>
+          <w:sz w:val="24"/>
+          <w:szCs w:val="24"/>
+          <w:lang w:val="en-US"/>
+        </w:rPr>
+        <w:t xml:space="preserve"> error to the gardener.</w:t>
+      </w:r>
+    </w:p>
+    <w:p>
+      <w:pPr>
+        <w:spacing w:line="360" w:lineRule="auto"/>
+        <w:rPr>
+          <w:b/>
+          <w:sz w:val="24"/>
+          <w:szCs w:val="24"/>
+          <w:lang w:val="en-US"/>
+        </w:rPr>
+      </w:pPr>
+      <w:r>
+        <w:rPr>
+          <w:b/>
+          <w:sz w:val="24"/>
+          <w:szCs w:val="24"/>
+          <w:lang w:val="en-US"/>
+        </w:rPr>
+        <w:t>Open Issues</w:t>
+      </w:r>
+    </w:p>
+    <w:p>
+      <w:pPr>
+        <w:spacing w:line="360" w:lineRule="auto"/>
+        <w:rPr>
+          <w:sz w:val="24"/>
+          <w:szCs w:val="24"/>
+          <w:lang w:val="en-US"/>
+        </w:rPr>
+      </w:pPr>
+      <w:r>
+        <w:rPr>
+          <w:sz w:val="24"/>
+          <w:szCs w:val="24"/>
+          <w:lang w:val="en-US"/>
+        </w:rPr>
+        <w:t>N/A</w:t>
+      </w:r>
+    </w:p>
+    <w:p>
+      <w:pPr>
+        <w:spacing w:line="360" w:lineRule="auto"/>
+        <w:rPr>
+          <w:sz w:val="24"/>
+          <w:szCs w:val="24"/>
+          <w:lang w:val="en-US"/>
+        </w:rPr>
+      </w:pPr>
     </w:p>
     <w:sectPr>
       <w:pgSz w:w="11906" w:h="16838"/>
@@ -370,6 +1067,284 @@
     </w:sectPr>
   </w:body>
 </w:document>
+</file>
+
+<file path=word/numbering.xml><?xml version="1.0" encoding="utf-8"?>
+<w:numbering xmlns:wpc="http://schemas.microsoft.com/office/word/2010/wordprocessingCanvas" xmlns:cx="http://schemas.microsoft.com/office/drawing/2014/chartex" xmlns:cx1="http://schemas.microsoft.com/office/drawing/2015/9/8/chartex" xmlns:cx2="http://schemas.microsoft.com/office/drawing/2015/10/21/chartex" xmlns:cx3="http://schemas.microsoft.com/office/drawing/2016/5/9/chartex" xmlns:cx4="http://schemas.microsoft.com/office/drawing/2016/5/10/chartex" xmlns:cx5="http://schemas.microsoft.com/office/drawing/2016/5/11/chartex" xmlns:cx6="http://schemas.microsoft.com/office/drawing/2016/5/12/chartex" xmlns:cx7="http://schemas.microsoft.com/office/drawing/2016/5/13/chartex" xmlns:cx8="http://schemas.microsoft.com/office/drawing/2016/5/14/chartex" xmlns:mc="http://schemas.openxmlformats.org/markup-compatibility/2006" xmlns:aink="http://schemas.microsoft.com/office/drawing/2016/ink" xmlns:am3d="http://schemas.microsoft.com/office/drawing/2017/model3d" xmlns:o="urn:schemas-microsoft-com:office:office" xmlns:r="http://schemas.openxmlformats.org/officeDocument/2006/relationships" xmlns:m="http://schemas.openxmlformats.org/officeDocument/2006/math" xmlns:v="urn:schemas-microsoft-com:vml" xmlns:wp14="http://schemas.microsoft.com/office/word/2010/wordprocessingDrawing" xmlns:wp="http://schemas.openxmlformats.org/drawingml/2006/wordprocessingDrawing" xmlns:w10="urn:schemas-microsoft-com:office:word" xmlns:w="http://schemas.openxmlformats.org/wordprocessingml/2006/main" xmlns:w14="http://schemas.microsoft.com/office/word/2010/wordml" xmlns:w15="http://schemas.microsoft.com/office/word/2012/wordml" xmlns:w16cid="http://schemas.microsoft.com/office/word/2016/wordml/cid" xmlns:w16se="http://schemas.microsoft.com/office/word/2015/wordml/symex" xmlns:wpg="http://schemas.microsoft.com/office/word/2010/wordprocessingGroup" xmlns:wpi="http://schemas.microsoft.com/office/word/2010/wordprocessingInk" xmlns:wne="http://schemas.microsoft.com/office/word/2006/wordml" xmlns:wps="http://schemas.microsoft.com/office/word/2010/wordprocessingShape" mc:Ignorable="w14 w15 w16se w16cid wp14">
+  <w:abstractNum w:abstractNumId="0" w15:restartNumberingAfterBreak="0">
+    <w:nsid w:val="163D5497"/>
+    <w:multiLevelType w:val="hybridMultilevel"/>
+    <w:tmpl w:val="FE28F296"/>
+    <w:lvl w:ilvl="0" w:tplc="2000000F">
+      <w:start w:val="1"/>
+      <w:numFmt w:val="decimal"/>
+      <w:lvlText w:val="%1."/>
+      <w:lvlJc w:val="left"/>
+      <w:pPr>
+        <w:ind w:left="720" w:hanging="360"/>
+      </w:pPr>
+    </w:lvl>
+    <w:lvl w:ilvl="1" w:tplc="20000019" w:tentative="1">
+      <w:start w:val="1"/>
+      <w:numFmt w:val="lowerLetter"/>
+      <w:lvlText w:val="%2."/>
+      <w:lvlJc w:val="left"/>
+      <w:pPr>
+        <w:ind w:left="1440" w:hanging="360"/>
+      </w:pPr>
+    </w:lvl>
+    <w:lvl w:ilvl="2" w:tplc="2000001B" w:tentative="1">
+      <w:start w:val="1"/>
+      <w:numFmt w:val="lowerRoman"/>
+      <w:lvlText w:val="%3."/>
+      <w:lvlJc w:val="right"/>
+      <w:pPr>
+        <w:ind w:left="2160" w:hanging="180"/>
+      </w:pPr>
+    </w:lvl>
+    <w:lvl w:ilvl="3" w:tplc="2000000F" w:tentative="1">
+      <w:start w:val="1"/>
+      <w:numFmt w:val="decimal"/>
+      <w:lvlText w:val="%4."/>
+      <w:lvlJc w:val="left"/>
+      <w:pPr>
+        <w:ind w:left="2880" w:hanging="360"/>
+      </w:pPr>
+    </w:lvl>
+    <w:lvl w:ilvl="4" w:tplc="20000019" w:tentative="1">
+      <w:start w:val="1"/>
+      <w:numFmt w:val="lowerLetter"/>
+      <w:lvlText w:val="%5."/>
+      <w:lvlJc w:val="left"/>
+      <w:pPr>
+        <w:ind w:left="3600" w:hanging="360"/>
+      </w:pPr>
+    </w:lvl>
+    <w:lvl w:ilvl="5" w:tplc="2000001B" w:tentative="1">
+      <w:start w:val="1"/>
+      <w:numFmt w:val="lowerRoman"/>
+      <w:lvlText w:val="%6."/>
+      <w:lvlJc w:val="right"/>
+      <w:pPr>
+        <w:ind w:left="4320" w:hanging="180"/>
+      </w:pPr>
+    </w:lvl>
+    <w:lvl w:ilvl="6" w:tplc="2000000F" w:tentative="1">
+      <w:start w:val="1"/>
+      <w:numFmt w:val="decimal"/>
+      <w:lvlText w:val="%7."/>
+      <w:lvlJc w:val="left"/>
+      <w:pPr>
+        <w:ind w:left="5040" w:hanging="360"/>
+      </w:pPr>
+    </w:lvl>
+    <w:lvl w:ilvl="7" w:tplc="20000019" w:tentative="1">
+      <w:start w:val="1"/>
+      <w:numFmt w:val="lowerLetter"/>
+      <w:lvlText w:val="%8."/>
+      <w:lvlJc w:val="left"/>
+      <w:pPr>
+        <w:ind w:left="5760" w:hanging="360"/>
+      </w:pPr>
+    </w:lvl>
+    <w:lvl w:ilvl="8" w:tplc="2000001B" w:tentative="1">
+      <w:start w:val="1"/>
+      <w:numFmt w:val="lowerRoman"/>
+      <w:lvlText w:val="%9."/>
+      <w:lvlJc w:val="right"/>
+      <w:pPr>
+        <w:ind w:left="6480" w:hanging="180"/>
+      </w:pPr>
+    </w:lvl>
+  </w:abstractNum>
+  <w:abstractNum w:abstractNumId="1" w15:restartNumberingAfterBreak="0">
+    <w:nsid w:val="313165E7"/>
+    <w:multiLevelType w:val="hybridMultilevel"/>
+    <w:tmpl w:val="3AA086E4"/>
+    <w:lvl w:ilvl="0" w:tplc="6396017C">
+      <w:start w:val="1"/>
+      <w:numFmt w:val="decimal"/>
+      <w:lvlText w:val="%1."/>
+      <w:lvlJc w:val="left"/>
+      <w:pPr>
+        <w:ind w:left="1080" w:hanging="360"/>
+      </w:pPr>
+      <w:rPr>
+        <w:rFonts w:hint="default"/>
+      </w:rPr>
+    </w:lvl>
+    <w:lvl w:ilvl="1" w:tplc="20000019" w:tentative="1">
+      <w:start w:val="1"/>
+      <w:numFmt w:val="lowerLetter"/>
+      <w:lvlText w:val="%2."/>
+      <w:lvlJc w:val="left"/>
+      <w:pPr>
+        <w:ind w:left="1800" w:hanging="360"/>
+      </w:pPr>
+    </w:lvl>
+    <w:lvl w:ilvl="2" w:tplc="2000001B" w:tentative="1">
+      <w:start w:val="1"/>
+      <w:numFmt w:val="lowerRoman"/>
+      <w:lvlText w:val="%3."/>
+      <w:lvlJc w:val="right"/>
+      <w:pPr>
+        <w:ind w:left="2520" w:hanging="180"/>
+      </w:pPr>
+    </w:lvl>
+    <w:lvl w:ilvl="3" w:tplc="2000000F" w:tentative="1">
+      <w:start w:val="1"/>
+      <w:numFmt w:val="decimal"/>
+      <w:lvlText w:val="%4."/>
+      <w:lvlJc w:val="left"/>
+      <w:pPr>
+        <w:ind w:left="3240" w:hanging="360"/>
+      </w:pPr>
+    </w:lvl>
+    <w:lvl w:ilvl="4" w:tplc="20000019" w:tentative="1">
+      <w:start w:val="1"/>
+      <w:numFmt w:val="lowerLetter"/>
+      <w:lvlText w:val="%5."/>
+      <w:lvlJc w:val="left"/>
+      <w:pPr>
+        <w:ind w:left="3960" w:hanging="360"/>
+      </w:pPr>
+    </w:lvl>
+    <w:lvl w:ilvl="5" w:tplc="2000001B" w:tentative="1">
+      <w:start w:val="1"/>
+      <w:numFmt w:val="lowerRoman"/>
+      <w:lvlText w:val="%6."/>
+      <w:lvlJc w:val="right"/>
+      <w:pPr>
+        <w:ind w:left="4680" w:hanging="180"/>
+      </w:pPr>
+    </w:lvl>
+    <w:lvl w:ilvl="6" w:tplc="2000000F" w:tentative="1">
+      <w:start w:val="1"/>
+      <w:numFmt w:val="decimal"/>
+      <w:lvlText w:val="%7."/>
+      <w:lvlJc w:val="left"/>
+      <w:pPr>
+        <w:ind w:left="5400" w:hanging="360"/>
+      </w:pPr>
+    </w:lvl>
+    <w:lvl w:ilvl="7" w:tplc="20000019" w:tentative="1">
+      <w:start w:val="1"/>
+      <w:numFmt w:val="lowerLetter"/>
+      <w:lvlText w:val="%8."/>
+      <w:lvlJc w:val="left"/>
+      <w:pPr>
+        <w:ind w:left="6120" w:hanging="360"/>
+      </w:pPr>
+    </w:lvl>
+    <w:lvl w:ilvl="8" w:tplc="2000001B" w:tentative="1">
+      <w:start w:val="1"/>
+      <w:numFmt w:val="lowerRoman"/>
+      <w:lvlText w:val="%9."/>
+      <w:lvlJc w:val="right"/>
+      <w:pPr>
+        <w:ind w:left="6840" w:hanging="180"/>
+      </w:pPr>
+    </w:lvl>
+  </w:abstractNum>
+  <w:abstractNum w:abstractNumId="2" w15:restartNumberingAfterBreak="0">
+    <w:nsid w:val="61FF3E3C"/>
+    <w:multiLevelType w:val="hybridMultilevel"/>
+    <w:tmpl w:val="846C9F1E"/>
+    <w:lvl w:ilvl="0" w:tplc="B616EA34">
+      <w:start w:val="1"/>
+      <w:numFmt w:val="decimal"/>
+      <w:lvlText w:val="%1."/>
+      <w:lvlJc w:val="left"/>
+      <w:pPr>
+        <w:ind w:left="1080" w:hanging="360"/>
+      </w:pPr>
+      <w:rPr>
+        <w:rFonts w:hint="default"/>
+      </w:rPr>
+    </w:lvl>
+    <w:lvl w:ilvl="1" w:tplc="20000019" w:tentative="1">
+      <w:start w:val="1"/>
+      <w:numFmt w:val="lowerLetter"/>
+      <w:lvlText w:val="%2."/>
+      <w:lvlJc w:val="left"/>
+      <w:pPr>
+        <w:ind w:left="1800" w:hanging="360"/>
+      </w:pPr>
+    </w:lvl>
+    <w:lvl w:ilvl="2" w:tplc="2000001B" w:tentative="1">
+      <w:start w:val="1"/>
+      <w:numFmt w:val="lowerRoman"/>
+      <w:lvlText w:val="%3."/>
+      <w:lvlJc w:val="right"/>
+      <w:pPr>
+        <w:ind w:left="2520" w:hanging="180"/>
+      </w:pPr>
+    </w:lvl>
+    <w:lvl w:ilvl="3" w:tplc="2000000F" w:tentative="1">
+      <w:start w:val="1"/>
+      <w:numFmt w:val="decimal"/>
+      <w:lvlText w:val="%4."/>
+      <w:lvlJc w:val="left"/>
+      <w:pPr>
+        <w:ind w:left="3240" w:hanging="360"/>
+      </w:pPr>
+    </w:lvl>
+    <w:lvl w:ilvl="4" w:tplc="20000019" w:tentative="1">
+      <w:start w:val="1"/>
+      <w:numFmt w:val="lowerLetter"/>
+      <w:lvlText w:val="%5."/>
+      <w:lvlJc w:val="left"/>
+      <w:pPr>
+        <w:ind w:left="3960" w:hanging="360"/>
+      </w:pPr>
+    </w:lvl>
+    <w:lvl w:ilvl="5" w:tplc="2000001B" w:tentative="1">
+      <w:start w:val="1"/>
+      <w:numFmt w:val="lowerRoman"/>
+      <w:lvlText w:val="%6."/>
+      <w:lvlJc w:val="right"/>
+      <w:pPr>
+        <w:ind w:left="4680" w:hanging="180"/>
+      </w:pPr>
+    </w:lvl>
+    <w:lvl w:ilvl="6" w:tplc="2000000F" w:tentative="1">
+      <w:start w:val="1"/>
+      <w:numFmt w:val="decimal"/>
+      <w:lvlText w:val="%7."/>
+      <w:lvlJc w:val="left"/>
+      <w:pPr>
+        <w:ind w:left="5400" w:hanging="360"/>
+      </w:pPr>
+    </w:lvl>
+    <w:lvl w:ilvl="7" w:tplc="20000019" w:tentative="1">
+      <w:start w:val="1"/>
+      <w:numFmt w:val="lowerLetter"/>
+      <w:lvlText w:val="%8."/>
+      <w:lvlJc w:val="left"/>
+      <w:pPr>
+        <w:ind w:left="6120" w:hanging="360"/>
+      </w:pPr>
+    </w:lvl>
+    <w:lvl w:ilvl="8" w:tplc="2000001B" w:tentative="1">
+      <w:start w:val="1"/>
+      <w:numFmt w:val="lowerRoman"/>
+      <w:lvlText w:val="%9."/>
+      <w:lvlJc w:val="right"/>
+      <w:pPr>
+        <w:ind w:left="6840" w:hanging="180"/>
+      </w:pPr>
+    </w:lvl>
+  </w:abstractNum>
+  <w:num w:numId="1">
+    <w:abstractNumId w:val="0"/>
+  </w:num>
+  <w:num w:numId="2">
+    <w:abstractNumId w:val="1"/>
+  </w:num>
+  <w:num w:numId="3">
+    <w:abstractNumId w:val="2"/>
+  </w:num>
+</w:numbering>
 </file>
 
 <file path=word/styles.xml><?xml version="1.0" encoding="utf-8"?>
@@ -836,6 +1811,17 @@
       <w:lang w:val="da-DK"/>
     </w:rPr>
   </w:style>
+  <w:style w:type="paragraph" w:styleId="ListParagraph">
+    <w:name w:val="List Paragraph"/>
+    <w:basedOn w:val="Normal"/>
+    <w:uiPriority w:val="34"/>
+    <w:qFormat/>
+    <w:rsid w:val="00436C6F"/>
+    <w:pPr>
+      <w:ind w:left="720"/>
+      <w:contextualSpacing/>
+    </w:pPr>
+  </w:style>
 </w:styles>
 </file>
 

</xml_diff>

<commit_message>
Added operation contracts for all SSD and made changes to DOM01, UC01, UC02, SSD01, SSD02
The changes regard the general term: 'Plant information', which has been changed to be more specific.
</commit_message>
<xml_diff>
--- a/UML/01 Requirements/UC01 Create plant.docx
+++ b/UML/01 Requirements/UC01 Create plant.docx
@@ -111,7 +111,41 @@
           <w:szCs w:val="24"/>
           <w:lang w:val="en-US"/>
         </w:rPr>
-        <w:t>The plant guide receives all the plant information from the gardener.</w:t>
+        <w:t>The plant guide receives the plant information: the plant type, sunlight needed, soil type, and comment</w:t>
+      </w:r>
+      <w:r>
+        <w:rPr>
+          <w:sz w:val="24"/>
+          <w:szCs w:val="24"/>
+          <w:lang w:val="en-US"/>
+        </w:rPr>
+        <w:t>, from the gardener</w:t>
+      </w:r>
+      <w:r>
+        <w:rPr>
+          <w:sz w:val="24"/>
+          <w:szCs w:val="24"/>
+          <w:lang w:val="en-US"/>
+        </w:rPr>
+        <w:t>.</w:t>
+      </w:r>
+    </w:p>
+    <w:p>
+      <w:pPr>
+        <w:spacing w:line="360" w:lineRule="auto"/>
+        <w:rPr>
+          <w:sz w:val="24"/>
+          <w:szCs w:val="24"/>
+          <w:lang w:val="en-US"/>
+        </w:rPr>
+      </w:pPr>
+      <w:r>
+        <w:rPr>
+          <w:sz w:val="24"/>
+          <w:szCs w:val="24"/>
+          <w:lang w:val="en-US"/>
+        </w:rPr>
+        <w:t xml:space="preserve"> from the gardener.</w:t>
       </w:r>
     </w:p>
     <w:p>
@@ -285,7 +319,23 @@
           <w:szCs w:val="24"/>
           <w:lang w:val="en-US"/>
         </w:rPr>
-        <w:t>The plant guide receives all the plant information from the gardener.</w:t>
+        <w:t>The plant guide receives the plant information: the plant type, sunlight needed, soil type, and comment</w:t>
+      </w:r>
+      <w:r>
+        <w:rPr>
+          <w:sz w:val="24"/>
+          <w:szCs w:val="24"/>
+          <w:lang w:val="en-US"/>
+        </w:rPr>
+        <w:t>, from the gardener</w:t>
+      </w:r>
+      <w:r>
+        <w:rPr>
+          <w:sz w:val="24"/>
+          <w:szCs w:val="24"/>
+          <w:lang w:val="en-US"/>
+        </w:rPr>
+        <w:t>.</w:t>
       </w:r>
     </w:p>
     <w:p>
@@ -728,7 +778,15 @@
           <w:szCs w:val="24"/>
           <w:lang w:val="en-US"/>
         </w:rPr>
-        <w:t>The plant guide receives all the plant information from the gardener.</w:t>
+        <w:t>The plant guide receives the plant information</w:t>
+      </w:r>
+      <w:r>
+        <w:rPr>
+          <w:sz w:val="24"/>
+          <w:szCs w:val="24"/>
+          <w:lang w:val="en-US"/>
+        </w:rPr>
+        <w:t>: the plant type, sunlight needed, soil type, and comment, from the gardener.</w:t>
       </w:r>
     </w:p>
     <w:p>
@@ -793,27 +851,24 @@
           <w:lang w:val="en-US"/>
         </w:rPr>
       </w:pPr>
-      <w:bookmarkStart w:id="0" w:name="_GoBack"/>
-      <w:bookmarkEnd w:id="0"/>
-    </w:p>
-    <w:p>
-      <w:pPr>
-        <w:spacing w:line="360" w:lineRule="auto"/>
-        <w:rPr>
-          <w:b/>
-          <w:sz w:val="24"/>
-          <w:szCs w:val="24"/>
-          <w:lang w:val="en-US"/>
-        </w:rPr>
-      </w:pPr>
-      <w:r>
-        <w:rPr>
-          <w:b/>
-          <w:sz w:val="24"/>
-          <w:szCs w:val="24"/>
-          <w:lang w:val="en-US"/>
-        </w:rPr>
-        <w:lastRenderedPageBreak/>
+    </w:p>
+    <w:p>
+      <w:pPr>
+        <w:spacing w:line="360" w:lineRule="auto"/>
+        <w:rPr>
+          <w:b/>
+          <w:sz w:val="24"/>
+          <w:szCs w:val="24"/>
+          <w:lang w:val="en-US"/>
+        </w:rPr>
+      </w:pPr>
+      <w:r>
+        <w:rPr>
+          <w:b/>
+          <w:sz w:val="24"/>
+          <w:szCs w:val="24"/>
+          <w:lang w:val="en-US"/>
+        </w:rPr>
         <w:t>Extensions</w:t>
       </w:r>
     </w:p>
@@ -918,6 +973,8 @@
         </w:rPr>
         <w:t>N/A</w:t>
       </w:r>
+      <w:bookmarkStart w:id="0" w:name="_GoBack"/>
+      <w:bookmarkEnd w:id="0"/>
     </w:p>
     <w:p>
       <w:pPr>
@@ -990,18 +1047,16 @@
           <w:szCs w:val="24"/>
           <w:lang w:val="en-US"/>
         </w:rPr>
-        <w:t xml:space="preserve">The plant guide will present </w:t>
-      </w:r>
-      <w:proofErr w:type="gramStart"/>
-      <w:r>
-        <w:rPr>
-          <w:sz w:val="24"/>
-          <w:szCs w:val="24"/>
-          <w:lang w:val="en-US"/>
-        </w:rPr>
-        <w:t>a</w:t>
-      </w:r>
-      <w:proofErr w:type="gramEnd"/>
+        <w:t>The plant guide will present a</w:t>
+      </w:r>
+      <w:r>
+        <w:rPr>
+          <w:sz w:val="24"/>
+          <w:szCs w:val="24"/>
+          <w:lang w:val="en-US"/>
+        </w:rPr>
+        <w:t>n</w:t>
+      </w:r>
       <w:r>
         <w:rPr>
           <w:sz w:val="24"/>
@@ -1158,6 +1213,92 @@
     </w:lvl>
   </w:abstractNum>
   <w:abstractNum w:abstractNumId="1" w15:restartNumberingAfterBreak="0">
+    <w:nsid w:val="24773290"/>
+    <w:multiLevelType w:val="hybridMultilevel"/>
+    <w:tmpl w:val="E1540DB8"/>
+    <w:lvl w:ilvl="0" w:tplc="2000000F">
+      <w:start w:val="1"/>
+      <w:numFmt w:val="decimal"/>
+      <w:lvlText w:val="%1."/>
+      <w:lvlJc w:val="left"/>
+      <w:pPr>
+        <w:ind w:left="720" w:hanging="360"/>
+      </w:pPr>
+    </w:lvl>
+    <w:lvl w:ilvl="1" w:tplc="20000019">
+      <w:start w:val="1"/>
+      <w:numFmt w:val="lowerLetter"/>
+      <w:lvlText w:val="%2."/>
+      <w:lvlJc w:val="left"/>
+      <w:pPr>
+        <w:ind w:left="1440" w:hanging="360"/>
+      </w:pPr>
+    </w:lvl>
+    <w:lvl w:ilvl="2" w:tplc="2000001B">
+      <w:start w:val="1"/>
+      <w:numFmt w:val="lowerRoman"/>
+      <w:lvlText w:val="%3."/>
+      <w:lvlJc w:val="right"/>
+      <w:pPr>
+        <w:ind w:left="2160" w:hanging="180"/>
+      </w:pPr>
+    </w:lvl>
+    <w:lvl w:ilvl="3" w:tplc="2000000F">
+      <w:start w:val="1"/>
+      <w:numFmt w:val="decimal"/>
+      <w:lvlText w:val="%4."/>
+      <w:lvlJc w:val="left"/>
+      <w:pPr>
+        <w:ind w:left="2880" w:hanging="360"/>
+      </w:pPr>
+    </w:lvl>
+    <w:lvl w:ilvl="4" w:tplc="20000019">
+      <w:start w:val="1"/>
+      <w:numFmt w:val="lowerLetter"/>
+      <w:lvlText w:val="%5."/>
+      <w:lvlJc w:val="left"/>
+      <w:pPr>
+        <w:ind w:left="3600" w:hanging="360"/>
+      </w:pPr>
+    </w:lvl>
+    <w:lvl w:ilvl="5" w:tplc="2000001B">
+      <w:start w:val="1"/>
+      <w:numFmt w:val="lowerRoman"/>
+      <w:lvlText w:val="%6."/>
+      <w:lvlJc w:val="right"/>
+      <w:pPr>
+        <w:ind w:left="4320" w:hanging="180"/>
+      </w:pPr>
+    </w:lvl>
+    <w:lvl w:ilvl="6" w:tplc="2000000F">
+      <w:start w:val="1"/>
+      <w:numFmt w:val="decimal"/>
+      <w:lvlText w:val="%7."/>
+      <w:lvlJc w:val="left"/>
+      <w:pPr>
+        <w:ind w:left="5040" w:hanging="360"/>
+      </w:pPr>
+    </w:lvl>
+    <w:lvl w:ilvl="7" w:tplc="20000019">
+      <w:start w:val="1"/>
+      <w:numFmt w:val="lowerLetter"/>
+      <w:lvlText w:val="%8."/>
+      <w:lvlJc w:val="left"/>
+      <w:pPr>
+        <w:ind w:left="5760" w:hanging="360"/>
+      </w:pPr>
+    </w:lvl>
+    <w:lvl w:ilvl="8" w:tplc="2000001B">
+      <w:start w:val="1"/>
+      <w:numFmt w:val="lowerRoman"/>
+      <w:lvlText w:val="%9."/>
+      <w:lvlJc w:val="right"/>
+      <w:pPr>
+        <w:ind w:left="6480" w:hanging="180"/>
+      </w:pPr>
+    </w:lvl>
+  </w:abstractNum>
+  <w:abstractNum w:abstractNumId="2" w15:restartNumberingAfterBreak="0">
     <w:nsid w:val="313165E7"/>
     <w:multiLevelType w:val="hybridMultilevel"/>
     <w:tmpl w:val="3AA086E4"/>
@@ -1246,7 +1387,7 @@
       </w:pPr>
     </w:lvl>
   </w:abstractNum>
-  <w:abstractNum w:abstractNumId="2" w15:restartNumberingAfterBreak="0">
+  <w:abstractNum w:abstractNumId="3" w15:restartNumberingAfterBreak="0">
     <w:nsid w:val="61FF3E3C"/>
     <w:multiLevelType w:val="hybridMultilevel"/>
     <w:tmpl w:val="846C9F1E"/>
@@ -1339,10 +1480,40 @@
     <w:abstractNumId w:val="0"/>
   </w:num>
   <w:num w:numId="2">
-    <w:abstractNumId w:val="1"/>
+    <w:abstractNumId w:val="2"/>
   </w:num>
   <w:num w:numId="3">
-    <w:abstractNumId w:val="2"/>
+    <w:abstractNumId w:val="3"/>
+  </w:num>
+  <w:num w:numId="4">
+    <w:abstractNumId w:val="1"/>
+    <w:lvlOverride w:ilvl="0">
+      <w:startOverride w:val="1"/>
+    </w:lvlOverride>
+    <w:lvlOverride w:ilvl="1">
+      <w:startOverride w:val="1"/>
+    </w:lvlOverride>
+    <w:lvlOverride w:ilvl="2">
+      <w:startOverride w:val="1"/>
+    </w:lvlOverride>
+    <w:lvlOverride w:ilvl="3">
+      <w:startOverride w:val="1"/>
+    </w:lvlOverride>
+    <w:lvlOverride w:ilvl="4">
+      <w:startOverride w:val="1"/>
+    </w:lvlOverride>
+    <w:lvlOverride w:ilvl="5">
+      <w:startOverride w:val="1"/>
+    </w:lvlOverride>
+    <w:lvlOverride w:ilvl="6">
+      <w:startOverride w:val="1"/>
+    </w:lvlOverride>
+    <w:lvlOverride w:ilvl="7">
+      <w:startOverride w:val="1"/>
+    </w:lvlOverride>
+    <w:lvlOverride w:ilvl="8">
+      <w:startOverride w:val="1"/>
+    </w:lvlOverride>
   </w:num>
 </w:numbering>
 </file>

</xml_diff>

<commit_message>
Updated to all use cases after review from Anders.
</commit_message>
<xml_diff>
--- a/UML/01 Requirements/UC01 Create plant.docx
+++ b/UML/01 Requirements/UC01 Create plant.docx
@@ -1,10 +1,11 @@
 
 <file path=word/document.xml><?xml version="1.0" encoding="utf-8"?>
-<w:document xmlns:wpc="http://schemas.microsoft.com/office/word/2010/wordprocessingCanvas" xmlns:cx="http://schemas.microsoft.com/office/drawing/2014/chartex" xmlns:cx1="http://schemas.microsoft.com/office/drawing/2015/9/8/chartex" xmlns:cx2="http://schemas.microsoft.com/office/drawing/2015/10/21/chartex" xmlns:cx3="http://schemas.microsoft.com/office/drawing/2016/5/9/chartex" xmlns:cx4="http://schemas.microsoft.com/office/drawing/2016/5/10/chartex" xmlns:cx5="http://schemas.microsoft.com/office/drawing/2016/5/11/chartex" xmlns:cx6="http://schemas.microsoft.com/office/drawing/2016/5/12/chartex" xmlns:cx7="http://schemas.microsoft.com/office/drawing/2016/5/13/chartex" xmlns:cx8="http://schemas.microsoft.com/office/drawing/2016/5/14/chartex" xmlns:mc="http://schemas.openxmlformats.org/markup-compatibility/2006" xmlns:aink="http://schemas.microsoft.com/office/drawing/2016/ink" xmlns:am3d="http://schemas.microsoft.com/office/drawing/2017/model3d" xmlns:o="urn:schemas-microsoft-com:office:office" xmlns:r="http://schemas.openxmlformats.org/officeDocument/2006/relationships" xmlns:m="http://schemas.openxmlformats.org/officeDocument/2006/math" xmlns:v="urn:schemas-microsoft-com:vml" xmlns:wp14="http://schemas.microsoft.com/office/word/2010/wordprocessingDrawing" xmlns:wp="http://schemas.openxmlformats.org/drawingml/2006/wordprocessingDrawing" xmlns:w10="urn:schemas-microsoft-com:office:word" xmlns:w="http://schemas.openxmlformats.org/wordprocessingml/2006/main" xmlns:w14="http://schemas.microsoft.com/office/word/2010/wordml" xmlns:w15="http://schemas.microsoft.com/office/word/2012/wordml" xmlns:w16cid="http://schemas.microsoft.com/office/word/2016/wordml/cid" xmlns:w16se="http://schemas.microsoft.com/office/word/2015/wordml/symex" xmlns:wpg="http://schemas.microsoft.com/office/word/2010/wordprocessingGroup" xmlns:wpi="http://schemas.microsoft.com/office/word/2010/wordprocessingInk" xmlns:wne="http://schemas.microsoft.com/office/word/2006/wordml" xmlns:wps="http://schemas.microsoft.com/office/word/2010/wordprocessingShape" mc:Ignorable="w14 w15 w16se w16cid wp14">
+<w:document xmlns:o="urn:schemas-microsoft-com:office:office" xmlns:r="http://schemas.openxmlformats.org/officeDocument/2006/relationships" xmlns:v="urn:schemas-microsoft-com:vml" xmlns:w="http://schemas.openxmlformats.org/wordprocessingml/2006/main" xmlns:w10="urn:schemas-microsoft-com:office:word" xmlns:wp="http://schemas.openxmlformats.org/drawingml/2006/wordprocessingDrawing" xmlns:wps="http://schemas.microsoft.com/office/word/2010/wordprocessingShape" xmlns:wpg="http://schemas.microsoft.com/office/word/2010/wordprocessingGroup" xmlns:mc="http://schemas.openxmlformats.org/markup-compatibility/2006" xmlns:wp14="http://schemas.microsoft.com/office/word/2010/wordprocessingDrawing" xmlns:w14="http://schemas.microsoft.com/office/word/2010/wordml" mc:Ignorable="w14 wp14">
   <w:body>
     <w:p>
       <w:pPr>
-        <w:pStyle w:val="Heading2"/>
+        <w:pStyle w:val="Overskrift2"/>
+        <w:spacing w:before="40" w:after="0"/>
         <w:rPr>
           <w:lang w:val="en-US"/>
         </w:rPr>
@@ -18,7 +19,8 @@
     </w:p>
     <w:p>
       <w:pPr>
-        <w:spacing w:line="360" w:lineRule="auto"/>
+        <w:pStyle w:val="Normal"/>
+        <w:spacing w:lineRule="auto" w:line="360"/>
         <w:rPr>
           <w:sz w:val="24"/>
           <w:szCs w:val="24"/>
@@ -36,183 +38,164 @@
     </w:p>
     <w:p>
       <w:pPr>
-        <w:spacing w:line="360" w:lineRule="auto"/>
-        <w:rPr>
-          <w:sz w:val="24"/>
-          <w:szCs w:val="24"/>
-          <w:lang w:val="en-US"/>
-        </w:rPr>
-      </w:pPr>
-    </w:p>
-    <w:p>
-      <w:pPr>
-        <w:spacing w:line="360" w:lineRule="auto"/>
-        <w:rPr>
-          <w:sz w:val="24"/>
-          <w:szCs w:val="24"/>
-          <w:lang w:val="en-US"/>
-        </w:rPr>
-      </w:pPr>
-      <w:r>
-        <w:rPr>
-          <w:sz w:val="24"/>
-          <w:szCs w:val="24"/>
-          <w:lang w:val="en-US"/>
-        </w:rPr>
-        <w:t>The plant guide is r</w:t>
-      </w:r>
-      <w:r>
-        <w:rPr>
-          <w:sz w:val="24"/>
-          <w:szCs w:val="24"/>
-          <w:lang w:val="en-US"/>
-        </w:rPr>
-        <w:t>eady to be used by the gardener.</w:t>
-      </w:r>
-    </w:p>
-    <w:p>
-      <w:pPr>
-        <w:spacing w:line="360" w:lineRule="auto"/>
-        <w:rPr>
-          <w:sz w:val="24"/>
-          <w:szCs w:val="24"/>
-          <w:lang w:val="en-US"/>
-        </w:rPr>
-      </w:pPr>
-      <w:r>
-        <w:rPr>
-          <w:sz w:val="24"/>
-          <w:szCs w:val="24"/>
-          <w:lang w:val="en-US"/>
-        </w:rPr>
-        <w:t>The gardener</w:t>
-      </w:r>
-      <w:r>
-        <w:rPr>
-          <w:sz w:val="24"/>
-          <w:szCs w:val="24"/>
-          <w:lang w:val="en-US"/>
-        </w:rPr>
-        <w:t xml:space="preserve"> asks the plant guide to create a new plant entry.</w:t>
-      </w:r>
-    </w:p>
-    <w:p>
-      <w:pPr>
-        <w:spacing w:line="360" w:lineRule="auto"/>
-        <w:rPr>
-          <w:sz w:val="24"/>
-          <w:szCs w:val="24"/>
-          <w:lang w:val="en-US"/>
-        </w:rPr>
-      </w:pPr>
-      <w:r>
-        <w:rPr>
-          <w:sz w:val="24"/>
-          <w:szCs w:val="24"/>
-          <w:lang w:val="en-US"/>
-        </w:rPr>
-        <w:t>The plant guide receives the plant information: the plant type, sunlight needed, soil type, and comment</w:t>
-      </w:r>
-      <w:r>
-        <w:rPr>
-          <w:sz w:val="24"/>
-          <w:szCs w:val="24"/>
-          <w:lang w:val="en-US"/>
-        </w:rPr>
-        <w:t>, from the gardener</w:t>
-      </w:r>
-      <w:r>
-        <w:rPr>
-          <w:sz w:val="24"/>
-          <w:szCs w:val="24"/>
-          <w:lang w:val="en-US"/>
-        </w:rPr>
-        <w:t>.</w:t>
-      </w:r>
-    </w:p>
-    <w:p>
-      <w:pPr>
-        <w:spacing w:line="360" w:lineRule="auto"/>
-        <w:rPr>
-          <w:sz w:val="24"/>
-          <w:szCs w:val="24"/>
-          <w:lang w:val="en-US"/>
-        </w:rPr>
-      </w:pPr>
-      <w:r>
-        <w:rPr>
-          <w:sz w:val="24"/>
-          <w:szCs w:val="24"/>
-          <w:lang w:val="en-US"/>
-        </w:rPr>
-        <w:t xml:space="preserve"> from the gardener.</w:t>
-      </w:r>
-    </w:p>
-    <w:p>
-      <w:pPr>
-        <w:spacing w:line="360" w:lineRule="auto"/>
-        <w:rPr>
-          <w:sz w:val="24"/>
-          <w:szCs w:val="24"/>
-          <w:lang w:val="en-US"/>
-        </w:rPr>
-      </w:pPr>
-      <w:r>
-        <w:rPr>
-          <w:sz w:val="24"/>
-          <w:szCs w:val="24"/>
-          <w:lang w:val="en-US"/>
-        </w:rPr>
-        <w:t xml:space="preserve">The plant guide </w:t>
-      </w:r>
-      <w:r>
-        <w:rPr>
-          <w:sz w:val="24"/>
-          <w:szCs w:val="24"/>
-          <w:lang w:val="en-US"/>
-        </w:rPr>
-        <w:t xml:space="preserve">creates the plant entry and </w:t>
-      </w:r>
-      <w:r>
-        <w:rPr>
-          <w:sz w:val="24"/>
-          <w:szCs w:val="24"/>
-          <w:lang w:val="en-US"/>
-        </w:rPr>
-        <w:t>presents the plan</w:t>
-      </w:r>
-      <w:r>
-        <w:rPr>
-          <w:sz w:val="24"/>
-          <w:szCs w:val="24"/>
-          <w:lang w:val="en-US"/>
-        </w:rPr>
-        <w:t>t information for the gardener.</w:t>
-      </w:r>
-    </w:p>
-    <w:p>
-      <w:pPr>
-        <w:spacing w:line="360" w:lineRule="auto"/>
-        <w:rPr>
-          <w:sz w:val="24"/>
-          <w:szCs w:val="24"/>
-          <w:lang w:val="en-US"/>
-        </w:rPr>
-      </w:pPr>
-    </w:p>
-    <w:p>
-      <w:pPr>
-        <w:spacing w:line="360" w:lineRule="auto"/>
-        <w:rPr>
-          <w:sz w:val="24"/>
-          <w:szCs w:val="24"/>
-          <w:lang w:val="en-US"/>
-        </w:rPr>
-      </w:pPr>
-    </w:p>
-    <w:p>
-      <w:pPr>
-        <w:pStyle w:val="Heading2"/>
+        <w:pStyle w:val="Normal"/>
+        <w:spacing w:lineRule="auto" w:line="360"/>
+        <w:rPr>
+          <w:sz w:val="24"/>
+          <w:szCs w:val="24"/>
+          <w:lang w:val="en-US"/>
+        </w:rPr>
+      </w:pPr>
+      <w:r>
+        <w:rPr>
+          <w:sz w:val="24"/>
+          <w:szCs w:val="24"/>
+          <w:lang w:val="en-US"/>
+        </w:rPr>
+      </w:r>
+    </w:p>
+    <w:p>
+      <w:pPr>
+        <w:pStyle w:val="Normal"/>
+        <w:spacing w:lineRule="auto" w:line="360"/>
+        <w:rPr>
+          <w:sz w:val="24"/>
+          <w:szCs w:val="24"/>
+          <w:lang w:val="en-US"/>
+        </w:rPr>
+      </w:pPr>
+      <w:r>
+        <w:rPr>
+          <w:sz w:val="24"/>
+          <w:szCs w:val="24"/>
+          <w:lang w:val="en-US"/>
+        </w:rPr>
+        <w:t>The plant guide is ready to be used by the gardener.</w:t>
+      </w:r>
+    </w:p>
+    <w:p>
+      <w:pPr>
+        <w:pStyle w:val="Normal"/>
+        <w:spacing w:lineRule="auto" w:line="360"/>
+        <w:rPr>
+          <w:sz w:val="24"/>
+          <w:szCs w:val="24"/>
+          <w:lang w:val="en-US"/>
+        </w:rPr>
+      </w:pPr>
+      <w:r>
+        <w:rPr>
+          <w:sz w:val="24"/>
+          <w:szCs w:val="24"/>
+          <w:lang w:val="en-US"/>
+        </w:rPr>
+        <w:t>The gardener asks the plant guide to create a new plant entry.</w:t>
+      </w:r>
+    </w:p>
+    <w:p>
+      <w:pPr>
+        <w:pStyle w:val="Normal"/>
+        <w:spacing w:lineRule="auto" w:line="360"/>
+        <w:rPr>
+          <w:sz w:val="24"/>
+          <w:szCs w:val="24"/>
+          <w:lang w:val="en-US"/>
+        </w:rPr>
+      </w:pPr>
+      <w:r>
+        <w:rPr>
+          <w:sz w:val="24"/>
+          <w:szCs w:val="24"/>
+          <w:lang w:val="en-US"/>
+        </w:rPr>
+        <w:t>The plant guide receives the plant information: the plant type, sunlight needed, soil type, and comment, from the gardener.</w:t>
+      </w:r>
+    </w:p>
+    <w:p>
+      <w:pPr>
+        <w:pStyle w:val="Normal"/>
+        <w:spacing w:lineRule="auto" w:line="360"/>
+        <w:rPr>
+          <w:sz w:val="24"/>
+          <w:szCs w:val="24"/>
+          <w:lang w:val="en-US"/>
+        </w:rPr>
+      </w:pPr>
+      <w:r>
+        <w:rPr>
+          <w:sz w:val="24"/>
+          <w:szCs w:val="24"/>
+          <w:lang w:val="en-US"/>
+        </w:rPr>
+        <w:t xml:space="preserve"> </w:t>
+      </w:r>
+      <w:r>
+        <w:rPr>
+          <w:sz w:val="24"/>
+          <w:szCs w:val="24"/>
+          <w:lang w:val="en-US"/>
+        </w:rPr>
+        <w:t>from the gardener.</w:t>
+      </w:r>
+    </w:p>
+    <w:p>
+      <w:pPr>
+        <w:pStyle w:val="Normal"/>
+        <w:spacing w:lineRule="auto" w:line="360"/>
+        <w:rPr>
+          <w:sz w:val="24"/>
+          <w:szCs w:val="24"/>
+          <w:lang w:val="en-US"/>
+        </w:rPr>
+      </w:pPr>
+      <w:r>
+        <w:rPr>
+          <w:sz w:val="24"/>
+          <w:szCs w:val="24"/>
+          <w:lang w:val="en-US"/>
+        </w:rPr>
+        <w:t>The plant guide creates the plant entry and presents the plant information for the gardener.</w:t>
+      </w:r>
+    </w:p>
+    <w:p>
+      <w:pPr>
+        <w:pStyle w:val="Normal"/>
+        <w:spacing w:lineRule="auto" w:line="360"/>
+        <w:rPr>
+          <w:sz w:val="24"/>
+          <w:szCs w:val="24"/>
+          <w:lang w:val="en-US"/>
+        </w:rPr>
+      </w:pPr>
+      <w:r>
+        <w:rPr>
+          <w:sz w:val="24"/>
+          <w:szCs w:val="24"/>
+          <w:lang w:val="en-US"/>
+        </w:rPr>
+      </w:r>
+    </w:p>
+    <w:p>
+      <w:pPr>
+        <w:pStyle w:val="Normal"/>
+        <w:spacing w:lineRule="auto" w:line="360"/>
+        <w:rPr>
+          <w:sz w:val="24"/>
+          <w:szCs w:val="24"/>
+          <w:lang w:val="en-US"/>
+        </w:rPr>
+      </w:pPr>
+      <w:r>
+        <w:rPr>
+          <w:sz w:val="24"/>
+          <w:szCs w:val="24"/>
+          <w:lang w:val="en-US"/>
+        </w:rPr>
+      </w:r>
+    </w:p>
+    <w:p>
+      <w:pPr>
+        <w:pStyle w:val="Overskrift2"/>
         <w:rPr>
           <w:lang w:val="en-US"/>
         </w:rPr>
@@ -226,7 +209,8 @@
     </w:p>
     <w:p>
       <w:pPr>
-        <w:spacing w:line="360" w:lineRule="auto"/>
+        <w:pStyle w:val="Normal"/>
+        <w:spacing w:lineRule="auto" w:line="360"/>
         <w:rPr>
           <w:sz w:val="24"/>
           <w:szCs w:val="24"/>
@@ -244,103 +228,83 @@
     </w:p>
     <w:p>
       <w:pPr>
-        <w:spacing w:line="360" w:lineRule="auto"/>
-        <w:rPr>
-          <w:sz w:val="24"/>
-          <w:szCs w:val="24"/>
-          <w:lang w:val="en-US"/>
-        </w:rPr>
-      </w:pPr>
-    </w:p>
-    <w:p>
-      <w:pPr>
-        <w:spacing w:line="360" w:lineRule="auto"/>
-        <w:rPr>
-          <w:sz w:val="24"/>
-          <w:szCs w:val="24"/>
-          <w:lang w:val="en-US"/>
-        </w:rPr>
-      </w:pPr>
-      <w:r>
-        <w:rPr>
-          <w:sz w:val="24"/>
-          <w:szCs w:val="24"/>
-          <w:lang w:val="en-US"/>
-        </w:rPr>
-        <w:t>The plant guide is r</w:t>
-      </w:r>
-      <w:r>
-        <w:rPr>
-          <w:sz w:val="24"/>
-          <w:szCs w:val="24"/>
-          <w:lang w:val="en-US"/>
-        </w:rPr>
-        <w:t>eady to be used by the gardener.</w:t>
-      </w:r>
-    </w:p>
-    <w:p>
-      <w:pPr>
-        <w:spacing w:line="360" w:lineRule="auto"/>
-        <w:rPr>
-          <w:sz w:val="24"/>
-          <w:szCs w:val="24"/>
-          <w:lang w:val="en-US"/>
-        </w:rPr>
-      </w:pPr>
-      <w:r>
-        <w:rPr>
-          <w:sz w:val="24"/>
-          <w:szCs w:val="24"/>
-          <w:lang w:val="en-US"/>
-        </w:rPr>
-        <w:t>The gardener</w:t>
-      </w:r>
-      <w:r>
-        <w:rPr>
-          <w:sz w:val="24"/>
-          <w:szCs w:val="24"/>
-          <w:lang w:val="en-US"/>
-        </w:rPr>
-        <w:t xml:space="preserve"> asks the plant guide to create a new plant entry.</w:t>
-      </w:r>
-    </w:p>
-    <w:p>
-      <w:pPr>
-        <w:spacing w:line="360" w:lineRule="auto"/>
-        <w:rPr>
-          <w:sz w:val="24"/>
-          <w:szCs w:val="24"/>
-          <w:lang w:val="en-US"/>
-        </w:rPr>
-      </w:pPr>
-      <w:r>
-        <w:rPr>
-          <w:sz w:val="24"/>
-          <w:szCs w:val="24"/>
-          <w:lang w:val="en-US"/>
-        </w:rPr>
-        <w:t>The plant guide receives the plant information: the plant type, sunlight needed, soil type, and comment</w:t>
-      </w:r>
-      <w:r>
-        <w:rPr>
-          <w:sz w:val="24"/>
-          <w:szCs w:val="24"/>
-          <w:lang w:val="en-US"/>
-        </w:rPr>
-        <w:t>, from the gardener</w:t>
-      </w:r>
-      <w:r>
-        <w:rPr>
-          <w:sz w:val="24"/>
-          <w:szCs w:val="24"/>
-          <w:lang w:val="en-US"/>
-        </w:rPr>
-        <w:t>.</w:t>
-      </w:r>
-    </w:p>
-    <w:p>
-      <w:pPr>
-        <w:spacing w:line="360" w:lineRule="auto"/>
+        <w:pStyle w:val="Normal"/>
+        <w:spacing w:lineRule="auto" w:line="360"/>
+        <w:rPr>
+          <w:sz w:val="24"/>
+          <w:szCs w:val="24"/>
+          <w:lang w:val="en-US"/>
+        </w:rPr>
+      </w:pPr>
+      <w:r>
+        <w:rPr>
+          <w:sz w:val="24"/>
+          <w:szCs w:val="24"/>
+          <w:lang w:val="en-US"/>
+        </w:rPr>
+      </w:r>
+    </w:p>
+    <w:p>
+      <w:pPr>
+        <w:pStyle w:val="Normal"/>
+        <w:spacing w:lineRule="auto" w:line="360"/>
+        <w:rPr>
+          <w:sz w:val="24"/>
+          <w:szCs w:val="24"/>
+          <w:lang w:val="en-US"/>
+        </w:rPr>
+      </w:pPr>
+      <w:r>
+        <w:rPr>
+          <w:sz w:val="24"/>
+          <w:szCs w:val="24"/>
+          <w:lang w:val="en-US"/>
+        </w:rPr>
+        <w:t>The plant guide is ready to be used by the gardener.</w:t>
+      </w:r>
+    </w:p>
+    <w:p>
+      <w:pPr>
+        <w:pStyle w:val="Normal"/>
+        <w:spacing w:lineRule="auto" w:line="360"/>
+        <w:rPr>
+          <w:sz w:val="24"/>
+          <w:szCs w:val="24"/>
+          <w:lang w:val="en-US"/>
+        </w:rPr>
+      </w:pPr>
+      <w:r>
+        <w:rPr>
+          <w:sz w:val="24"/>
+          <w:szCs w:val="24"/>
+          <w:lang w:val="en-US"/>
+        </w:rPr>
+        <w:t>The gardener asks the plant guide to create a new plant entry.</w:t>
+      </w:r>
+    </w:p>
+    <w:p>
+      <w:pPr>
+        <w:pStyle w:val="Normal"/>
+        <w:spacing w:lineRule="auto" w:line="360"/>
+        <w:rPr>
+          <w:sz w:val="24"/>
+          <w:szCs w:val="24"/>
+          <w:lang w:val="en-US"/>
+        </w:rPr>
+      </w:pPr>
+      <w:r>
+        <w:rPr>
+          <w:sz w:val="24"/>
+          <w:szCs w:val="24"/>
+          <w:lang w:val="en-US"/>
+        </w:rPr>
+        <w:t>The plant guide receives the plant information: the plant type, sunlight needed, soil type, and comment, from the gardener.</w:t>
+      </w:r>
+    </w:p>
+    <w:p>
+      <w:pPr>
+        <w:pStyle w:val="Normal"/>
+        <w:spacing w:lineRule="auto" w:line="360"/>
         <w:rPr>
           <w:sz w:val="24"/>
           <w:szCs w:val="24"/>
@@ -358,17 +322,26 @@
     </w:p>
     <w:p>
       <w:pPr>
-        <w:spacing w:line="360" w:lineRule="auto"/>
-        <w:rPr>
-          <w:sz w:val="24"/>
-          <w:szCs w:val="24"/>
-          <w:lang w:val="en-US"/>
-        </w:rPr>
-      </w:pPr>
-    </w:p>
-    <w:p>
-      <w:pPr>
-        <w:spacing w:line="360" w:lineRule="auto"/>
+        <w:pStyle w:val="Normal"/>
+        <w:spacing w:lineRule="auto" w:line="360"/>
+        <w:rPr>
+          <w:sz w:val="24"/>
+          <w:szCs w:val="24"/>
+          <w:lang w:val="en-US"/>
+        </w:rPr>
+      </w:pPr>
+      <w:r>
+        <w:rPr>
+          <w:sz w:val="24"/>
+          <w:szCs w:val="24"/>
+          <w:lang w:val="en-US"/>
+        </w:rPr>
+      </w:r>
+    </w:p>
+    <w:p>
+      <w:pPr>
+        <w:pStyle w:val="Normal"/>
+        <w:spacing w:lineRule="auto" w:line="360"/>
         <w:rPr>
           <w:sz w:val="24"/>
           <w:szCs w:val="24"/>
@@ -386,71 +359,69 @@
     </w:p>
     <w:p>
       <w:pPr>
-        <w:spacing w:line="360" w:lineRule="auto"/>
-        <w:rPr>
-          <w:sz w:val="24"/>
-          <w:szCs w:val="24"/>
-          <w:lang w:val="en-US"/>
-        </w:rPr>
-      </w:pPr>
-      <w:r>
-        <w:rPr>
-          <w:sz w:val="24"/>
-          <w:szCs w:val="24"/>
-          <w:lang w:val="en-US"/>
-        </w:rPr>
-        <w:t>The plant guide warns the gardener that a plant entry with the same name already exists.</w:t>
-      </w:r>
-      <w:r>
-        <w:rPr>
-          <w:sz w:val="24"/>
-          <w:szCs w:val="24"/>
-          <w:lang w:val="en-US"/>
-        </w:rPr>
-        <w:t xml:space="preserve"> </w:t>
-      </w:r>
-    </w:p>
-    <w:p>
-      <w:pPr>
-        <w:rPr>
-          <w:sz w:val="24"/>
-          <w:szCs w:val="24"/>
-          <w:lang w:val="en-US"/>
-        </w:rPr>
-      </w:pPr>
-      <w:r>
-        <w:rPr>
-          <w:sz w:val="24"/>
-          <w:szCs w:val="24"/>
-          <w:lang w:val="en-US"/>
-        </w:rPr>
+        <w:pStyle w:val="Normal"/>
+        <w:spacing w:lineRule="auto" w:line="360"/>
+        <w:rPr>
+          <w:sz w:val="24"/>
+          <w:szCs w:val="24"/>
+          <w:lang w:val="en-US"/>
+        </w:rPr>
+      </w:pPr>
+      <w:r>
+        <w:rPr>
+          <w:sz w:val="24"/>
+          <w:szCs w:val="24"/>
+          <w:lang w:val="en-US"/>
+        </w:rPr>
+        <w:t xml:space="preserve">The plant guide warns the gardener that a plant entry with the same name already exists. </w:t>
+      </w:r>
+    </w:p>
+    <w:p>
+      <w:pPr>
+        <w:pStyle w:val="Normal"/>
+        <w:rPr>
+          <w:sz w:val="24"/>
+          <w:szCs w:val="24"/>
+          <w:lang w:val="en-US"/>
+        </w:rPr>
+      </w:pPr>
+      <w:r>
+        <w:rPr>
+          <w:sz w:val="24"/>
+          <w:szCs w:val="24"/>
+          <w:lang w:val="en-US"/>
+        </w:rPr>
+      </w:r>
+      <w:r>
         <w:br w:type="page"/>
       </w:r>
     </w:p>
     <w:p>
       <w:pPr>
-        <w:spacing w:line="360" w:lineRule="auto"/>
-        <w:rPr>
-          <w:b/>
-          <w:sz w:val="24"/>
-          <w:szCs w:val="24"/>
-          <w:lang w:val="en-US"/>
-        </w:rPr>
-      </w:pPr>
-      <w:r>
-        <w:rPr>
-          <w:b/>
-          <w:sz w:val="24"/>
-          <w:szCs w:val="24"/>
-          <w:lang w:val="en-US"/>
-        </w:rPr>
-        <w:lastRenderedPageBreak/>
+        <w:pStyle w:val="Normal"/>
+        <w:spacing w:lineRule="auto" w:line="360"/>
+        <w:rPr>
+          <w:b/>
+          <w:b/>
+          <w:sz w:val="24"/>
+          <w:szCs w:val="24"/>
+          <w:lang w:val="en-US"/>
+        </w:rPr>
+      </w:pPr>
+      <w:r>
+        <w:rPr>
+          <w:b/>
+          <w:sz w:val="24"/>
+          <w:szCs w:val="24"/>
+          <w:lang w:val="en-US"/>
+        </w:rPr>
         <w:t>Scope</w:t>
       </w:r>
     </w:p>
     <w:p>
       <w:pPr>
-        <w:spacing w:line="360" w:lineRule="auto"/>
+        <w:pStyle w:val="Normal"/>
+        <w:spacing w:lineRule="auto" w:line="360"/>
         <w:rPr>
           <w:sz w:val="24"/>
           <w:szCs w:val="24"/>
@@ -468,8 +439,10 @@
     </w:p>
     <w:p>
       <w:pPr>
-        <w:spacing w:line="360" w:lineRule="auto"/>
-        <w:rPr>
+        <w:pStyle w:val="Normal"/>
+        <w:spacing w:lineRule="auto" w:line="360"/>
+        <w:rPr>
+          <w:b/>
           <w:b/>
           <w:sz w:val="24"/>
           <w:szCs w:val="24"/>
@@ -488,7 +461,8 @@
     </w:p>
     <w:p>
       <w:pPr>
-        <w:spacing w:line="360" w:lineRule="auto"/>
+        <w:pStyle w:val="Normal"/>
+        <w:spacing w:lineRule="auto" w:line="360"/>
         <w:rPr>
           <w:sz w:val="24"/>
           <w:szCs w:val="24"/>
@@ -506,8 +480,10 @@
     </w:p>
     <w:p>
       <w:pPr>
-        <w:spacing w:line="360" w:lineRule="auto"/>
-        <w:rPr>
+        <w:pStyle w:val="Normal"/>
+        <w:spacing w:lineRule="auto" w:line="360"/>
+        <w:rPr>
+          <w:b/>
           <w:b/>
           <w:sz w:val="24"/>
           <w:szCs w:val="24"/>
@@ -526,7 +502,8 @@
     </w:p>
     <w:p>
       <w:pPr>
-        <w:spacing w:line="360" w:lineRule="auto"/>
+        <w:pStyle w:val="Normal"/>
+        <w:spacing w:lineRule="auto" w:line="360"/>
         <w:rPr>
           <w:sz w:val="24"/>
           <w:szCs w:val="24"/>
@@ -544,8 +521,10 @@
     </w:p>
     <w:p>
       <w:pPr>
-        <w:spacing w:line="360" w:lineRule="auto"/>
-        <w:rPr>
+        <w:pStyle w:val="Normal"/>
+        <w:spacing w:lineRule="auto" w:line="360"/>
+        <w:rPr>
+          <w:b/>
           <w:b/>
           <w:sz w:val="24"/>
           <w:szCs w:val="24"/>
@@ -564,7 +543,8 @@
     </w:p>
     <w:p>
       <w:pPr>
-        <w:spacing w:line="360" w:lineRule="auto"/>
+        <w:pStyle w:val="Normal"/>
+        <w:spacing w:lineRule="auto" w:line="360"/>
         <w:rPr>
           <w:sz w:val="24"/>
           <w:szCs w:val="24"/>
@@ -582,13 +562,9 @@
     </w:p>
     <w:p>
       <w:pPr>
-        <w:spacing w:line="360" w:lineRule="auto"/>
-        <w:rPr>
-          <w:b/>
-          <w:sz w:val="24"/>
-          <w:szCs w:val="24"/>
-          <w:lang w:val="en-US"/>
-        </w:rPr>
+        <w:pStyle w:val="Normal"/>
+        <w:spacing w:lineRule="auto" w:line="360"/>
+        <w:rPr/>
       </w:pPr>
       <w:r>
         <w:rPr>
@@ -602,25 +578,8 @@
     </w:p>
     <w:p>
       <w:pPr>
-        <w:spacing w:line="360" w:lineRule="auto"/>
-        <w:rPr>
-          <w:sz w:val="24"/>
-          <w:szCs w:val="24"/>
-          <w:lang w:val="en-US"/>
-        </w:rPr>
-      </w:pPr>
-      <w:r>
-        <w:rPr>
-          <w:sz w:val="24"/>
-          <w:szCs w:val="24"/>
-          <w:lang w:val="en-US"/>
-        </w:rPr>
-        <w:t>The user is logged in.</w:t>
-      </w:r>
-    </w:p>
-    <w:p>
-      <w:pPr>
-        <w:spacing w:line="360" w:lineRule="auto"/>
+        <w:pStyle w:val="Normal"/>
+        <w:spacing w:lineRule="auto" w:line="360"/>
         <w:rPr>
           <w:sz w:val="24"/>
           <w:szCs w:val="24"/>
@@ -638,7 +597,8 @@
     </w:p>
     <w:p>
       <w:pPr>
-        <w:spacing w:line="360" w:lineRule="auto"/>
+        <w:pStyle w:val="Normal"/>
+        <w:spacing w:lineRule="auto" w:line="360"/>
         <w:rPr>
           <w:sz w:val="24"/>
           <w:szCs w:val="24"/>
@@ -656,8 +616,10 @@
     </w:p>
     <w:p>
       <w:pPr>
-        <w:spacing w:line="360" w:lineRule="auto"/>
-        <w:rPr>
+        <w:pStyle w:val="Normal"/>
+        <w:spacing w:lineRule="auto" w:line="360"/>
+        <w:rPr>
+          <w:b/>
           <w:b/>
           <w:sz w:val="24"/>
           <w:szCs w:val="24"/>
@@ -676,7 +638,8 @@
     </w:p>
     <w:p>
       <w:pPr>
-        <w:spacing w:line="360" w:lineRule="auto"/>
+        <w:pStyle w:val="Normal"/>
+        <w:spacing w:lineRule="auto" w:line="360"/>
         <w:rPr>
           <w:sz w:val="24"/>
           <w:szCs w:val="24"/>
@@ -694,8 +657,10 @@
     </w:p>
     <w:p>
       <w:pPr>
-        <w:spacing w:line="360" w:lineRule="auto"/>
-        <w:rPr>
+        <w:pStyle w:val="Normal"/>
+        <w:spacing w:lineRule="auto" w:line="360"/>
+        <w:rPr>
+          <w:b/>
           <w:b/>
           <w:sz w:val="24"/>
           <w:szCs w:val="24"/>
@@ -719,7 +684,7 @@
           <w:ilvl w:val="0"/>
           <w:numId w:val="1"/>
         </w:numPr>
-        <w:spacing w:line="360" w:lineRule="auto"/>
+        <w:spacing w:lineRule="auto" w:line="360"/>
         <w:rPr>
           <w:sz w:val="24"/>
           <w:szCs w:val="24"/>
@@ -742,7 +707,7 @@
           <w:ilvl w:val="0"/>
           <w:numId w:val="1"/>
         </w:numPr>
-        <w:spacing w:line="360" w:lineRule="auto"/>
+        <w:spacing w:lineRule="auto" w:line="360"/>
         <w:rPr>
           <w:sz w:val="24"/>
           <w:szCs w:val="24"/>
@@ -765,28 +730,20 @@
           <w:ilvl w:val="0"/>
           <w:numId w:val="1"/>
         </w:numPr>
-        <w:spacing w:line="360" w:lineRule="auto"/>
-        <w:rPr>
-          <w:sz w:val="24"/>
-          <w:szCs w:val="24"/>
-          <w:lang w:val="en-US"/>
-        </w:rPr>
-      </w:pPr>
-      <w:r>
-        <w:rPr>
-          <w:sz w:val="24"/>
-          <w:szCs w:val="24"/>
-          <w:lang w:val="en-US"/>
-        </w:rPr>
-        <w:t>The plant guide receives the plant information</w:t>
-      </w:r>
-      <w:r>
-        <w:rPr>
-          <w:sz w:val="24"/>
-          <w:szCs w:val="24"/>
-          <w:lang w:val="en-US"/>
-        </w:rPr>
-        <w:t>: the plant type, sunlight needed, soil type, and comment, from the gardener.</w:t>
+        <w:spacing w:lineRule="auto" w:line="360"/>
+        <w:rPr>
+          <w:sz w:val="24"/>
+          <w:szCs w:val="24"/>
+          <w:lang w:val="en-US"/>
+        </w:rPr>
+      </w:pPr>
+      <w:r>
+        <w:rPr>
+          <w:sz w:val="24"/>
+          <w:szCs w:val="24"/>
+          <w:lang w:val="en-US"/>
+        </w:rPr>
+        <w:t>The plant guide receives the plant information: the plant type, sunlight needed, soil type, and comment, from the gardener.</w:t>
       </w:r>
     </w:p>
     <w:p>
@@ -796,7 +753,7 @@
           <w:ilvl w:val="0"/>
           <w:numId w:val="1"/>
         </w:numPr>
-        <w:spacing w:line="360" w:lineRule="auto"/>
+        <w:spacing w:lineRule="auto" w:line="360"/>
         <w:rPr>
           <w:sz w:val="24"/>
           <w:szCs w:val="24"/>
@@ -814,48 +771,82 @@
     </w:p>
     <w:p>
       <w:pPr>
-        <w:spacing w:line="360" w:lineRule="auto"/>
-        <w:rPr>
-          <w:sz w:val="24"/>
-          <w:szCs w:val="24"/>
-          <w:lang w:val="en-US"/>
-        </w:rPr>
-      </w:pPr>
-    </w:p>
-    <w:p>
-      <w:pPr>
-        <w:spacing w:line="360" w:lineRule="auto"/>
-        <w:rPr>
-          <w:sz w:val="24"/>
-          <w:szCs w:val="24"/>
-          <w:lang w:val="en-US"/>
-        </w:rPr>
-      </w:pPr>
-    </w:p>
-    <w:p>
-      <w:pPr>
-        <w:spacing w:line="360" w:lineRule="auto"/>
-        <w:rPr>
-          <w:sz w:val="24"/>
-          <w:szCs w:val="24"/>
-          <w:lang w:val="en-US"/>
-        </w:rPr>
-      </w:pPr>
-    </w:p>
-    <w:p>
-      <w:pPr>
-        <w:spacing w:line="360" w:lineRule="auto"/>
-        <w:rPr>
-          <w:sz w:val="24"/>
-          <w:szCs w:val="24"/>
-          <w:lang w:val="en-US"/>
-        </w:rPr>
-      </w:pPr>
-    </w:p>
-    <w:p>
-      <w:pPr>
-        <w:spacing w:line="360" w:lineRule="auto"/>
-        <w:rPr>
+        <w:pStyle w:val="Normal"/>
+        <w:spacing w:lineRule="auto" w:line="360"/>
+        <w:rPr>
+          <w:sz w:val="24"/>
+          <w:szCs w:val="24"/>
+          <w:lang w:val="en-US"/>
+        </w:rPr>
+      </w:pPr>
+      <w:r>
+        <w:rPr>
+          <w:sz w:val="24"/>
+          <w:szCs w:val="24"/>
+          <w:lang w:val="en-US"/>
+        </w:rPr>
+      </w:r>
+    </w:p>
+    <w:p>
+      <w:pPr>
+        <w:pStyle w:val="Normal"/>
+        <w:spacing w:lineRule="auto" w:line="360"/>
+        <w:rPr>
+          <w:sz w:val="24"/>
+          <w:szCs w:val="24"/>
+          <w:lang w:val="en-US"/>
+        </w:rPr>
+      </w:pPr>
+      <w:r>
+        <w:rPr>
+          <w:sz w:val="24"/>
+          <w:szCs w:val="24"/>
+          <w:lang w:val="en-US"/>
+        </w:rPr>
+      </w:r>
+    </w:p>
+    <w:p>
+      <w:pPr>
+        <w:pStyle w:val="Normal"/>
+        <w:spacing w:lineRule="auto" w:line="360"/>
+        <w:rPr>
+          <w:sz w:val="24"/>
+          <w:szCs w:val="24"/>
+          <w:lang w:val="en-US"/>
+        </w:rPr>
+      </w:pPr>
+      <w:r>
+        <w:rPr>
+          <w:sz w:val="24"/>
+          <w:szCs w:val="24"/>
+          <w:lang w:val="en-US"/>
+        </w:rPr>
+      </w:r>
+    </w:p>
+    <w:p>
+      <w:pPr>
+        <w:pStyle w:val="Normal"/>
+        <w:spacing w:lineRule="auto" w:line="360"/>
+        <w:rPr>
+          <w:sz w:val="24"/>
+          <w:szCs w:val="24"/>
+          <w:lang w:val="en-US"/>
+        </w:rPr>
+      </w:pPr>
+      <w:r>
+        <w:rPr>
+          <w:sz w:val="24"/>
+          <w:szCs w:val="24"/>
+          <w:lang w:val="en-US"/>
+        </w:rPr>
+      </w:r>
+    </w:p>
+    <w:p>
+      <w:pPr>
+        <w:pStyle w:val="Normal"/>
+        <w:spacing w:lineRule="auto" w:line="360"/>
+        <w:rPr>
+          <w:b/>
           <w:b/>
           <w:sz w:val="24"/>
           <w:szCs w:val="24"/>
@@ -874,7 +865,8 @@
     </w:p>
     <w:p>
       <w:pPr>
-        <w:spacing w:line="360" w:lineRule="auto"/>
+        <w:pStyle w:val="Normal"/>
+        <w:spacing w:lineRule="auto" w:line="360"/>
         <w:rPr>
           <w:sz w:val="24"/>
           <w:szCs w:val="24"/>
@@ -895,9 +887,9 @@
         <w:pStyle w:val="ListParagraph"/>
         <w:numPr>
           <w:ilvl w:val="0"/>
-          <w:numId w:val="3"/>
+          <w:numId w:val="2"/>
         </w:numPr>
-        <w:spacing w:line="360" w:lineRule="auto"/>
+        <w:spacing w:lineRule="auto" w:line="360"/>
         <w:rPr>
           <w:sz w:val="24"/>
           <w:szCs w:val="24"/>
@@ -918,9 +910,9 @@
         <w:pStyle w:val="ListParagraph"/>
         <w:numPr>
           <w:ilvl w:val="0"/>
-          <w:numId w:val="3"/>
+          <w:numId w:val="2"/>
         </w:numPr>
-        <w:spacing w:line="360" w:lineRule="auto"/>
+        <w:spacing w:lineRule="auto" w:line="360"/>
         <w:rPr>
           <w:sz w:val="24"/>
           <w:szCs w:val="24"/>
@@ -938,8 +930,10 @@
     </w:p>
     <w:p>
       <w:pPr>
-        <w:spacing w:line="360" w:lineRule="auto"/>
-        <w:rPr>
+        <w:pStyle w:val="Normal"/>
+        <w:spacing w:lineRule="auto" w:line="360"/>
+        <w:rPr>
+          <w:b/>
           <w:b/>
           <w:sz w:val="24"/>
           <w:szCs w:val="24"/>
@@ -958,7 +952,8 @@
     </w:p>
     <w:p>
       <w:pPr>
-        <w:spacing w:line="360" w:lineRule="auto"/>
+        <w:pStyle w:val="Normal"/>
+        <w:spacing w:lineRule="auto" w:line="360"/>
         <w:rPr>
           <w:sz w:val="24"/>
           <w:szCs w:val="24"/>
@@ -978,98 +973,51 @@
     </w:p>
     <w:p>
       <w:pPr>
-        <w:spacing w:line="360" w:lineRule="auto"/>
-        <w:rPr>
-          <w:b/>
-          <w:sz w:val="24"/>
-          <w:szCs w:val="24"/>
-          <w:lang w:val="en-US"/>
-        </w:rPr>
-      </w:pPr>
-      <w:r>
-        <w:rPr>
-          <w:b/>
-          <w:sz w:val="24"/>
-          <w:szCs w:val="24"/>
-          <w:lang w:val="en-US"/>
-        </w:rPr>
-        <w:t xml:space="preserve">Technology and Data </w:t>
-      </w:r>
-      <w:r>
-        <w:rPr>
-          <w:b/>
-          <w:sz w:val="24"/>
-          <w:szCs w:val="24"/>
-          <w:lang w:val="en-US"/>
-        </w:rPr>
-        <w:t>V</w:t>
-      </w:r>
-      <w:r>
-        <w:rPr>
-          <w:b/>
-          <w:sz w:val="24"/>
-          <w:szCs w:val="24"/>
-          <w:lang w:val="en-US"/>
-        </w:rPr>
-        <w:t>ariations List:</w:t>
-      </w:r>
-    </w:p>
-    <w:p>
-      <w:pPr>
-        <w:spacing w:line="360" w:lineRule="auto"/>
-        <w:rPr>
-          <w:sz w:val="24"/>
-          <w:szCs w:val="24"/>
-          <w:lang w:val="en-US"/>
-        </w:rPr>
-      </w:pPr>
-      <w:r>
-        <w:rPr>
-          <w:sz w:val="24"/>
-          <w:szCs w:val="24"/>
-          <w:lang w:val="en-US"/>
-        </w:rPr>
-        <w:t>If the name for the new plant entry is used,</w:t>
-      </w:r>
-    </w:p>
-    <w:p>
-      <w:pPr>
-        <w:spacing w:line="360" w:lineRule="auto"/>
-        <w:rPr>
-          <w:sz w:val="24"/>
-          <w:szCs w:val="24"/>
-          <w:lang w:val="en-US"/>
-        </w:rPr>
-      </w:pPr>
-      <w:r>
-        <w:rPr>
-          <w:sz w:val="24"/>
-          <w:szCs w:val="24"/>
-          <w:lang w:val="en-US"/>
-        </w:rPr>
-        <w:t>The plant guide will present a</w:t>
-      </w:r>
-      <w:r>
-        <w:rPr>
-          <w:sz w:val="24"/>
-          <w:szCs w:val="24"/>
-          <w:lang w:val="en-US"/>
-        </w:rPr>
-        <w:t>n</w:t>
-      </w:r>
-      <w:r>
-        <w:rPr>
-          <w:sz w:val="24"/>
-          <w:szCs w:val="24"/>
-          <w:lang w:val="en-US"/>
-        </w:rPr>
-        <w:t xml:space="preserve"> error to the gardener.</w:t>
-      </w:r>
-    </w:p>
-    <w:p>
-      <w:pPr>
-        <w:spacing w:line="360" w:lineRule="auto"/>
-        <w:rPr>
+        <w:pStyle w:val="Normal"/>
+        <w:spacing w:lineRule="auto" w:line="360"/>
+        <w:rPr>
+          <w:b/>
+          <w:b/>
+          <w:sz w:val="24"/>
+          <w:szCs w:val="24"/>
+          <w:lang w:val="en-US"/>
+        </w:rPr>
+      </w:pPr>
+      <w:r>
+        <w:rPr>
+          <w:b/>
+          <w:sz w:val="24"/>
+          <w:szCs w:val="24"/>
+          <w:lang w:val="en-US"/>
+        </w:rPr>
+        <w:t>Technology and Data Variations List:</w:t>
+      </w:r>
+    </w:p>
+    <w:p>
+      <w:pPr>
+        <w:pStyle w:val="Normal"/>
+        <w:spacing w:lineRule="auto" w:line="360"/>
+        <w:rPr>
+          <w:sz w:val="24"/>
+          <w:szCs w:val="24"/>
+          <w:lang w:val="en-US"/>
+        </w:rPr>
+      </w:pPr>
+      <w:r>
+        <w:rPr>
+          <w:sz w:val="24"/>
+          <w:szCs w:val="24"/>
+          <w:lang w:val="en-US"/>
+        </w:rPr>
+        <w:t>N/A</w:t>
+      </w:r>
+    </w:p>
+    <w:p>
+      <w:pPr>
+        <w:pStyle w:val="Normal"/>
+        <w:spacing w:lineRule="auto" w:line="360"/>
+        <w:rPr>
+          <w:b/>
           <w:b/>
           <w:sz w:val="24"/>
           <w:szCs w:val="24"/>
@@ -1088,7 +1036,8 @@
     </w:p>
     <w:p>
       <w:pPr>
-        <w:spacing w:line="360" w:lineRule="auto"/>
+        <w:pStyle w:val="Normal"/>
+        <w:spacing w:lineRule="auto" w:line="360"/>
         <w:rPr>
           <w:sz w:val="24"/>
           <w:szCs w:val="24"/>
@@ -1106,31 +1055,31 @@
     </w:p>
     <w:p>
       <w:pPr>
-        <w:spacing w:line="360" w:lineRule="auto"/>
-        <w:rPr>
-          <w:sz w:val="24"/>
-          <w:szCs w:val="24"/>
-          <w:lang w:val="en-US"/>
-        </w:rPr>
-      </w:pPr>
+        <w:pStyle w:val="Normal"/>
+        <w:spacing w:lineRule="auto" w:line="360" w:before="0" w:after="160"/>
+        <w:rPr/>
+      </w:pPr>
+      <w:r>
+        <w:rPr/>
+      </w:r>
     </w:p>
     <w:sectPr>
+      <w:type w:val="nextPage"/>
       <w:pgSz w:w="11906" w:h="16838"/>
-      <w:pgMar w:top="1440" w:right="1440" w:bottom="1440" w:left="1440" w:header="708" w:footer="708" w:gutter="0"/>
-      <w:cols w:space="708"/>
-      <w:docGrid w:linePitch="360"/>
+      <w:pgMar w:left="1440" w:right="1440" w:header="0" w:top="1440" w:footer="0" w:bottom="1440" w:gutter="0"/>
+      <w:pgNumType w:fmt="decimal"/>
+      <w:formProt w:val="false"/>
+      <w:textDirection w:val="lrTb"/>
+      <w:docGrid w:type="default" w:linePitch="360" w:charSpace="4096"/>
     </w:sectPr>
   </w:body>
 </w:document>
 </file>
 
 <file path=word/numbering.xml><?xml version="1.0" encoding="utf-8"?>
-<w:numbering xmlns:wpc="http://schemas.microsoft.com/office/word/2010/wordprocessingCanvas" xmlns:cx="http://schemas.microsoft.com/office/drawing/2014/chartex" xmlns:cx1="http://schemas.microsoft.com/office/drawing/2015/9/8/chartex" xmlns:cx2="http://schemas.microsoft.com/office/drawing/2015/10/21/chartex" xmlns:cx3="http://schemas.microsoft.com/office/drawing/2016/5/9/chartex" xmlns:cx4="http://schemas.microsoft.com/office/drawing/2016/5/10/chartex" xmlns:cx5="http://schemas.microsoft.com/office/drawing/2016/5/11/chartex" xmlns:cx6="http://schemas.microsoft.com/office/drawing/2016/5/12/chartex" xmlns:cx7="http://schemas.microsoft.com/office/drawing/2016/5/13/chartex" xmlns:cx8="http://schemas.microsoft.com/office/drawing/2016/5/14/chartex" xmlns:mc="http://schemas.openxmlformats.org/markup-compatibility/2006" xmlns:aink="http://schemas.microsoft.com/office/drawing/2016/ink" xmlns:am3d="http://schemas.microsoft.com/office/drawing/2017/model3d" xmlns:o="urn:schemas-microsoft-com:office:office" xmlns:r="http://schemas.openxmlformats.org/officeDocument/2006/relationships" xmlns:m="http://schemas.openxmlformats.org/officeDocument/2006/math" xmlns:v="urn:schemas-microsoft-com:vml" xmlns:wp14="http://schemas.microsoft.com/office/word/2010/wordprocessingDrawing" xmlns:wp="http://schemas.openxmlformats.org/drawingml/2006/wordprocessingDrawing" xmlns:w10="urn:schemas-microsoft-com:office:word" xmlns:w="http://schemas.openxmlformats.org/wordprocessingml/2006/main" xmlns:w14="http://schemas.microsoft.com/office/word/2010/wordml" xmlns:w15="http://schemas.microsoft.com/office/word/2012/wordml" xmlns:w16cid="http://schemas.microsoft.com/office/word/2016/wordml/cid" xmlns:w16se="http://schemas.microsoft.com/office/word/2015/wordml/symex" xmlns:wpg="http://schemas.microsoft.com/office/word/2010/wordprocessingGroup" xmlns:wpi="http://schemas.microsoft.com/office/word/2010/wordprocessingInk" xmlns:wne="http://schemas.microsoft.com/office/word/2006/wordml" xmlns:wps="http://schemas.microsoft.com/office/word/2010/wordprocessingShape" mc:Ignorable="w14 w15 w16se w16cid wp14">
-  <w:abstractNum w:abstractNumId="0" w15:restartNumberingAfterBreak="0">
-    <w:nsid w:val="163D5497"/>
-    <w:multiLevelType w:val="hybridMultilevel"/>
-    <w:tmpl w:val="FE28F296"/>
-    <w:lvl w:ilvl="0" w:tplc="2000000F">
+<w:numbering xmlns:w="http://schemas.openxmlformats.org/wordprocessingml/2006/main" xmlns:o="urn:schemas-microsoft-com:office:office" xmlns:r="http://schemas.openxmlformats.org/officeDocument/2006/relationships" xmlns:v="urn:schemas-microsoft-com:vml">
+  <w:abstractNum w:abstractNumId="1">
+    <w:lvl w:ilvl="0">
       <w:start w:val="1"/>
       <w:numFmt w:val="decimal"/>
       <w:lvlText w:val="%1."/>
@@ -1139,7 +1088,7 @@
         <w:ind w:left="720" w:hanging="360"/>
       </w:pPr>
     </w:lvl>
-    <w:lvl w:ilvl="1" w:tplc="20000019" w:tentative="1">
+    <w:lvl w:ilvl="1">
       <w:start w:val="1"/>
       <w:numFmt w:val="lowerLetter"/>
       <w:lvlText w:val="%2."/>
@@ -1148,7 +1097,7 @@
         <w:ind w:left="1440" w:hanging="360"/>
       </w:pPr>
     </w:lvl>
-    <w:lvl w:ilvl="2" w:tplc="2000001B" w:tentative="1">
+    <w:lvl w:ilvl="2">
       <w:start w:val="1"/>
       <w:numFmt w:val="lowerRoman"/>
       <w:lvlText w:val="%3."/>
@@ -1157,7 +1106,7 @@
         <w:ind w:left="2160" w:hanging="180"/>
       </w:pPr>
     </w:lvl>
-    <w:lvl w:ilvl="3" w:tplc="2000000F" w:tentative="1">
+    <w:lvl w:ilvl="3">
       <w:start w:val="1"/>
       <w:numFmt w:val="decimal"/>
       <w:lvlText w:val="%4."/>
@@ -1166,7 +1115,7 @@
         <w:ind w:left="2880" w:hanging="360"/>
       </w:pPr>
     </w:lvl>
-    <w:lvl w:ilvl="4" w:tplc="20000019" w:tentative="1">
+    <w:lvl w:ilvl="4">
       <w:start w:val="1"/>
       <w:numFmt w:val="lowerLetter"/>
       <w:lvlText w:val="%5."/>
@@ -1175,7 +1124,7 @@
         <w:ind w:left="3600" w:hanging="360"/>
       </w:pPr>
     </w:lvl>
-    <w:lvl w:ilvl="5" w:tplc="2000001B" w:tentative="1">
+    <w:lvl w:ilvl="5">
       <w:start w:val="1"/>
       <w:numFmt w:val="lowerRoman"/>
       <w:lvlText w:val="%6."/>
@@ -1184,7 +1133,7 @@
         <w:ind w:left="4320" w:hanging="180"/>
       </w:pPr>
     </w:lvl>
-    <w:lvl w:ilvl="6" w:tplc="2000000F" w:tentative="1">
+    <w:lvl w:ilvl="6">
       <w:start w:val="1"/>
       <w:numFmt w:val="decimal"/>
       <w:lvlText w:val="%7."/>
@@ -1193,7 +1142,7 @@
         <w:ind w:left="5040" w:hanging="360"/>
       </w:pPr>
     </w:lvl>
-    <w:lvl w:ilvl="7" w:tplc="20000019" w:tentative="1">
+    <w:lvl w:ilvl="7">
       <w:start w:val="1"/>
       <w:numFmt w:val="lowerLetter"/>
       <w:lvlText w:val="%8."/>
@@ -1202,7 +1151,7 @@
         <w:ind w:left="5760" w:hanging="360"/>
       </w:pPr>
     </w:lvl>
-    <w:lvl w:ilvl="8" w:tplc="2000001B" w:tentative="1">
+    <w:lvl w:ilvl="8">
       <w:start w:val="1"/>
       <w:numFmt w:val="lowerRoman"/>
       <w:lvlText w:val="%9."/>
@@ -1212,272 +1161,183 @@
       </w:pPr>
     </w:lvl>
   </w:abstractNum>
-  <w:abstractNum w:abstractNumId="1" w15:restartNumberingAfterBreak="0">
-    <w:nsid w:val="24773290"/>
-    <w:multiLevelType w:val="hybridMultilevel"/>
-    <w:tmpl w:val="E1540DB8"/>
-    <w:lvl w:ilvl="0" w:tplc="2000000F">
+  <w:abstractNum w:abstractNumId="2">
+    <w:lvl w:ilvl="0">
       <w:start w:val="1"/>
       <w:numFmt w:val="decimal"/>
       <w:lvlText w:val="%1."/>
       <w:lvlJc w:val="left"/>
       <w:pPr>
-        <w:ind w:left="720" w:hanging="360"/>
-      </w:pPr>
-    </w:lvl>
-    <w:lvl w:ilvl="1" w:tplc="20000019">
+        <w:ind w:left="1080" w:hanging="360"/>
+      </w:pPr>
+    </w:lvl>
+    <w:lvl w:ilvl="1">
       <w:start w:val="1"/>
       <w:numFmt w:val="lowerLetter"/>
       <w:lvlText w:val="%2."/>
       <w:lvlJc w:val="left"/>
       <w:pPr>
-        <w:ind w:left="1440" w:hanging="360"/>
-      </w:pPr>
-    </w:lvl>
-    <w:lvl w:ilvl="2" w:tplc="2000001B">
+        <w:ind w:left="1800" w:hanging="360"/>
+      </w:pPr>
+    </w:lvl>
+    <w:lvl w:ilvl="2">
       <w:start w:val="1"/>
       <w:numFmt w:val="lowerRoman"/>
       <w:lvlText w:val="%3."/>
       <w:lvlJc w:val="right"/>
       <w:pPr>
-        <w:ind w:left="2160" w:hanging="180"/>
-      </w:pPr>
-    </w:lvl>
-    <w:lvl w:ilvl="3" w:tplc="2000000F">
+        <w:ind w:left="2520" w:hanging="180"/>
+      </w:pPr>
+    </w:lvl>
+    <w:lvl w:ilvl="3">
       <w:start w:val="1"/>
       <w:numFmt w:val="decimal"/>
       <w:lvlText w:val="%4."/>
       <w:lvlJc w:val="left"/>
       <w:pPr>
-        <w:ind w:left="2880" w:hanging="360"/>
-      </w:pPr>
-    </w:lvl>
-    <w:lvl w:ilvl="4" w:tplc="20000019">
+        <w:ind w:left="3240" w:hanging="360"/>
+      </w:pPr>
+    </w:lvl>
+    <w:lvl w:ilvl="4">
       <w:start w:val="1"/>
       <w:numFmt w:val="lowerLetter"/>
       <w:lvlText w:val="%5."/>
       <w:lvlJc w:val="left"/>
       <w:pPr>
-        <w:ind w:left="3600" w:hanging="360"/>
-      </w:pPr>
-    </w:lvl>
-    <w:lvl w:ilvl="5" w:tplc="2000001B">
+        <w:ind w:left="3960" w:hanging="360"/>
+      </w:pPr>
+    </w:lvl>
+    <w:lvl w:ilvl="5">
       <w:start w:val="1"/>
       <w:numFmt w:val="lowerRoman"/>
       <w:lvlText w:val="%6."/>
       <w:lvlJc w:val="right"/>
       <w:pPr>
-        <w:ind w:left="4320" w:hanging="180"/>
-      </w:pPr>
-    </w:lvl>
-    <w:lvl w:ilvl="6" w:tplc="2000000F">
+        <w:ind w:left="4680" w:hanging="180"/>
+      </w:pPr>
+    </w:lvl>
+    <w:lvl w:ilvl="6">
       <w:start w:val="1"/>
       <w:numFmt w:val="decimal"/>
       <w:lvlText w:val="%7."/>
       <w:lvlJc w:val="left"/>
       <w:pPr>
-        <w:ind w:left="5040" w:hanging="360"/>
-      </w:pPr>
-    </w:lvl>
-    <w:lvl w:ilvl="7" w:tplc="20000019">
+        <w:ind w:left="5400" w:hanging="360"/>
+      </w:pPr>
+    </w:lvl>
+    <w:lvl w:ilvl="7">
       <w:start w:val="1"/>
       <w:numFmt w:val="lowerLetter"/>
       <w:lvlText w:val="%8."/>
       <w:lvlJc w:val="left"/>
       <w:pPr>
-        <w:ind w:left="5760" w:hanging="360"/>
-      </w:pPr>
-    </w:lvl>
-    <w:lvl w:ilvl="8" w:tplc="2000001B">
+        <w:ind w:left="6120" w:hanging="360"/>
+      </w:pPr>
+    </w:lvl>
+    <w:lvl w:ilvl="8">
       <w:start w:val="1"/>
       <w:numFmt w:val="lowerRoman"/>
       <w:lvlText w:val="%9."/>
       <w:lvlJc w:val="right"/>
       <w:pPr>
-        <w:ind w:left="6480" w:hanging="180"/>
+        <w:ind w:left="6840" w:hanging="180"/>
       </w:pPr>
     </w:lvl>
   </w:abstractNum>
-  <w:abstractNum w:abstractNumId="2" w15:restartNumberingAfterBreak="0">
-    <w:nsid w:val="313165E7"/>
-    <w:multiLevelType w:val="hybridMultilevel"/>
-    <w:tmpl w:val="3AA086E4"/>
-    <w:lvl w:ilvl="0" w:tplc="6396017C">
-      <w:start w:val="1"/>
-      <w:numFmt w:val="decimal"/>
-      <w:lvlText w:val="%1."/>
+  <w:abstractNum w:abstractNumId="3">
+    <w:lvl w:ilvl="0">
+      <w:start w:val="1"/>
+      <w:numFmt w:val="none"/>
+      <w:suff w:val="nothing"/>
+      <w:lvlText w:val=""/>
       <w:lvlJc w:val="left"/>
       <w:pPr>
-        <w:ind w:left="1080" w:hanging="360"/>
-      </w:pPr>
-      <w:rPr>
-        <w:rFonts w:hint="default"/>
-      </w:rPr>
-    </w:lvl>
-    <w:lvl w:ilvl="1" w:tplc="20000019" w:tentative="1">
-      <w:start w:val="1"/>
-      <w:numFmt w:val="lowerLetter"/>
-      <w:lvlText w:val="%2."/>
+        <w:ind w:left="0" w:hanging="0"/>
+      </w:pPr>
+    </w:lvl>
+    <w:lvl w:ilvl="1">
+      <w:start w:val="1"/>
+      <w:numFmt w:val="none"/>
+      <w:suff w:val="nothing"/>
+      <w:lvlText w:val=""/>
       <w:lvlJc w:val="left"/>
       <w:pPr>
-        <w:ind w:left="1800" w:hanging="360"/>
-      </w:pPr>
-    </w:lvl>
-    <w:lvl w:ilvl="2" w:tplc="2000001B" w:tentative="1">
-      <w:start w:val="1"/>
-      <w:numFmt w:val="lowerRoman"/>
-      <w:lvlText w:val="%3."/>
-      <w:lvlJc w:val="right"/>
-      <w:pPr>
-        <w:ind w:left="2520" w:hanging="180"/>
-      </w:pPr>
-    </w:lvl>
-    <w:lvl w:ilvl="3" w:tplc="2000000F" w:tentative="1">
-      <w:start w:val="1"/>
-      <w:numFmt w:val="decimal"/>
-      <w:lvlText w:val="%4."/>
+        <w:ind w:left="0" w:hanging="0"/>
+      </w:pPr>
+    </w:lvl>
+    <w:lvl w:ilvl="2">
+      <w:start w:val="1"/>
+      <w:numFmt w:val="none"/>
+      <w:suff w:val="nothing"/>
+      <w:lvlText w:val=""/>
       <w:lvlJc w:val="left"/>
       <w:pPr>
-        <w:ind w:left="3240" w:hanging="360"/>
-      </w:pPr>
-    </w:lvl>
-    <w:lvl w:ilvl="4" w:tplc="20000019" w:tentative="1">
-      <w:start w:val="1"/>
-      <w:numFmt w:val="lowerLetter"/>
-      <w:lvlText w:val="%5."/>
+        <w:ind w:left="0" w:hanging="0"/>
+      </w:pPr>
+    </w:lvl>
+    <w:lvl w:ilvl="3">
+      <w:start w:val="1"/>
+      <w:numFmt w:val="none"/>
+      <w:suff w:val="nothing"/>
+      <w:lvlText w:val=""/>
       <w:lvlJc w:val="left"/>
       <w:pPr>
-        <w:ind w:left="3960" w:hanging="360"/>
-      </w:pPr>
-    </w:lvl>
-    <w:lvl w:ilvl="5" w:tplc="2000001B" w:tentative="1">
-      <w:start w:val="1"/>
-      <w:numFmt w:val="lowerRoman"/>
-      <w:lvlText w:val="%6."/>
-      <w:lvlJc w:val="right"/>
-      <w:pPr>
-        <w:ind w:left="4680" w:hanging="180"/>
-      </w:pPr>
-    </w:lvl>
-    <w:lvl w:ilvl="6" w:tplc="2000000F" w:tentative="1">
-      <w:start w:val="1"/>
-      <w:numFmt w:val="decimal"/>
-      <w:lvlText w:val="%7."/>
+        <w:ind w:left="0" w:hanging="0"/>
+      </w:pPr>
+    </w:lvl>
+    <w:lvl w:ilvl="4">
+      <w:start w:val="1"/>
+      <w:numFmt w:val="none"/>
+      <w:suff w:val="nothing"/>
+      <w:lvlText w:val=""/>
       <w:lvlJc w:val="left"/>
       <w:pPr>
-        <w:ind w:left="5400" w:hanging="360"/>
-      </w:pPr>
-    </w:lvl>
-    <w:lvl w:ilvl="7" w:tplc="20000019" w:tentative="1">
-      <w:start w:val="1"/>
-      <w:numFmt w:val="lowerLetter"/>
-      <w:lvlText w:val="%8."/>
+        <w:ind w:left="0" w:hanging="0"/>
+      </w:pPr>
+    </w:lvl>
+    <w:lvl w:ilvl="5">
+      <w:start w:val="1"/>
+      <w:numFmt w:val="none"/>
+      <w:suff w:val="nothing"/>
+      <w:lvlText w:val=""/>
       <w:lvlJc w:val="left"/>
       <w:pPr>
-        <w:ind w:left="6120" w:hanging="360"/>
-      </w:pPr>
-    </w:lvl>
-    <w:lvl w:ilvl="8" w:tplc="2000001B" w:tentative="1">
-      <w:start w:val="1"/>
-      <w:numFmt w:val="lowerRoman"/>
-      <w:lvlText w:val="%9."/>
-      <w:lvlJc w:val="right"/>
-      <w:pPr>
-        <w:ind w:left="6840" w:hanging="180"/>
-      </w:pPr>
-    </w:lvl>
-  </w:abstractNum>
-  <w:abstractNum w:abstractNumId="3" w15:restartNumberingAfterBreak="0">
-    <w:nsid w:val="61FF3E3C"/>
-    <w:multiLevelType w:val="hybridMultilevel"/>
-    <w:tmpl w:val="846C9F1E"/>
-    <w:lvl w:ilvl="0" w:tplc="B616EA34">
-      <w:start w:val="1"/>
-      <w:numFmt w:val="decimal"/>
-      <w:lvlText w:val="%1."/>
+        <w:ind w:left="0" w:hanging="0"/>
+      </w:pPr>
+    </w:lvl>
+    <w:lvl w:ilvl="6">
+      <w:start w:val="1"/>
+      <w:numFmt w:val="none"/>
+      <w:suff w:val="nothing"/>
+      <w:lvlText w:val=""/>
       <w:lvlJc w:val="left"/>
       <w:pPr>
-        <w:ind w:left="1080" w:hanging="360"/>
-      </w:pPr>
-      <w:rPr>
-        <w:rFonts w:hint="default"/>
-      </w:rPr>
-    </w:lvl>
-    <w:lvl w:ilvl="1" w:tplc="20000019" w:tentative="1">
-      <w:start w:val="1"/>
-      <w:numFmt w:val="lowerLetter"/>
-      <w:lvlText w:val="%2."/>
+        <w:ind w:left="0" w:hanging="0"/>
+      </w:pPr>
+    </w:lvl>
+    <w:lvl w:ilvl="7">
+      <w:start w:val="1"/>
+      <w:numFmt w:val="none"/>
+      <w:suff w:val="nothing"/>
+      <w:lvlText w:val=""/>
       <w:lvlJc w:val="left"/>
       <w:pPr>
-        <w:ind w:left="1800" w:hanging="360"/>
-      </w:pPr>
-    </w:lvl>
-    <w:lvl w:ilvl="2" w:tplc="2000001B" w:tentative="1">
-      <w:start w:val="1"/>
-      <w:numFmt w:val="lowerRoman"/>
-      <w:lvlText w:val="%3."/>
-      <w:lvlJc w:val="right"/>
-      <w:pPr>
-        <w:ind w:left="2520" w:hanging="180"/>
-      </w:pPr>
-    </w:lvl>
-    <w:lvl w:ilvl="3" w:tplc="2000000F" w:tentative="1">
-      <w:start w:val="1"/>
-      <w:numFmt w:val="decimal"/>
-      <w:lvlText w:val="%4."/>
+        <w:ind w:left="0" w:hanging="0"/>
+      </w:pPr>
+    </w:lvl>
+    <w:lvl w:ilvl="8">
+      <w:start w:val="1"/>
+      <w:numFmt w:val="none"/>
+      <w:suff w:val="nothing"/>
+      <w:lvlText w:val=""/>
       <w:lvlJc w:val="left"/>
       <w:pPr>
-        <w:ind w:left="3240" w:hanging="360"/>
-      </w:pPr>
-    </w:lvl>
-    <w:lvl w:ilvl="4" w:tplc="20000019" w:tentative="1">
-      <w:start w:val="1"/>
-      <w:numFmt w:val="lowerLetter"/>
-      <w:lvlText w:val="%5."/>
-      <w:lvlJc w:val="left"/>
-      <w:pPr>
-        <w:ind w:left="3960" w:hanging="360"/>
-      </w:pPr>
-    </w:lvl>
-    <w:lvl w:ilvl="5" w:tplc="2000001B" w:tentative="1">
-      <w:start w:val="1"/>
-      <w:numFmt w:val="lowerRoman"/>
-      <w:lvlText w:val="%6."/>
-      <w:lvlJc w:val="right"/>
-      <w:pPr>
-        <w:ind w:left="4680" w:hanging="180"/>
-      </w:pPr>
-    </w:lvl>
-    <w:lvl w:ilvl="6" w:tplc="2000000F" w:tentative="1">
-      <w:start w:val="1"/>
-      <w:numFmt w:val="decimal"/>
-      <w:lvlText w:val="%7."/>
-      <w:lvlJc w:val="left"/>
-      <w:pPr>
-        <w:ind w:left="5400" w:hanging="360"/>
-      </w:pPr>
-    </w:lvl>
-    <w:lvl w:ilvl="7" w:tplc="20000019" w:tentative="1">
-      <w:start w:val="1"/>
-      <w:numFmt w:val="lowerLetter"/>
-      <w:lvlText w:val="%8."/>
-      <w:lvlJc w:val="left"/>
-      <w:pPr>
-        <w:ind w:left="6120" w:hanging="360"/>
-      </w:pPr>
-    </w:lvl>
-    <w:lvl w:ilvl="8" w:tplc="2000001B" w:tentative="1">
-      <w:start w:val="1"/>
-      <w:numFmt w:val="lowerRoman"/>
-      <w:lvlText w:val="%9."/>
-      <w:lvlJc w:val="right"/>
-      <w:pPr>
-        <w:ind w:left="6840" w:hanging="180"/>
+        <w:ind w:left="0" w:hanging="0"/>
       </w:pPr>
     </w:lvl>
   </w:abstractNum>
   <w:num w:numId="1">
-    <w:abstractNumId w:val="0"/>
+    <w:abstractNumId w:val="1"/>
   </w:num>
   <w:num w:numId="2">
     <w:abstractNumId w:val="2"/>
@@ -1485,67 +1345,35 @@
   <w:num w:numId="3">
     <w:abstractNumId w:val="3"/>
   </w:num>
-  <w:num w:numId="4">
-    <w:abstractNumId w:val="1"/>
-    <w:lvlOverride w:ilvl="0">
-      <w:startOverride w:val="1"/>
-    </w:lvlOverride>
-    <w:lvlOverride w:ilvl="1">
-      <w:startOverride w:val="1"/>
-    </w:lvlOverride>
-    <w:lvlOverride w:ilvl="2">
-      <w:startOverride w:val="1"/>
-    </w:lvlOverride>
-    <w:lvlOverride w:ilvl="3">
-      <w:startOverride w:val="1"/>
-    </w:lvlOverride>
-    <w:lvlOverride w:ilvl="4">
-      <w:startOverride w:val="1"/>
-    </w:lvlOverride>
-    <w:lvlOverride w:ilvl="5">
-      <w:startOverride w:val="1"/>
-    </w:lvlOverride>
-    <w:lvlOverride w:ilvl="6">
-      <w:startOverride w:val="1"/>
-    </w:lvlOverride>
-    <w:lvlOverride w:ilvl="7">
-      <w:startOverride w:val="1"/>
-    </w:lvlOverride>
-    <w:lvlOverride w:ilvl="8">
-      <w:startOverride w:val="1"/>
-    </w:lvlOverride>
-  </w:num>
 </w:numbering>
 </file>
 
 <file path=word/styles.xml><?xml version="1.0" encoding="utf-8"?>
-<w:styles xmlns:mc="http://schemas.openxmlformats.org/markup-compatibility/2006" xmlns:r="http://schemas.openxmlformats.org/officeDocument/2006/relationships" xmlns:w="http://schemas.openxmlformats.org/wordprocessingml/2006/main" xmlns:w14="http://schemas.microsoft.com/office/word/2010/wordml" xmlns:w15="http://schemas.microsoft.com/office/word/2012/wordml" xmlns:w16cid="http://schemas.microsoft.com/office/word/2016/wordml/cid" xmlns:w16se="http://schemas.microsoft.com/office/word/2015/wordml/symex" mc:Ignorable="w14 w15 w16se w16cid">
+<w:styles xmlns:w="http://schemas.openxmlformats.org/wordprocessingml/2006/main" xmlns:w14="http://schemas.microsoft.com/office/word/2010/wordml" xmlns:mc="http://schemas.openxmlformats.org/markup-compatibility/2006" mc:Ignorable="w14">
   <w:docDefaults>
     <w:rPrDefault>
       <w:rPr>
-        <w:rFonts w:asciiTheme="minorHAnsi" w:eastAsiaTheme="minorHAnsi" w:hAnsiTheme="minorHAnsi" w:cstheme="minorBidi"/>
+        <w:rFonts w:ascii="Calibri" w:hAnsi="Calibri" w:eastAsia="Calibri" w:cs="" w:asciiTheme="minorHAnsi" w:cstheme="minorBidi" w:eastAsiaTheme="minorHAnsi" w:hAnsiTheme="minorHAnsi"/>
         <w:sz w:val="22"/>
         <w:szCs w:val="22"/>
         <w:lang w:val="en-DK" w:eastAsia="en-US" w:bidi="ar-SA"/>
       </w:rPr>
     </w:rPrDefault>
     <w:pPrDefault>
-      <w:pPr>
-        <w:spacing w:after="160" w:line="259" w:lineRule="auto"/>
-      </w:pPr>
+      <w:pPr/>
     </w:pPrDefault>
   </w:docDefaults>
   <w:latentStyles w:defLockedState="0" w:defUIPriority="99" w:defSemiHidden="0" w:defUnhideWhenUsed="0" w:defQFormat="0" w:count="375">
     <w:lsdException w:name="Normal" w:uiPriority="0" w:qFormat="1"/>
     <w:lsdException w:name="heading 1" w:uiPriority="9" w:qFormat="1"/>
-    <w:lsdException w:name="heading 2" w:semiHidden="1" w:uiPriority="9" w:unhideWhenUsed="1" w:qFormat="1"/>
-    <w:lsdException w:name="heading 3" w:semiHidden="1" w:uiPriority="9" w:unhideWhenUsed="1" w:qFormat="1"/>
-    <w:lsdException w:name="heading 4" w:semiHidden="1" w:uiPriority="9" w:unhideWhenUsed="1" w:qFormat="1"/>
-    <w:lsdException w:name="heading 5" w:semiHidden="1" w:uiPriority="9" w:unhideWhenUsed="1" w:qFormat="1"/>
-    <w:lsdException w:name="heading 6" w:semiHidden="1" w:uiPriority="9" w:unhideWhenUsed="1" w:qFormat="1"/>
-    <w:lsdException w:name="heading 7" w:semiHidden="1" w:uiPriority="9" w:unhideWhenUsed="1" w:qFormat="1"/>
-    <w:lsdException w:name="heading 8" w:semiHidden="1" w:uiPriority="9" w:unhideWhenUsed="1" w:qFormat="1"/>
-    <w:lsdException w:name="heading 9" w:semiHidden="1" w:uiPriority="9" w:unhideWhenUsed="1" w:qFormat="1"/>
+    <w:lsdException w:name="heading 2" w:uiPriority="9" w:semiHidden="1" w:unhideWhenUsed="1" w:qFormat="1"/>
+    <w:lsdException w:name="heading 3" w:uiPriority="9" w:semiHidden="1" w:unhideWhenUsed="1" w:qFormat="1"/>
+    <w:lsdException w:name="heading 4" w:uiPriority="9" w:semiHidden="1" w:unhideWhenUsed="1" w:qFormat="1"/>
+    <w:lsdException w:name="heading 5" w:uiPriority="9" w:semiHidden="1" w:unhideWhenUsed="1" w:qFormat="1"/>
+    <w:lsdException w:name="heading 6" w:uiPriority="9" w:semiHidden="1" w:unhideWhenUsed="1" w:qFormat="1"/>
+    <w:lsdException w:name="heading 7" w:uiPriority="9" w:semiHidden="1" w:unhideWhenUsed="1" w:qFormat="1"/>
+    <w:lsdException w:name="heading 8" w:uiPriority="9" w:semiHidden="1" w:unhideWhenUsed="1" w:qFormat="1"/>
+    <w:lsdException w:name="heading 9" w:uiPriority="9" w:semiHidden="1" w:unhideWhenUsed="1" w:qFormat="1"/>
     <w:lsdException w:name="index 1" w:semiHidden="1" w:unhideWhenUsed="1"/>
     <w:lsdException w:name="index 2" w:semiHidden="1" w:unhideWhenUsed="1"/>
     <w:lsdException w:name="index 3" w:semiHidden="1" w:unhideWhenUsed="1"/>
@@ -1555,22 +1383,22 @@
     <w:lsdException w:name="index 7" w:semiHidden="1" w:unhideWhenUsed="1"/>
     <w:lsdException w:name="index 8" w:semiHidden="1" w:unhideWhenUsed="1"/>
     <w:lsdException w:name="index 9" w:semiHidden="1" w:unhideWhenUsed="1"/>
-    <w:lsdException w:name="toc 1" w:semiHidden="1" w:uiPriority="39" w:unhideWhenUsed="1"/>
-    <w:lsdException w:name="toc 2" w:semiHidden="1" w:uiPriority="39" w:unhideWhenUsed="1"/>
-    <w:lsdException w:name="toc 3" w:semiHidden="1" w:uiPriority="39" w:unhideWhenUsed="1"/>
-    <w:lsdException w:name="toc 4" w:semiHidden="1" w:uiPriority="39" w:unhideWhenUsed="1"/>
-    <w:lsdException w:name="toc 5" w:semiHidden="1" w:uiPriority="39" w:unhideWhenUsed="1"/>
-    <w:lsdException w:name="toc 6" w:semiHidden="1" w:uiPriority="39" w:unhideWhenUsed="1"/>
-    <w:lsdException w:name="toc 7" w:semiHidden="1" w:uiPriority="39" w:unhideWhenUsed="1"/>
-    <w:lsdException w:name="toc 8" w:semiHidden="1" w:uiPriority="39" w:unhideWhenUsed="1"/>
-    <w:lsdException w:name="toc 9" w:semiHidden="1" w:uiPriority="39" w:unhideWhenUsed="1"/>
+    <w:lsdException w:name="toc 1" w:uiPriority="39" w:semiHidden="1" w:unhideWhenUsed="1"/>
+    <w:lsdException w:name="toc 2" w:uiPriority="39" w:semiHidden="1" w:unhideWhenUsed="1"/>
+    <w:lsdException w:name="toc 3" w:uiPriority="39" w:semiHidden="1" w:unhideWhenUsed="1"/>
+    <w:lsdException w:name="toc 4" w:uiPriority="39" w:semiHidden="1" w:unhideWhenUsed="1"/>
+    <w:lsdException w:name="toc 5" w:uiPriority="39" w:semiHidden="1" w:unhideWhenUsed="1"/>
+    <w:lsdException w:name="toc 6" w:uiPriority="39" w:semiHidden="1" w:unhideWhenUsed="1"/>
+    <w:lsdException w:name="toc 7" w:uiPriority="39" w:semiHidden="1" w:unhideWhenUsed="1"/>
+    <w:lsdException w:name="toc 8" w:uiPriority="39" w:semiHidden="1" w:unhideWhenUsed="1"/>
+    <w:lsdException w:name="toc 9" w:uiPriority="39" w:semiHidden="1" w:unhideWhenUsed="1"/>
     <w:lsdException w:name="Normal Indent" w:semiHidden="1" w:unhideWhenUsed="1"/>
     <w:lsdException w:name="footnote text" w:semiHidden="1" w:unhideWhenUsed="1"/>
     <w:lsdException w:name="annotation text" w:semiHidden="1" w:unhideWhenUsed="1"/>
     <w:lsdException w:name="header" w:semiHidden="1" w:unhideWhenUsed="1"/>
     <w:lsdException w:name="footer" w:semiHidden="1" w:unhideWhenUsed="1"/>
     <w:lsdException w:name="index heading" w:semiHidden="1" w:unhideWhenUsed="1"/>
-    <w:lsdException w:name="caption" w:semiHidden="1" w:uiPriority="35" w:unhideWhenUsed="1" w:qFormat="1"/>
+    <w:lsdException w:name="caption" w:uiPriority="35" w:semiHidden="1" w:unhideWhenUsed="1" w:qFormat="1"/>
     <w:lsdException w:name="table of figures" w:semiHidden="1" w:unhideWhenUsed="1"/>
     <w:lsdException w:name="envelope address" w:semiHidden="1" w:unhideWhenUsed="1"/>
     <w:lsdException w:name="envelope return" w:semiHidden="1" w:unhideWhenUsed="1"/>
@@ -1601,7 +1429,7 @@
     <w:lsdException w:name="Title" w:uiPriority="10" w:qFormat="1"/>
     <w:lsdException w:name="Closing" w:semiHidden="1" w:unhideWhenUsed="1"/>
     <w:lsdException w:name="Signature" w:semiHidden="1" w:unhideWhenUsed="1"/>
-    <w:lsdException w:name="Default Paragraph Font" w:semiHidden="1" w:uiPriority="1" w:unhideWhenUsed="1"/>
+    <w:lsdException w:name="Default Paragraph Font" w:uiPriority="1" w:semiHidden="1" w:unhideWhenUsed="1"/>
     <w:lsdException w:name="Body Text" w:semiHidden="1" w:unhideWhenUsed="1"/>
     <w:lsdException w:name="Body Text Indent" w:semiHidden="1" w:unhideWhenUsed="1"/>
     <w:lsdException w:name="List Continue" w:semiHidden="1" w:unhideWhenUsed="1"/>
@@ -1801,8 +1629,8 @@
     <w:lsdException w:name="Subtle Reference" w:uiPriority="31" w:qFormat="1"/>
     <w:lsdException w:name="Intense Reference" w:uiPriority="32" w:qFormat="1"/>
     <w:lsdException w:name="Book Title" w:uiPriority="33" w:qFormat="1"/>
-    <w:lsdException w:name="Bibliography" w:semiHidden="1" w:uiPriority="37" w:unhideWhenUsed="1"/>
-    <w:lsdException w:name="TOC Heading" w:semiHidden="1" w:uiPriority="39" w:unhideWhenUsed="1" w:qFormat="1"/>
+    <w:lsdException w:name="Bibliography" w:uiPriority="37" w:semiHidden="1" w:unhideWhenUsed="1"/>
+    <w:lsdException w:name="TOC Heading" w:uiPriority="39" w:semiHidden="1" w:unhideWhenUsed="1" w:qFormat="1"/>
     <w:lsdException w:name="Plain Table 1" w:uiPriority="41"/>
     <w:lsdException w:name="Plain Table 2" w:uiPriority="42"/>
     <w:lsdException w:name="Plain Table 3" w:uiPriority="43"/>
@@ -1912,40 +1740,146 @@
     <w:lsdException w:name="Hashtag" w:semiHidden="1" w:unhideWhenUsed="1"/>
     <w:lsdException w:name="Unresolved Mention" w:semiHidden="1" w:unhideWhenUsed="1"/>
   </w:latentStyles>
-  <w:style w:type="paragraph" w:default="1" w:styleId="Normal">
+  <w:style w:type="paragraph" w:styleId="Normal" w:default="1">
     <w:name w:val="Normal"/>
     <w:qFormat/>
+    <w:pPr>
+      <w:widowControl/>
+      <w:bidi w:val="0"/>
+      <w:spacing w:lineRule="auto" w:line="259" w:before="0" w:after="160"/>
+      <w:jc w:val="left"/>
+    </w:pPr>
     <w:rPr>
-      <w:lang w:val="da-DK"/>
+      <w:rFonts w:ascii="Calibri" w:hAnsi="Calibri" w:eastAsia="Calibri" w:cs="" w:asciiTheme="minorHAnsi" w:cstheme="minorBidi" w:eastAsiaTheme="minorHAnsi" w:hAnsiTheme="minorHAnsi"/>
+      <w:color w:val="auto"/>
+      <w:kern w:val="0"/>
+      <w:sz w:val="22"/>
+      <w:szCs w:val="22"/>
+      <w:lang w:val="da-DK" w:eastAsia="en-US" w:bidi="ar-SA"/>
     </w:rPr>
   </w:style>
-  <w:style w:type="paragraph" w:styleId="Heading2">
-    <w:name w:val="heading 2"/>
+  <w:style w:type="paragraph" w:styleId="Overskrift2">
+    <w:name w:val="Heading 2"/>
     <w:basedOn w:val="Normal"/>
     <w:next w:val="Normal"/>
     <w:link w:val="Heading2Char"/>
     <w:uiPriority w:val="9"/>
     <w:unhideWhenUsed/>
     <w:qFormat/>
-    <w:rsid w:val="001F5E93"/>
+    <w:rsid w:val="001f5e93"/>
     <w:pPr>
-      <w:keepNext/>
+      <w:keepNext w:val="true"/>
       <w:keepLines/>
       <w:spacing w:before="40" w:after="0"/>
       <w:outlineLvl w:val="1"/>
     </w:pPr>
     <w:rPr>
-      <w:rFonts w:asciiTheme="majorHAnsi" w:eastAsiaTheme="majorEastAsia" w:hAnsiTheme="majorHAnsi" w:cstheme="majorBidi"/>
-      <w:color w:val="2F5496" w:themeColor="accent1" w:themeShade="BF"/>
+      <w:rFonts w:ascii="Calibri Light" w:hAnsi="Calibri Light" w:eastAsia="" w:cs="" w:asciiTheme="majorHAnsi" w:cstheme="majorBidi" w:eastAsiaTheme="majorEastAsia" w:hAnsiTheme="majorHAnsi"/>
+      <w:color w:val="2F5496" w:themeColor="accent1" w:themeShade="bf"/>
       <w:sz w:val="26"/>
       <w:szCs w:val="26"/>
     </w:rPr>
   </w:style>
-  <w:style w:type="character" w:default="1" w:styleId="DefaultParagraphFont">
+  <w:style w:type="character" w:styleId="DefaultParagraphFont" w:default="1">
     <w:name w:val="Default Paragraph Font"/>
     <w:uiPriority w:val="1"/>
     <w:semiHidden/>
     <w:unhideWhenUsed/>
+    <w:qFormat/>
+    <w:rPr/>
+  </w:style>
+  <w:style w:type="character" w:styleId="Heading2Char" w:customStyle="1">
+    <w:name w:val="Heading 2 Char"/>
+    <w:basedOn w:val="DefaultParagraphFont"/>
+    <w:link w:val="Heading2"/>
+    <w:uiPriority w:val="9"/>
+    <w:qFormat/>
+    <w:rsid w:val="001f5e93"/>
+    <w:rPr>
+      <w:rFonts w:ascii="Calibri Light" w:hAnsi="Calibri Light" w:eastAsia="" w:cs="" w:asciiTheme="majorHAnsi" w:cstheme="majorBidi" w:eastAsiaTheme="majorEastAsia" w:hAnsiTheme="majorHAnsi"/>
+      <w:color w:val="2F5496" w:themeColor="accent1" w:themeShade="bf"/>
+      <w:sz w:val="26"/>
+      <w:szCs w:val="26"/>
+      <w:lang w:val="da-DK"/>
+    </w:rPr>
+  </w:style>
+  <w:style w:type="paragraph" w:styleId="Overskrift">
+    <w:name w:val="Overskrift"/>
+    <w:basedOn w:val="Normal"/>
+    <w:next w:val="Brdtekst"/>
+    <w:qFormat/>
+    <w:pPr>
+      <w:keepNext w:val="true"/>
+      <w:spacing w:before="240" w:after="120"/>
+    </w:pPr>
+    <w:rPr>
+      <w:rFonts w:ascii="Liberation Sans" w:hAnsi="Liberation Sans" w:eastAsia="Noto Sans CJK SC" w:cs="FreeSans"/>
+      <w:sz w:val="28"/>
+      <w:szCs w:val="28"/>
+    </w:rPr>
+  </w:style>
+  <w:style w:type="paragraph" w:styleId="Brdtekst">
+    <w:name w:val="Body Text"/>
+    <w:basedOn w:val="Normal"/>
+    <w:pPr>
+      <w:spacing w:lineRule="auto" w:line="276" w:before="0" w:after="140"/>
+    </w:pPr>
+    <w:rPr/>
+  </w:style>
+  <w:style w:type="paragraph" w:styleId="Liste">
+    <w:name w:val="List"/>
+    <w:basedOn w:val="Brdtekst"/>
+    <w:pPr/>
+    <w:rPr>
+      <w:rFonts w:cs="FreeSans"/>
+    </w:rPr>
+  </w:style>
+  <w:style w:type="paragraph" w:styleId="Billedtekst">
+    <w:name w:val="Caption"/>
+    <w:basedOn w:val="Normal"/>
+    <w:qFormat/>
+    <w:pPr>
+      <w:suppressLineNumbers/>
+      <w:spacing w:before="120" w:after="120"/>
+    </w:pPr>
+    <w:rPr>
+      <w:rFonts w:cs="FreeSans"/>
+      <w:i/>
+      <w:iCs/>
+      <w:sz w:val="24"/>
+      <w:szCs w:val="24"/>
+    </w:rPr>
+  </w:style>
+  <w:style w:type="paragraph" w:styleId="Indeks">
+    <w:name w:val="Indeks"/>
+    <w:basedOn w:val="Normal"/>
+    <w:qFormat/>
+    <w:pPr>
+      <w:suppressLineNumbers/>
+    </w:pPr>
+    <w:rPr>
+      <w:rFonts w:cs="FreeSans"/>
+    </w:rPr>
+  </w:style>
+  <w:style w:type="paragraph" w:styleId="ListParagraph">
+    <w:name w:val="List Paragraph"/>
+    <w:basedOn w:val="Normal"/>
+    <w:uiPriority w:val="34"/>
+    <w:qFormat/>
+    <w:rsid w:val="00436c6f"/>
+    <w:pPr>
+      <w:spacing w:before="0" w:after="160"/>
+      <w:ind w:left="720" w:hanging="0"/>
+      <w:contextualSpacing/>
+    </w:pPr>
+    <w:rPr/>
+  </w:style>
+  <w:style w:type="numbering" w:styleId="NoList" w:default="1">
+    <w:name w:val="No List"/>
+    <w:uiPriority w:val="99"/>
+    <w:semiHidden/>
+    <w:unhideWhenUsed/>
+    <w:qFormat/>
   </w:style>
   <w:style w:type="table" w:default="1" w:styleId="TableNormal">
     <w:name w:val="Normal Table"/>
@@ -1961,37 +1895,6 @@
         <w:right w:w="108" w:type="dxa"/>
       </w:tblCellMar>
     </w:tblPr>
-  </w:style>
-  <w:style w:type="numbering" w:default="1" w:styleId="NoList">
-    <w:name w:val="No List"/>
-    <w:uiPriority w:val="99"/>
-    <w:semiHidden/>
-    <w:unhideWhenUsed/>
-  </w:style>
-  <w:style w:type="character" w:customStyle="1" w:styleId="Heading2Char">
-    <w:name w:val="Heading 2 Char"/>
-    <w:basedOn w:val="DefaultParagraphFont"/>
-    <w:link w:val="Heading2"/>
-    <w:uiPriority w:val="9"/>
-    <w:rsid w:val="001F5E93"/>
-    <w:rPr>
-      <w:rFonts w:asciiTheme="majorHAnsi" w:eastAsiaTheme="majorEastAsia" w:hAnsiTheme="majorHAnsi" w:cstheme="majorBidi"/>
-      <w:color w:val="2F5496" w:themeColor="accent1" w:themeShade="BF"/>
-      <w:sz w:val="26"/>
-      <w:szCs w:val="26"/>
-      <w:lang w:val="da-DK"/>
-    </w:rPr>
-  </w:style>
-  <w:style w:type="paragraph" w:styleId="ListParagraph">
-    <w:name w:val="List Paragraph"/>
-    <w:basedOn w:val="Normal"/>
-    <w:uiPriority w:val="34"/>
-    <w:qFormat/>
-    <w:rsid w:val="00436C6F"/>
-    <w:pPr>
-      <w:ind w:left="720"/>
-      <w:contextualSpacing/>
-    </w:pPr>
   </w:style>
 </w:styles>
 </file>

</xml_diff>

<commit_message>
Små ændringer i forskellige UML
</commit_message>
<xml_diff>
--- a/UML/01 Requirements/UC01 Create plant.docx
+++ b/UML/01 Requirements/UC01 Create plant.docx
@@ -1,11 +1,10 @@
 
 <file path=word/document.xml><?xml version="1.0" encoding="utf-8"?>
-<w:document xmlns:o="urn:schemas-microsoft-com:office:office" xmlns:r="http://schemas.openxmlformats.org/officeDocument/2006/relationships" xmlns:v="urn:schemas-microsoft-com:vml" xmlns:w="http://schemas.openxmlformats.org/wordprocessingml/2006/main" xmlns:w10="urn:schemas-microsoft-com:office:word" xmlns:wp="http://schemas.openxmlformats.org/drawingml/2006/wordprocessingDrawing" xmlns:wps="http://schemas.microsoft.com/office/word/2010/wordprocessingShape" xmlns:wpg="http://schemas.microsoft.com/office/word/2010/wordprocessingGroup" xmlns:mc="http://schemas.openxmlformats.org/markup-compatibility/2006" xmlns:wp14="http://schemas.microsoft.com/office/word/2010/wordprocessingDrawing" xmlns:w14="http://schemas.microsoft.com/office/word/2010/wordml" mc:Ignorable="w14 wp14">
+<w:document xmlns:wpc="http://schemas.microsoft.com/office/word/2010/wordprocessingCanvas" xmlns:cx="http://schemas.microsoft.com/office/drawing/2014/chartex" xmlns:cx1="http://schemas.microsoft.com/office/drawing/2015/9/8/chartex" xmlns:cx2="http://schemas.microsoft.com/office/drawing/2015/10/21/chartex" xmlns:cx3="http://schemas.microsoft.com/office/drawing/2016/5/9/chartex" xmlns:cx4="http://schemas.microsoft.com/office/drawing/2016/5/10/chartex" xmlns:cx5="http://schemas.microsoft.com/office/drawing/2016/5/11/chartex" xmlns:cx6="http://schemas.microsoft.com/office/drawing/2016/5/12/chartex" xmlns:cx7="http://schemas.microsoft.com/office/drawing/2016/5/13/chartex" xmlns:cx8="http://schemas.microsoft.com/office/drawing/2016/5/14/chartex" xmlns:mc="http://schemas.openxmlformats.org/markup-compatibility/2006" xmlns:aink="http://schemas.microsoft.com/office/drawing/2016/ink" xmlns:am3d="http://schemas.microsoft.com/office/drawing/2017/model3d" xmlns:o="urn:schemas-microsoft-com:office:office" xmlns:r="http://schemas.openxmlformats.org/officeDocument/2006/relationships" xmlns:m="http://schemas.openxmlformats.org/officeDocument/2006/math" xmlns:v="urn:schemas-microsoft-com:vml" xmlns:wp14="http://schemas.microsoft.com/office/word/2010/wordprocessingDrawing" xmlns:wp="http://schemas.openxmlformats.org/drawingml/2006/wordprocessingDrawing" xmlns:w10="urn:schemas-microsoft-com:office:word" xmlns:w="http://schemas.openxmlformats.org/wordprocessingml/2006/main" xmlns:w14="http://schemas.microsoft.com/office/word/2010/wordml" xmlns:w15="http://schemas.microsoft.com/office/word/2012/wordml" xmlns:w16cid="http://schemas.microsoft.com/office/word/2016/wordml/cid" xmlns:w16se="http://schemas.microsoft.com/office/word/2015/wordml/symex" xmlns:wpg="http://schemas.microsoft.com/office/word/2010/wordprocessingGroup" xmlns:wpi="http://schemas.microsoft.com/office/word/2010/wordprocessingInk" xmlns:wne="http://schemas.microsoft.com/office/word/2006/wordml" xmlns:wps="http://schemas.microsoft.com/office/word/2010/wordprocessingShape" mc:Ignorable="w14 w15 w16se w16cid wp14">
   <w:body>
     <w:p>
       <w:pPr>
-        <w:pStyle w:val="Overskrift2"/>
-        <w:spacing w:before="40" w:after="0"/>
+        <w:pStyle w:val="Heading2"/>
         <w:rPr>
           <w:lang w:val="en-US"/>
         </w:rPr>
@@ -19,8 +18,7 @@
     </w:p>
     <w:p>
       <w:pPr>
-        <w:pStyle w:val="Normal"/>
-        <w:spacing w:lineRule="auto" w:line="360"/>
+        <w:spacing w:line="360" w:lineRule="auto"/>
         <w:rPr>
           <w:sz w:val="24"/>
           <w:szCs w:val="24"/>
@@ -38,26 +36,17 @@
     </w:p>
     <w:p>
       <w:pPr>
-        <w:pStyle w:val="Normal"/>
-        <w:spacing w:lineRule="auto" w:line="360"/>
-        <w:rPr>
-          <w:sz w:val="24"/>
-          <w:szCs w:val="24"/>
-          <w:lang w:val="en-US"/>
-        </w:rPr>
-      </w:pPr>
-      <w:r>
-        <w:rPr>
-          <w:sz w:val="24"/>
-          <w:szCs w:val="24"/>
-          <w:lang w:val="en-US"/>
-        </w:rPr>
-      </w:r>
-    </w:p>
-    <w:p>
-      <w:pPr>
-        <w:pStyle w:val="Normal"/>
-        <w:spacing w:lineRule="auto" w:line="360"/>
+        <w:spacing w:line="360" w:lineRule="auto"/>
+        <w:rPr>
+          <w:sz w:val="24"/>
+          <w:szCs w:val="24"/>
+          <w:lang w:val="en-US"/>
+        </w:rPr>
+      </w:pPr>
+    </w:p>
+    <w:p>
+      <w:pPr>
+        <w:spacing w:line="360" w:lineRule="auto"/>
         <w:rPr>
           <w:sz w:val="24"/>
           <w:szCs w:val="24"/>
@@ -75,8 +64,7 @@
     </w:p>
     <w:p>
       <w:pPr>
-        <w:pStyle w:val="Normal"/>
-        <w:spacing w:lineRule="auto" w:line="360"/>
+        <w:spacing w:line="360" w:lineRule="auto"/>
         <w:rPr>
           <w:sz w:val="24"/>
           <w:szCs w:val="24"/>
@@ -94,8 +82,7 @@
     </w:p>
     <w:p>
       <w:pPr>
-        <w:pStyle w:val="Normal"/>
-        <w:spacing w:lineRule="auto" w:line="360"/>
+        <w:spacing w:line="360" w:lineRule="auto"/>
         <w:rPr>
           <w:sz w:val="24"/>
           <w:szCs w:val="24"/>
@@ -113,35 +100,7 @@
     </w:p>
     <w:p>
       <w:pPr>
-        <w:pStyle w:val="Normal"/>
-        <w:spacing w:lineRule="auto" w:line="360"/>
-        <w:rPr>
-          <w:sz w:val="24"/>
-          <w:szCs w:val="24"/>
-          <w:lang w:val="en-US"/>
-        </w:rPr>
-      </w:pPr>
-      <w:r>
-        <w:rPr>
-          <w:sz w:val="24"/>
-          <w:szCs w:val="24"/>
-          <w:lang w:val="en-US"/>
-        </w:rPr>
-        <w:t xml:space="preserve"> </w:t>
-      </w:r>
-      <w:r>
-        <w:rPr>
-          <w:sz w:val="24"/>
-          <w:szCs w:val="24"/>
-          <w:lang w:val="en-US"/>
-        </w:rPr>
-        <w:t>from the gardener.</w:t>
-      </w:r>
-    </w:p>
-    <w:p>
-      <w:pPr>
-        <w:pStyle w:val="Normal"/>
-        <w:spacing w:lineRule="auto" w:line="360"/>
+        <w:spacing w:line="360" w:lineRule="auto"/>
         <w:rPr>
           <w:sz w:val="24"/>
           <w:szCs w:val="24"/>
@@ -159,43 +118,27 @@
     </w:p>
     <w:p>
       <w:pPr>
-        <w:pStyle w:val="Normal"/>
-        <w:spacing w:lineRule="auto" w:line="360"/>
-        <w:rPr>
-          <w:sz w:val="24"/>
-          <w:szCs w:val="24"/>
-          <w:lang w:val="en-US"/>
-        </w:rPr>
-      </w:pPr>
-      <w:r>
-        <w:rPr>
-          <w:sz w:val="24"/>
-          <w:szCs w:val="24"/>
-          <w:lang w:val="en-US"/>
-        </w:rPr>
-      </w:r>
-    </w:p>
-    <w:p>
-      <w:pPr>
-        <w:pStyle w:val="Normal"/>
-        <w:spacing w:lineRule="auto" w:line="360"/>
-        <w:rPr>
-          <w:sz w:val="24"/>
-          <w:szCs w:val="24"/>
-          <w:lang w:val="en-US"/>
-        </w:rPr>
-      </w:pPr>
-      <w:r>
-        <w:rPr>
-          <w:sz w:val="24"/>
-          <w:szCs w:val="24"/>
-          <w:lang w:val="en-US"/>
-        </w:rPr>
-      </w:r>
-    </w:p>
-    <w:p>
-      <w:pPr>
-        <w:pStyle w:val="Overskrift2"/>
+        <w:spacing w:line="360" w:lineRule="auto"/>
+        <w:rPr>
+          <w:sz w:val="24"/>
+          <w:szCs w:val="24"/>
+          <w:lang w:val="en-US"/>
+        </w:rPr>
+      </w:pPr>
+    </w:p>
+    <w:p>
+      <w:pPr>
+        <w:spacing w:line="360" w:lineRule="auto"/>
+        <w:rPr>
+          <w:sz w:val="24"/>
+          <w:szCs w:val="24"/>
+          <w:lang w:val="en-US"/>
+        </w:rPr>
+      </w:pPr>
+    </w:p>
+    <w:p>
+      <w:pPr>
+        <w:pStyle w:val="Heading2"/>
         <w:rPr>
           <w:lang w:val="en-US"/>
         </w:rPr>
@@ -209,8 +152,7 @@
     </w:p>
     <w:p>
       <w:pPr>
-        <w:pStyle w:val="Normal"/>
-        <w:spacing w:lineRule="auto" w:line="360"/>
+        <w:spacing w:line="360" w:lineRule="auto"/>
         <w:rPr>
           <w:sz w:val="24"/>
           <w:szCs w:val="24"/>
@@ -228,26 +170,17 @@
     </w:p>
     <w:p>
       <w:pPr>
-        <w:pStyle w:val="Normal"/>
-        <w:spacing w:lineRule="auto" w:line="360"/>
-        <w:rPr>
-          <w:sz w:val="24"/>
-          <w:szCs w:val="24"/>
-          <w:lang w:val="en-US"/>
-        </w:rPr>
-      </w:pPr>
-      <w:r>
-        <w:rPr>
-          <w:sz w:val="24"/>
-          <w:szCs w:val="24"/>
-          <w:lang w:val="en-US"/>
-        </w:rPr>
-      </w:r>
-    </w:p>
-    <w:p>
-      <w:pPr>
-        <w:pStyle w:val="Normal"/>
-        <w:spacing w:lineRule="auto" w:line="360"/>
+        <w:spacing w:line="360" w:lineRule="auto"/>
+        <w:rPr>
+          <w:sz w:val="24"/>
+          <w:szCs w:val="24"/>
+          <w:lang w:val="en-US"/>
+        </w:rPr>
+      </w:pPr>
+    </w:p>
+    <w:p>
+      <w:pPr>
+        <w:spacing w:line="360" w:lineRule="auto"/>
         <w:rPr>
           <w:sz w:val="24"/>
           <w:szCs w:val="24"/>
@@ -265,8 +198,7 @@
     </w:p>
     <w:p>
       <w:pPr>
-        <w:pStyle w:val="Normal"/>
-        <w:spacing w:lineRule="auto" w:line="360"/>
+        <w:spacing w:line="360" w:lineRule="auto"/>
         <w:rPr>
           <w:sz w:val="24"/>
           <w:szCs w:val="24"/>
@@ -284,8 +216,7 @@
     </w:p>
     <w:p>
       <w:pPr>
-        <w:pStyle w:val="Normal"/>
-        <w:spacing w:lineRule="auto" w:line="360"/>
+        <w:spacing w:line="360" w:lineRule="auto"/>
         <w:rPr>
           <w:sz w:val="24"/>
           <w:szCs w:val="24"/>
@@ -303,8 +234,7 @@
     </w:p>
     <w:p>
       <w:pPr>
-        <w:pStyle w:val="Normal"/>
-        <w:spacing w:lineRule="auto" w:line="360"/>
+        <w:spacing w:line="360" w:lineRule="auto"/>
         <w:rPr>
           <w:sz w:val="24"/>
           <w:szCs w:val="24"/>
@@ -322,26 +252,17 @@
     </w:p>
     <w:p>
       <w:pPr>
-        <w:pStyle w:val="Normal"/>
-        <w:spacing w:lineRule="auto" w:line="360"/>
-        <w:rPr>
-          <w:sz w:val="24"/>
-          <w:szCs w:val="24"/>
-          <w:lang w:val="en-US"/>
-        </w:rPr>
-      </w:pPr>
-      <w:r>
-        <w:rPr>
-          <w:sz w:val="24"/>
-          <w:szCs w:val="24"/>
-          <w:lang w:val="en-US"/>
-        </w:rPr>
-      </w:r>
-    </w:p>
-    <w:p>
-      <w:pPr>
-        <w:pStyle w:val="Normal"/>
-        <w:spacing w:lineRule="auto" w:line="360"/>
+        <w:spacing w:line="360" w:lineRule="auto"/>
+        <w:rPr>
+          <w:sz w:val="24"/>
+          <w:szCs w:val="24"/>
+          <w:lang w:val="en-US"/>
+        </w:rPr>
+      </w:pPr>
+    </w:p>
+    <w:p>
+      <w:pPr>
+        <w:spacing w:line="360" w:lineRule="auto"/>
         <w:rPr>
           <w:sz w:val="24"/>
           <w:szCs w:val="24"/>
@@ -359,8 +280,7 @@
     </w:p>
     <w:p>
       <w:pPr>
-        <w:pStyle w:val="Normal"/>
-        <w:spacing w:lineRule="auto" w:line="360"/>
+        <w:spacing w:line="360" w:lineRule="auto"/>
         <w:rPr>
           <w:sz w:val="24"/>
           <w:szCs w:val="24"/>
@@ -378,50 +298,43 @@
     </w:p>
     <w:p>
       <w:pPr>
-        <w:pStyle w:val="Normal"/>
-        <w:rPr>
-          <w:sz w:val="24"/>
-          <w:szCs w:val="24"/>
-          <w:lang w:val="en-US"/>
-        </w:rPr>
-      </w:pPr>
-      <w:r>
-        <w:rPr>
-          <w:sz w:val="24"/>
-          <w:szCs w:val="24"/>
-          <w:lang w:val="en-US"/>
-        </w:rPr>
-      </w:r>
-      <w:r>
+        <w:rPr>
+          <w:sz w:val="24"/>
+          <w:szCs w:val="24"/>
+          <w:lang w:val="en-US"/>
+        </w:rPr>
+      </w:pPr>
+      <w:r>
+        <w:rPr>
+          <w:lang w:val="en-US"/>
+        </w:rPr>
         <w:br w:type="page"/>
       </w:r>
     </w:p>
     <w:p>
       <w:pPr>
-        <w:pStyle w:val="Normal"/>
-        <w:spacing w:lineRule="auto" w:line="360"/>
-        <w:rPr>
-          <w:b/>
-          <w:b/>
-          <w:sz w:val="24"/>
-          <w:szCs w:val="24"/>
-          <w:lang w:val="en-US"/>
-        </w:rPr>
-      </w:pPr>
-      <w:r>
-        <w:rPr>
-          <w:b/>
-          <w:sz w:val="24"/>
-          <w:szCs w:val="24"/>
-          <w:lang w:val="en-US"/>
-        </w:rPr>
+        <w:spacing w:line="360" w:lineRule="auto"/>
+        <w:rPr>
+          <w:b/>
+          <w:sz w:val="24"/>
+          <w:szCs w:val="24"/>
+          <w:lang w:val="en-US"/>
+        </w:rPr>
+      </w:pPr>
+      <w:r>
+        <w:rPr>
+          <w:b/>
+          <w:sz w:val="24"/>
+          <w:szCs w:val="24"/>
+          <w:lang w:val="en-US"/>
+        </w:rPr>
+        <w:lastRenderedPageBreak/>
         <w:t>Scope</w:t>
       </w:r>
     </w:p>
     <w:p>
       <w:pPr>
-        <w:pStyle w:val="Normal"/>
-        <w:spacing w:lineRule="auto" w:line="360"/>
+        <w:spacing w:line="360" w:lineRule="auto"/>
         <w:rPr>
           <w:sz w:val="24"/>
           <w:szCs w:val="24"/>
@@ -439,10 +352,8 @@
     </w:p>
     <w:p>
       <w:pPr>
-        <w:pStyle w:val="Normal"/>
-        <w:spacing w:lineRule="auto" w:line="360"/>
-        <w:rPr>
-          <w:b/>
+        <w:spacing w:line="360" w:lineRule="auto"/>
+        <w:rPr>
           <w:b/>
           <w:sz w:val="24"/>
           <w:szCs w:val="24"/>
@@ -461,8 +372,7 @@
     </w:p>
     <w:p>
       <w:pPr>
-        <w:pStyle w:val="Normal"/>
-        <w:spacing w:lineRule="auto" w:line="360"/>
+        <w:spacing w:line="360" w:lineRule="auto"/>
         <w:rPr>
           <w:sz w:val="24"/>
           <w:szCs w:val="24"/>
@@ -480,10 +390,8 @@
     </w:p>
     <w:p>
       <w:pPr>
-        <w:pStyle w:val="Normal"/>
-        <w:spacing w:lineRule="auto" w:line="360"/>
-        <w:rPr>
-          <w:b/>
+        <w:spacing w:line="360" w:lineRule="auto"/>
+        <w:rPr>
           <w:b/>
           <w:sz w:val="24"/>
           <w:szCs w:val="24"/>
@@ -502,8 +410,7 @@
     </w:p>
     <w:p>
       <w:pPr>
-        <w:pStyle w:val="Normal"/>
-        <w:spacing w:lineRule="auto" w:line="360"/>
+        <w:spacing w:line="360" w:lineRule="auto"/>
         <w:rPr>
           <w:sz w:val="24"/>
           <w:szCs w:val="24"/>
@@ -521,10 +428,8 @@
     </w:p>
     <w:p>
       <w:pPr>
-        <w:pStyle w:val="Normal"/>
-        <w:spacing w:lineRule="auto" w:line="360"/>
-        <w:rPr>
-          <w:b/>
+        <w:spacing w:line="360" w:lineRule="auto"/>
+        <w:rPr>
           <w:b/>
           <w:sz w:val="24"/>
           <w:szCs w:val="24"/>
@@ -543,28 +448,46 @@
     </w:p>
     <w:p>
       <w:pPr>
-        <w:pStyle w:val="Normal"/>
-        <w:spacing w:lineRule="auto" w:line="360"/>
-        <w:rPr>
-          <w:sz w:val="24"/>
-          <w:szCs w:val="24"/>
-          <w:lang w:val="en-US"/>
-        </w:rPr>
-      </w:pPr>
-      <w:r>
-        <w:rPr>
-          <w:sz w:val="24"/>
-          <w:szCs w:val="24"/>
-          <w:lang w:val="en-US"/>
-        </w:rPr>
-        <w:t xml:space="preserve">Gardener: Efficiently create and look up plant information. </w:t>
-      </w:r>
-    </w:p>
-    <w:p>
-      <w:pPr>
-        <w:pStyle w:val="Normal"/>
-        <w:spacing w:lineRule="auto" w:line="360"/>
-        <w:rPr/>
+        <w:spacing w:line="360" w:lineRule="auto"/>
+        <w:rPr>
+          <w:sz w:val="24"/>
+          <w:szCs w:val="24"/>
+          <w:lang w:val="en-US"/>
+        </w:rPr>
+      </w:pPr>
+      <w:r>
+        <w:rPr>
+          <w:sz w:val="24"/>
+          <w:szCs w:val="24"/>
+          <w:lang w:val="en-US"/>
+        </w:rPr>
+        <w:t xml:space="preserve">Gardener: </w:t>
+      </w:r>
+      <w:r>
+        <w:rPr>
+          <w:sz w:val="24"/>
+          <w:szCs w:val="24"/>
+          <w:lang w:val="en-US"/>
+        </w:rPr>
+        <w:t>C</w:t>
+      </w:r>
+      <w:bookmarkStart w:id="0" w:name="_GoBack"/>
+      <w:bookmarkEnd w:id="0"/>
+      <w:r>
+        <w:rPr>
+          <w:sz w:val="24"/>
+          <w:szCs w:val="24"/>
+          <w:lang w:val="en-US"/>
+        </w:rPr>
+        <w:t xml:space="preserve">reate and look up plant information. </w:t>
+      </w:r>
+    </w:p>
+    <w:p>
+      <w:pPr>
+        <w:spacing w:line="360" w:lineRule="auto"/>
+        <w:rPr>
+          <w:lang w:val="en-US"/>
+        </w:rPr>
       </w:pPr>
       <w:r>
         <w:rPr>
@@ -578,8 +501,7 @@
     </w:p>
     <w:p>
       <w:pPr>
-        <w:pStyle w:val="Normal"/>
-        <w:spacing w:lineRule="auto" w:line="360"/>
+        <w:spacing w:line="360" w:lineRule="auto"/>
         <w:rPr>
           <w:sz w:val="24"/>
           <w:szCs w:val="24"/>
@@ -597,8 +519,7 @@
     </w:p>
     <w:p>
       <w:pPr>
-        <w:pStyle w:val="Normal"/>
-        <w:spacing w:lineRule="auto" w:line="360"/>
+        <w:spacing w:line="360" w:lineRule="auto"/>
         <w:rPr>
           <w:sz w:val="24"/>
           <w:szCs w:val="24"/>
@@ -616,10 +537,8 @@
     </w:p>
     <w:p>
       <w:pPr>
-        <w:pStyle w:val="Normal"/>
-        <w:spacing w:lineRule="auto" w:line="360"/>
-        <w:rPr>
-          <w:b/>
+        <w:spacing w:line="360" w:lineRule="auto"/>
+        <w:rPr>
           <w:b/>
           <w:sz w:val="24"/>
           <w:szCs w:val="24"/>
@@ -638,8 +557,7 @@
     </w:p>
     <w:p>
       <w:pPr>
-        <w:pStyle w:val="Normal"/>
-        <w:spacing w:lineRule="auto" w:line="360"/>
+        <w:spacing w:line="360" w:lineRule="auto"/>
         <w:rPr>
           <w:sz w:val="24"/>
           <w:szCs w:val="24"/>
@@ -657,10 +575,8 @@
     </w:p>
     <w:p>
       <w:pPr>
-        <w:pStyle w:val="Normal"/>
-        <w:spacing w:lineRule="auto" w:line="360"/>
-        <w:rPr>
-          <w:b/>
+        <w:spacing w:line="360" w:lineRule="auto"/>
+        <w:rPr>
           <w:b/>
           <w:sz w:val="24"/>
           <w:szCs w:val="24"/>
@@ -684,7 +600,7 @@
           <w:ilvl w:val="0"/>
           <w:numId w:val="1"/>
         </w:numPr>
-        <w:spacing w:lineRule="auto" w:line="360"/>
+        <w:spacing w:line="360" w:lineRule="auto"/>
         <w:rPr>
           <w:sz w:val="24"/>
           <w:szCs w:val="24"/>
@@ -707,7 +623,7 @@
           <w:ilvl w:val="0"/>
           <w:numId w:val="1"/>
         </w:numPr>
-        <w:spacing w:lineRule="auto" w:line="360"/>
+        <w:spacing w:line="360" w:lineRule="auto"/>
         <w:rPr>
           <w:sz w:val="24"/>
           <w:szCs w:val="24"/>
@@ -730,7 +646,7 @@
           <w:ilvl w:val="0"/>
           <w:numId w:val="1"/>
         </w:numPr>
-        <w:spacing w:lineRule="auto" w:line="360"/>
+        <w:spacing w:line="360" w:lineRule="auto"/>
         <w:rPr>
           <w:sz w:val="24"/>
           <w:szCs w:val="24"/>
@@ -753,7 +669,7 @@
           <w:ilvl w:val="0"/>
           <w:numId w:val="1"/>
         </w:numPr>
-        <w:spacing w:lineRule="auto" w:line="360"/>
+        <w:spacing w:line="360" w:lineRule="auto"/>
         <w:rPr>
           <w:sz w:val="24"/>
           <w:szCs w:val="24"/>
@@ -771,102 +687,68 @@
     </w:p>
     <w:p>
       <w:pPr>
-        <w:pStyle w:val="Normal"/>
-        <w:spacing w:lineRule="auto" w:line="360"/>
-        <w:rPr>
-          <w:sz w:val="24"/>
-          <w:szCs w:val="24"/>
-          <w:lang w:val="en-US"/>
-        </w:rPr>
-      </w:pPr>
-      <w:r>
-        <w:rPr>
-          <w:sz w:val="24"/>
-          <w:szCs w:val="24"/>
-          <w:lang w:val="en-US"/>
-        </w:rPr>
-      </w:r>
-    </w:p>
-    <w:p>
-      <w:pPr>
-        <w:pStyle w:val="Normal"/>
-        <w:spacing w:lineRule="auto" w:line="360"/>
-        <w:rPr>
-          <w:sz w:val="24"/>
-          <w:szCs w:val="24"/>
-          <w:lang w:val="en-US"/>
-        </w:rPr>
-      </w:pPr>
-      <w:r>
-        <w:rPr>
-          <w:sz w:val="24"/>
-          <w:szCs w:val="24"/>
-          <w:lang w:val="en-US"/>
-        </w:rPr>
-      </w:r>
-    </w:p>
-    <w:p>
-      <w:pPr>
-        <w:pStyle w:val="Normal"/>
-        <w:spacing w:lineRule="auto" w:line="360"/>
-        <w:rPr>
-          <w:sz w:val="24"/>
-          <w:szCs w:val="24"/>
-          <w:lang w:val="en-US"/>
-        </w:rPr>
-      </w:pPr>
-      <w:r>
-        <w:rPr>
-          <w:sz w:val="24"/>
-          <w:szCs w:val="24"/>
-          <w:lang w:val="en-US"/>
-        </w:rPr>
-      </w:r>
-    </w:p>
-    <w:p>
-      <w:pPr>
-        <w:pStyle w:val="Normal"/>
-        <w:spacing w:lineRule="auto" w:line="360"/>
-        <w:rPr>
-          <w:sz w:val="24"/>
-          <w:szCs w:val="24"/>
-          <w:lang w:val="en-US"/>
-        </w:rPr>
-      </w:pPr>
-      <w:r>
-        <w:rPr>
-          <w:sz w:val="24"/>
-          <w:szCs w:val="24"/>
-          <w:lang w:val="en-US"/>
-        </w:rPr>
-      </w:r>
-    </w:p>
-    <w:p>
-      <w:pPr>
-        <w:pStyle w:val="Normal"/>
-        <w:spacing w:lineRule="auto" w:line="360"/>
-        <w:rPr>
-          <w:b/>
-          <w:b/>
-          <w:sz w:val="24"/>
-          <w:szCs w:val="24"/>
-          <w:lang w:val="en-US"/>
-        </w:rPr>
-      </w:pPr>
-      <w:r>
-        <w:rPr>
-          <w:b/>
-          <w:sz w:val="24"/>
-          <w:szCs w:val="24"/>
-          <w:lang w:val="en-US"/>
-        </w:rPr>
+        <w:spacing w:line="360" w:lineRule="auto"/>
+        <w:rPr>
+          <w:sz w:val="24"/>
+          <w:szCs w:val="24"/>
+          <w:lang w:val="en-US"/>
+        </w:rPr>
+      </w:pPr>
+    </w:p>
+    <w:p>
+      <w:pPr>
+        <w:spacing w:line="360" w:lineRule="auto"/>
+        <w:rPr>
+          <w:sz w:val="24"/>
+          <w:szCs w:val="24"/>
+          <w:lang w:val="en-US"/>
+        </w:rPr>
+      </w:pPr>
+    </w:p>
+    <w:p>
+      <w:pPr>
+        <w:spacing w:line="360" w:lineRule="auto"/>
+        <w:rPr>
+          <w:sz w:val="24"/>
+          <w:szCs w:val="24"/>
+          <w:lang w:val="en-US"/>
+        </w:rPr>
+      </w:pPr>
+    </w:p>
+    <w:p>
+      <w:pPr>
+        <w:spacing w:line="360" w:lineRule="auto"/>
+        <w:rPr>
+          <w:sz w:val="24"/>
+          <w:szCs w:val="24"/>
+          <w:lang w:val="en-US"/>
+        </w:rPr>
+      </w:pPr>
+    </w:p>
+    <w:p>
+      <w:pPr>
+        <w:spacing w:line="360" w:lineRule="auto"/>
+        <w:rPr>
+          <w:b/>
+          <w:sz w:val="24"/>
+          <w:szCs w:val="24"/>
+          <w:lang w:val="en-US"/>
+        </w:rPr>
+      </w:pPr>
+      <w:r>
+        <w:rPr>
+          <w:b/>
+          <w:sz w:val="24"/>
+          <w:szCs w:val="24"/>
+          <w:lang w:val="en-US"/>
+        </w:rPr>
+        <w:lastRenderedPageBreak/>
         <w:t>Extensions</w:t>
       </w:r>
     </w:p>
     <w:p>
       <w:pPr>
-        <w:pStyle w:val="Normal"/>
-        <w:spacing w:lineRule="auto" w:line="360"/>
+        <w:spacing w:line="360" w:lineRule="auto"/>
         <w:rPr>
           <w:sz w:val="24"/>
           <w:szCs w:val="24"/>
@@ -889,7 +771,7 @@
           <w:ilvl w:val="0"/>
           <w:numId w:val="2"/>
         </w:numPr>
-        <w:spacing w:lineRule="auto" w:line="360"/>
+        <w:spacing w:line="360" w:lineRule="auto"/>
         <w:rPr>
           <w:sz w:val="24"/>
           <w:szCs w:val="24"/>
@@ -912,7 +794,7 @@
           <w:ilvl w:val="0"/>
           <w:numId w:val="2"/>
         </w:numPr>
-        <w:spacing w:lineRule="auto" w:line="360"/>
+        <w:spacing w:line="360" w:lineRule="auto"/>
         <w:rPr>
           <w:sz w:val="24"/>
           <w:szCs w:val="24"/>
@@ -930,10 +812,8 @@
     </w:p>
     <w:p>
       <w:pPr>
-        <w:pStyle w:val="Normal"/>
-        <w:spacing w:lineRule="auto" w:line="360"/>
-        <w:rPr>
-          <w:b/>
+        <w:spacing w:line="360" w:lineRule="auto"/>
+        <w:rPr>
           <w:b/>
           <w:sz w:val="24"/>
           <w:szCs w:val="24"/>
@@ -952,8 +832,7 @@
     </w:p>
     <w:p>
       <w:pPr>
-        <w:pStyle w:val="Normal"/>
-        <w:spacing w:lineRule="auto" w:line="360"/>
+        <w:spacing w:line="360" w:lineRule="auto"/>
         <w:rPr>
           <w:sz w:val="24"/>
           <w:szCs w:val="24"/>
@@ -968,15 +847,11 @@
         </w:rPr>
         <w:t>N/A</w:t>
       </w:r>
-      <w:bookmarkStart w:id="0" w:name="_GoBack"/>
-      <w:bookmarkEnd w:id="0"/>
-    </w:p>
-    <w:p>
-      <w:pPr>
-        <w:pStyle w:val="Normal"/>
-        <w:spacing w:lineRule="auto" w:line="360"/>
-        <w:rPr>
-          <w:b/>
+    </w:p>
+    <w:p>
+      <w:pPr>
+        <w:spacing w:line="360" w:lineRule="auto"/>
+        <w:rPr>
           <w:b/>
           <w:sz w:val="24"/>
           <w:szCs w:val="24"/>
@@ -995,8 +870,7 @@
     </w:p>
     <w:p>
       <w:pPr>
-        <w:pStyle w:val="Normal"/>
-        <w:spacing w:lineRule="auto" w:line="360"/>
+        <w:spacing w:line="360" w:lineRule="auto"/>
         <w:rPr>
           <w:sz w:val="24"/>
           <w:szCs w:val="24"/>
@@ -1014,10 +888,8 @@
     </w:p>
     <w:p>
       <w:pPr>
-        <w:pStyle w:val="Normal"/>
-        <w:spacing w:lineRule="auto" w:line="360"/>
-        <w:rPr>
-          <w:b/>
+        <w:spacing w:line="360" w:lineRule="auto"/>
+        <w:rPr>
           <w:b/>
           <w:sz w:val="24"/>
           <w:szCs w:val="24"/>
@@ -1036,8 +908,7 @@
     </w:p>
     <w:p>
       <w:pPr>
-        <w:pStyle w:val="Normal"/>
-        <w:spacing w:lineRule="auto" w:line="360"/>
+        <w:spacing w:line="360" w:lineRule="auto"/>
         <w:rPr>
           <w:sz w:val="24"/>
           <w:szCs w:val="24"/>
@@ -1055,30 +926,55 @@
     </w:p>
     <w:p>
       <w:pPr>
-        <w:pStyle w:val="Normal"/>
-        <w:spacing w:lineRule="auto" w:line="360" w:before="0" w:after="160"/>
-        <w:rPr/>
-      </w:pPr>
-      <w:r>
-        <w:rPr/>
+        <w:spacing w:line="360" w:lineRule="auto"/>
+        <w:rPr>
+          <w:b/>
+          <w:sz w:val="24"/>
+          <w:szCs w:val="24"/>
+          <w:lang w:val="en-US"/>
+        </w:rPr>
+      </w:pPr>
+      <w:r>
+        <w:rPr>
+          <w:b/>
+          <w:sz w:val="24"/>
+          <w:szCs w:val="24"/>
+          <w:lang w:val="en-US"/>
+        </w:rPr>
+        <w:t>Frequency of Occurrence</w:t>
+      </w:r>
+    </w:p>
+    <w:p>
+      <w:pPr>
+        <w:spacing w:line="360" w:lineRule="auto"/>
+        <w:rPr>
+          <w:lang w:val="en-US"/>
+        </w:rPr>
+      </w:pPr>
+      <w:r>
+        <w:rPr>
+          <w:lang w:val="en-US"/>
+        </w:rPr>
+        <w:t>Common to start with, rare after lexicon is filled.</w:t>
       </w:r>
     </w:p>
     <w:sectPr>
-      <w:type w:val="nextPage"/>
       <w:pgSz w:w="11906" w:h="16838"/>
-      <w:pgMar w:left="1440" w:right="1440" w:header="0" w:top="1440" w:footer="0" w:bottom="1440" w:gutter="0"/>
-      <w:pgNumType w:fmt="decimal"/>
-      <w:formProt w:val="false"/>
-      <w:textDirection w:val="lrTb"/>
-      <w:docGrid w:type="default" w:linePitch="360" w:charSpace="4096"/>
+      <w:pgMar w:top="1440" w:right="1440" w:bottom="1440" w:left="1440" w:header="0" w:footer="0" w:gutter="0"/>
+      <w:cols w:space="720"/>
+      <w:formProt w:val="0"/>
+      <w:docGrid w:linePitch="360" w:charSpace="4096"/>
     </w:sectPr>
   </w:body>
 </w:document>
 </file>
 
 <file path=word/numbering.xml><?xml version="1.0" encoding="utf-8"?>
-<w:numbering xmlns:w="http://schemas.openxmlformats.org/wordprocessingml/2006/main" xmlns:o="urn:schemas-microsoft-com:office:office" xmlns:r="http://schemas.openxmlformats.org/officeDocument/2006/relationships" xmlns:v="urn:schemas-microsoft-com:vml">
-  <w:abstractNum w:abstractNumId="1">
+<w:numbering xmlns:wpc="http://schemas.microsoft.com/office/word/2010/wordprocessingCanvas" xmlns:cx="http://schemas.microsoft.com/office/drawing/2014/chartex" xmlns:cx1="http://schemas.microsoft.com/office/drawing/2015/9/8/chartex" xmlns:cx2="http://schemas.microsoft.com/office/drawing/2015/10/21/chartex" xmlns:cx3="http://schemas.microsoft.com/office/drawing/2016/5/9/chartex" xmlns:cx4="http://schemas.microsoft.com/office/drawing/2016/5/10/chartex" xmlns:cx5="http://schemas.microsoft.com/office/drawing/2016/5/11/chartex" xmlns:cx6="http://schemas.microsoft.com/office/drawing/2016/5/12/chartex" xmlns:cx7="http://schemas.microsoft.com/office/drawing/2016/5/13/chartex" xmlns:cx8="http://schemas.microsoft.com/office/drawing/2016/5/14/chartex" xmlns:mc="http://schemas.openxmlformats.org/markup-compatibility/2006" xmlns:aink="http://schemas.microsoft.com/office/drawing/2016/ink" xmlns:am3d="http://schemas.microsoft.com/office/drawing/2017/model3d" xmlns:o="urn:schemas-microsoft-com:office:office" xmlns:r="http://schemas.openxmlformats.org/officeDocument/2006/relationships" xmlns:m="http://schemas.openxmlformats.org/officeDocument/2006/math" xmlns:v="urn:schemas-microsoft-com:vml" xmlns:wp14="http://schemas.microsoft.com/office/word/2010/wordprocessingDrawing" xmlns:wp="http://schemas.openxmlformats.org/drawingml/2006/wordprocessingDrawing" xmlns:w10="urn:schemas-microsoft-com:office:word" xmlns:w="http://schemas.openxmlformats.org/wordprocessingml/2006/main" xmlns:w14="http://schemas.microsoft.com/office/word/2010/wordml" xmlns:w15="http://schemas.microsoft.com/office/word/2012/wordml" xmlns:w16cid="http://schemas.microsoft.com/office/word/2016/wordml/cid" xmlns:w16se="http://schemas.microsoft.com/office/word/2015/wordml/symex" xmlns:wpg="http://schemas.microsoft.com/office/word/2010/wordprocessingGroup" xmlns:wpi="http://schemas.microsoft.com/office/word/2010/wordprocessingInk" xmlns:wne="http://schemas.microsoft.com/office/word/2006/wordml" xmlns:wps="http://schemas.microsoft.com/office/word/2010/wordprocessingShape" mc:Ignorable="w14 w15 w16se w16cid wp14">
+  <w:abstractNum w:abstractNumId="0" w15:restartNumberingAfterBreak="0">
+    <w:nsid w:val="10CA5B38"/>
+    <w:multiLevelType w:val="multilevel"/>
+    <w:tmpl w:val="758871DE"/>
     <w:lvl w:ilvl="0">
       <w:start w:val="1"/>
       <w:numFmt w:val="decimal"/>
@@ -1161,7 +1057,10 @@
       </w:pPr>
     </w:lvl>
   </w:abstractNum>
-  <w:abstractNum w:abstractNumId="2">
+  <w:abstractNum w:abstractNumId="1" w15:restartNumberingAfterBreak="0">
+    <w:nsid w:val="57E40383"/>
+    <w:multiLevelType w:val="multilevel"/>
+    <w:tmpl w:val="BEA67F30"/>
     <w:lvl w:ilvl="0">
       <w:start w:val="1"/>
       <w:numFmt w:val="decimal"/>
@@ -1244,7 +1143,10 @@
       </w:pPr>
     </w:lvl>
   </w:abstractNum>
-  <w:abstractNum w:abstractNumId="3">
+  <w:abstractNum w:abstractNumId="2" w15:restartNumberingAfterBreak="0">
+    <w:nsid w:val="694668F2"/>
+    <w:multiLevelType w:val="multilevel"/>
+    <w:tmpl w:val="939EABF2"/>
     <w:lvl w:ilvl="0">
       <w:start w:val="1"/>
       <w:numFmt w:val="none"/>
@@ -1252,7 +1154,7 @@
       <w:lvlText w:val=""/>
       <w:lvlJc w:val="left"/>
       <w:pPr>
-        <w:ind w:left="0" w:hanging="0"/>
+        <w:ind w:left="0" w:firstLine="0"/>
       </w:pPr>
     </w:lvl>
     <w:lvl w:ilvl="1">
@@ -1262,7 +1164,7 @@
       <w:lvlText w:val=""/>
       <w:lvlJc w:val="left"/>
       <w:pPr>
-        <w:ind w:left="0" w:hanging="0"/>
+        <w:ind w:left="0" w:firstLine="0"/>
       </w:pPr>
     </w:lvl>
     <w:lvl w:ilvl="2">
@@ -1272,7 +1174,7 @@
       <w:lvlText w:val=""/>
       <w:lvlJc w:val="left"/>
       <w:pPr>
-        <w:ind w:left="0" w:hanging="0"/>
+        <w:ind w:left="0" w:firstLine="0"/>
       </w:pPr>
     </w:lvl>
     <w:lvl w:ilvl="3">
@@ -1282,7 +1184,7 @@
       <w:lvlText w:val=""/>
       <w:lvlJc w:val="left"/>
       <w:pPr>
-        <w:ind w:left="0" w:hanging="0"/>
+        <w:ind w:left="0" w:firstLine="0"/>
       </w:pPr>
     </w:lvl>
     <w:lvl w:ilvl="4">
@@ -1292,7 +1194,7 @@
       <w:lvlText w:val=""/>
       <w:lvlJc w:val="left"/>
       <w:pPr>
-        <w:ind w:left="0" w:hanging="0"/>
+        <w:ind w:left="0" w:firstLine="0"/>
       </w:pPr>
     </w:lvl>
     <w:lvl w:ilvl="5">
@@ -1302,7 +1204,7 @@
       <w:lvlText w:val=""/>
       <w:lvlJc w:val="left"/>
       <w:pPr>
-        <w:ind w:left="0" w:hanging="0"/>
+        <w:ind w:left="0" w:firstLine="0"/>
       </w:pPr>
     </w:lvl>
     <w:lvl w:ilvl="6">
@@ -1312,7 +1214,7 @@
       <w:lvlText w:val=""/>
       <w:lvlJc w:val="left"/>
       <w:pPr>
-        <w:ind w:left="0" w:hanging="0"/>
+        <w:ind w:left="0" w:firstLine="0"/>
       </w:pPr>
     </w:lvl>
     <w:lvl w:ilvl="7">
@@ -1322,7 +1224,7 @@
       <w:lvlText w:val=""/>
       <w:lvlJc w:val="left"/>
       <w:pPr>
-        <w:ind w:left="0" w:hanging="0"/>
+        <w:ind w:left="0" w:firstLine="0"/>
       </w:pPr>
     </w:lvl>
     <w:lvl w:ilvl="8">
@@ -1332,48 +1234,46 @@
       <w:lvlText w:val=""/>
       <w:lvlJc w:val="left"/>
       <w:pPr>
-        <w:ind w:left="0" w:hanging="0"/>
+        <w:ind w:left="0" w:firstLine="0"/>
       </w:pPr>
     </w:lvl>
   </w:abstractNum>
   <w:num w:numId="1">
+    <w:abstractNumId w:val="0"/>
+  </w:num>
+  <w:num w:numId="2">
     <w:abstractNumId w:val="1"/>
   </w:num>
-  <w:num w:numId="2">
+  <w:num w:numId="3">
     <w:abstractNumId w:val="2"/>
-  </w:num>
-  <w:num w:numId="3">
-    <w:abstractNumId w:val="3"/>
   </w:num>
 </w:numbering>
 </file>
 
 <file path=word/styles.xml><?xml version="1.0" encoding="utf-8"?>
-<w:styles xmlns:w="http://schemas.openxmlformats.org/wordprocessingml/2006/main" xmlns:w14="http://schemas.microsoft.com/office/word/2010/wordml" xmlns:mc="http://schemas.openxmlformats.org/markup-compatibility/2006" mc:Ignorable="w14">
+<w:styles xmlns:mc="http://schemas.openxmlformats.org/markup-compatibility/2006" xmlns:r="http://schemas.openxmlformats.org/officeDocument/2006/relationships" xmlns:w="http://schemas.openxmlformats.org/wordprocessingml/2006/main" xmlns:w14="http://schemas.microsoft.com/office/word/2010/wordml" xmlns:w15="http://schemas.microsoft.com/office/word/2012/wordml" xmlns:w16cid="http://schemas.microsoft.com/office/word/2016/wordml/cid" xmlns:w16se="http://schemas.microsoft.com/office/word/2015/wordml/symex" mc:Ignorable="w14 w15 w16se w16cid">
   <w:docDefaults>
     <w:rPrDefault>
       <w:rPr>
-        <w:rFonts w:ascii="Calibri" w:hAnsi="Calibri" w:eastAsia="Calibri" w:cs="" w:asciiTheme="minorHAnsi" w:cstheme="minorBidi" w:eastAsiaTheme="minorHAnsi" w:hAnsiTheme="minorHAnsi"/>
+        <w:rFonts w:asciiTheme="minorHAnsi" w:eastAsiaTheme="minorHAnsi" w:hAnsiTheme="minorHAnsi" w:cstheme="minorBidi"/>
         <w:sz w:val="22"/>
         <w:szCs w:val="22"/>
         <w:lang w:val="en-DK" w:eastAsia="en-US" w:bidi="ar-SA"/>
       </w:rPr>
     </w:rPrDefault>
-    <w:pPrDefault>
-      <w:pPr/>
-    </w:pPrDefault>
+    <w:pPrDefault/>
   </w:docDefaults>
   <w:latentStyles w:defLockedState="0" w:defUIPriority="99" w:defSemiHidden="0" w:defUnhideWhenUsed="0" w:defQFormat="0" w:count="375">
     <w:lsdException w:name="Normal" w:uiPriority="0" w:qFormat="1"/>
     <w:lsdException w:name="heading 1" w:uiPriority="9" w:qFormat="1"/>
-    <w:lsdException w:name="heading 2" w:uiPriority="9" w:semiHidden="1" w:unhideWhenUsed="1" w:qFormat="1"/>
-    <w:lsdException w:name="heading 3" w:uiPriority="9" w:semiHidden="1" w:unhideWhenUsed="1" w:qFormat="1"/>
-    <w:lsdException w:name="heading 4" w:uiPriority="9" w:semiHidden="1" w:unhideWhenUsed="1" w:qFormat="1"/>
-    <w:lsdException w:name="heading 5" w:uiPriority="9" w:semiHidden="1" w:unhideWhenUsed="1" w:qFormat="1"/>
-    <w:lsdException w:name="heading 6" w:uiPriority="9" w:semiHidden="1" w:unhideWhenUsed="1" w:qFormat="1"/>
-    <w:lsdException w:name="heading 7" w:uiPriority="9" w:semiHidden="1" w:unhideWhenUsed="1" w:qFormat="1"/>
-    <w:lsdException w:name="heading 8" w:uiPriority="9" w:semiHidden="1" w:unhideWhenUsed="1" w:qFormat="1"/>
-    <w:lsdException w:name="heading 9" w:uiPriority="9" w:semiHidden="1" w:unhideWhenUsed="1" w:qFormat="1"/>
+    <w:lsdException w:name="heading 2" w:semiHidden="1" w:uiPriority="9" w:unhideWhenUsed="1" w:qFormat="1"/>
+    <w:lsdException w:name="heading 3" w:semiHidden="1" w:uiPriority="9" w:unhideWhenUsed="1" w:qFormat="1"/>
+    <w:lsdException w:name="heading 4" w:semiHidden="1" w:uiPriority="9" w:unhideWhenUsed="1" w:qFormat="1"/>
+    <w:lsdException w:name="heading 5" w:semiHidden="1" w:uiPriority="9" w:unhideWhenUsed="1" w:qFormat="1"/>
+    <w:lsdException w:name="heading 6" w:semiHidden="1" w:uiPriority="9" w:unhideWhenUsed="1" w:qFormat="1"/>
+    <w:lsdException w:name="heading 7" w:semiHidden="1" w:uiPriority="9" w:unhideWhenUsed="1" w:qFormat="1"/>
+    <w:lsdException w:name="heading 8" w:semiHidden="1" w:uiPriority="9" w:unhideWhenUsed="1" w:qFormat="1"/>
+    <w:lsdException w:name="heading 9" w:semiHidden="1" w:uiPriority="9" w:unhideWhenUsed="1" w:qFormat="1"/>
     <w:lsdException w:name="index 1" w:semiHidden="1" w:unhideWhenUsed="1"/>
     <w:lsdException w:name="index 2" w:semiHidden="1" w:unhideWhenUsed="1"/>
     <w:lsdException w:name="index 3" w:semiHidden="1" w:unhideWhenUsed="1"/>
@@ -1383,22 +1283,22 @@
     <w:lsdException w:name="index 7" w:semiHidden="1" w:unhideWhenUsed="1"/>
     <w:lsdException w:name="index 8" w:semiHidden="1" w:unhideWhenUsed="1"/>
     <w:lsdException w:name="index 9" w:semiHidden="1" w:unhideWhenUsed="1"/>
-    <w:lsdException w:name="toc 1" w:uiPriority="39" w:semiHidden="1" w:unhideWhenUsed="1"/>
-    <w:lsdException w:name="toc 2" w:uiPriority="39" w:semiHidden="1" w:unhideWhenUsed="1"/>
-    <w:lsdException w:name="toc 3" w:uiPriority="39" w:semiHidden="1" w:unhideWhenUsed="1"/>
-    <w:lsdException w:name="toc 4" w:uiPriority="39" w:semiHidden="1" w:unhideWhenUsed="1"/>
-    <w:lsdException w:name="toc 5" w:uiPriority="39" w:semiHidden="1" w:unhideWhenUsed="1"/>
-    <w:lsdException w:name="toc 6" w:uiPriority="39" w:semiHidden="1" w:unhideWhenUsed="1"/>
-    <w:lsdException w:name="toc 7" w:uiPriority="39" w:semiHidden="1" w:unhideWhenUsed="1"/>
-    <w:lsdException w:name="toc 8" w:uiPriority="39" w:semiHidden="1" w:unhideWhenUsed="1"/>
-    <w:lsdException w:name="toc 9" w:uiPriority="39" w:semiHidden="1" w:unhideWhenUsed="1"/>
+    <w:lsdException w:name="toc 1" w:semiHidden="1" w:uiPriority="39" w:unhideWhenUsed="1"/>
+    <w:lsdException w:name="toc 2" w:semiHidden="1" w:uiPriority="39" w:unhideWhenUsed="1"/>
+    <w:lsdException w:name="toc 3" w:semiHidden="1" w:uiPriority="39" w:unhideWhenUsed="1"/>
+    <w:lsdException w:name="toc 4" w:semiHidden="1" w:uiPriority="39" w:unhideWhenUsed="1"/>
+    <w:lsdException w:name="toc 5" w:semiHidden="1" w:uiPriority="39" w:unhideWhenUsed="1"/>
+    <w:lsdException w:name="toc 6" w:semiHidden="1" w:uiPriority="39" w:unhideWhenUsed="1"/>
+    <w:lsdException w:name="toc 7" w:semiHidden="1" w:uiPriority="39" w:unhideWhenUsed="1"/>
+    <w:lsdException w:name="toc 8" w:semiHidden="1" w:uiPriority="39" w:unhideWhenUsed="1"/>
+    <w:lsdException w:name="toc 9" w:semiHidden="1" w:uiPriority="39" w:unhideWhenUsed="1"/>
     <w:lsdException w:name="Normal Indent" w:semiHidden="1" w:unhideWhenUsed="1"/>
     <w:lsdException w:name="footnote text" w:semiHidden="1" w:unhideWhenUsed="1"/>
     <w:lsdException w:name="annotation text" w:semiHidden="1" w:unhideWhenUsed="1"/>
     <w:lsdException w:name="header" w:semiHidden="1" w:unhideWhenUsed="1"/>
     <w:lsdException w:name="footer" w:semiHidden="1" w:unhideWhenUsed="1"/>
     <w:lsdException w:name="index heading" w:semiHidden="1" w:unhideWhenUsed="1"/>
-    <w:lsdException w:name="caption" w:uiPriority="35" w:semiHidden="1" w:unhideWhenUsed="1" w:qFormat="1"/>
+    <w:lsdException w:name="caption" w:semiHidden="1" w:uiPriority="35" w:unhideWhenUsed="1" w:qFormat="1"/>
     <w:lsdException w:name="table of figures" w:semiHidden="1" w:unhideWhenUsed="1"/>
     <w:lsdException w:name="envelope address" w:semiHidden="1" w:unhideWhenUsed="1"/>
     <w:lsdException w:name="envelope return" w:semiHidden="1" w:unhideWhenUsed="1"/>
@@ -1429,7 +1329,7 @@
     <w:lsdException w:name="Title" w:uiPriority="10" w:qFormat="1"/>
     <w:lsdException w:name="Closing" w:semiHidden="1" w:unhideWhenUsed="1"/>
     <w:lsdException w:name="Signature" w:semiHidden="1" w:unhideWhenUsed="1"/>
-    <w:lsdException w:name="Default Paragraph Font" w:uiPriority="1" w:semiHidden="1" w:unhideWhenUsed="1"/>
+    <w:lsdException w:name="Default Paragraph Font" w:semiHidden="1" w:uiPriority="1" w:unhideWhenUsed="1"/>
     <w:lsdException w:name="Body Text" w:semiHidden="1" w:unhideWhenUsed="1"/>
     <w:lsdException w:name="Body Text Indent" w:semiHidden="1" w:unhideWhenUsed="1"/>
     <w:lsdException w:name="List Continue" w:semiHidden="1" w:unhideWhenUsed="1"/>
@@ -1629,8 +1529,8 @@
     <w:lsdException w:name="Subtle Reference" w:uiPriority="31" w:qFormat="1"/>
     <w:lsdException w:name="Intense Reference" w:uiPriority="32" w:qFormat="1"/>
     <w:lsdException w:name="Book Title" w:uiPriority="33" w:qFormat="1"/>
-    <w:lsdException w:name="Bibliography" w:uiPriority="37" w:semiHidden="1" w:unhideWhenUsed="1"/>
-    <w:lsdException w:name="TOC Heading" w:uiPriority="39" w:semiHidden="1" w:unhideWhenUsed="1" w:qFormat="1"/>
+    <w:lsdException w:name="Bibliography" w:semiHidden="1" w:uiPriority="37" w:unhideWhenUsed="1"/>
+    <w:lsdException w:name="TOC Heading" w:semiHidden="1" w:uiPriority="39" w:unhideWhenUsed="1" w:qFormat="1"/>
     <w:lsdException w:name="Plain Table 1" w:uiPriority="41"/>
     <w:lsdException w:name="Plain Table 2" w:uiPriority="42"/>
     <w:lsdException w:name="Plain Table 3" w:uiPriority="43"/>
@@ -1740,102 +1640,111 @@
     <w:lsdException w:name="Hashtag" w:semiHidden="1" w:unhideWhenUsed="1"/>
     <w:lsdException w:name="Unresolved Mention" w:semiHidden="1" w:unhideWhenUsed="1"/>
   </w:latentStyles>
-  <w:style w:type="paragraph" w:styleId="Normal" w:default="1">
+  <w:style w:type="paragraph" w:default="1" w:styleId="Normal">
     <w:name w:val="Normal"/>
     <w:qFormat/>
     <w:pPr>
-      <w:widowControl/>
-      <w:bidi w:val="0"/>
-      <w:spacing w:lineRule="auto" w:line="259" w:before="0" w:after="160"/>
-      <w:jc w:val="left"/>
+      <w:spacing w:after="160" w:line="259" w:lineRule="auto"/>
     </w:pPr>
     <w:rPr>
-      <w:rFonts w:ascii="Calibri" w:hAnsi="Calibri" w:eastAsia="Calibri" w:cs="" w:asciiTheme="minorHAnsi" w:cstheme="minorBidi" w:eastAsiaTheme="minorHAnsi" w:hAnsiTheme="minorHAnsi"/>
-      <w:color w:val="auto"/>
-      <w:kern w:val="0"/>
-      <w:sz w:val="22"/>
-      <w:szCs w:val="22"/>
-      <w:lang w:val="da-DK" w:eastAsia="en-US" w:bidi="ar-SA"/>
+      <w:lang w:val="da-DK"/>
     </w:rPr>
   </w:style>
-  <w:style w:type="paragraph" w:styleId="Overskrift2">
-    <w:name w:val="Heading 2"/>
+  <w:style w:type="paragraph" w:styleId="Heading2">
+    <w:name w:val="heading 2"/>
     <w:basedOn w:val="Normal"/>
     <w:next w:val="Normal"/>
     <w:link w:val="Heading2Char"/>
     <w:uiPriority w:val="9"/>
     <w:unhideWhenUsed/>
     <w:qFormat/>
-    <w:rsid w:val="001f5e93"/>
+    <w:rsid w:val="001F5E93"/>
     <w:pPr>
-      <w:keepNext w:val="true"/>
+      <w:keepNext/>
       <w:keepLines/>
       <w:spacing w:before="40" w:after="0"/>
       <w:outlineLvl w:val="1"/>
     </w:pPr>
     <w:rPr>
-      <w:rFonts w:ascii="Calibri Light" w:hAnsi="Calibri Light" w:eastAsia="" w:cs="" w:asciiTheme="majorHAnsi" w:cstheme="majorBidi" w:eastAsiaTheme="majorEastAsia" w:hAnsiTheme="majorHAnsi"/>
-      <w:color w:val="2F5496" w:themeColor="accent1" w:themeShade="bf"/>
+      <w:rFonts w:asciiTheme="majorHAnsi" w:eastAsiaTheme="majorEastAsia" w:hAnsiTheme="majorHAnsi" w:cstheme="majorBidi"/>
+      <w:color w:val="2F5496" w:themeColor="accent1" w:themeShade="BF"/>
       <w:sz w:val="26"/>
       <w:szCs w:val="26"/>
     </w:rPr>
   </w:style>
-  <w:style w:type="character" w:styleId="DefaultParagraphFont" w:default="1">
+  <w:style w:type="character" w:default="1" w:styleId="DefaultParagraphFont">
     <w:name w:val="Default Paragraph Font"/>
     <w:uiPriority w:val="1"/>
     <w:semiHidden/>
     <w:unhideWhenUsed/>
-    <w:qFormat/>
-    <w:rPr/>
   </w:style>
-  <w:style w:type="character" w:styleId="Heading2Char" w:customStyle="1">
+  <w:style w:type="table" w:default="1" w:styleId="TableNormal">
+    <w:name w:val="Normal Table"/>
+    <w:uiPriority w:val="99"/>
+    <w:semiHidden/>
+    <w:unhideWhenUsed/>
+    <w:tblPr>
+      <w:tblInd w:w="0" w:type="dxa"/>
+      <w:tblCellMar>
+        <w:top w:w="0" w:type="dxa"/>
+        <w:left w:w="108" w:type="dxa"/>
+        <w:bottom w:w="0" w:type="dxa"/>
+        <w:right w:w="108" w:type="dxa"/>
+      </w:tblCellMar>
+    </w:tblPr>
+  </w:style>
+  <w:style w:type="numbering" w:default="1" w:styleId="NoList">
+    <w:name w:val="No List"/>
+    <w:uiPriority w:val="99"/>
+    <w:semiHidden/>
+    <w:unhideWhenUsed/>
+  </w:style>
+  <w:style w:type="character" w:customStyle="1" w:styleId="Heading2Char">
     <w:name w:val="Heading 2 Char"/>
     <w:basedOn w:val="DefaultParagraphFont"/>
     <w:link w:val="Heading2"/>
     <w:uiPriority w:val="9"/>
     <w:qFormat/>
-    <w:rsid w:val="001f5e93"/>
+    <w:rsid w:val="001F5E93"/>
     <w:rPr>
-      <w:rFonts w:ascii="Calibri Light" w:hAnsi="Calibri Light" w:eastAsia="" w:cs="" w:asciiTheme="majorHAnsi" w:cstheme="majorBidi" w:eastAsiaTheme="majorEastAsia" w:hAnsiTheme="majorHAnsi"/>
-      <w:color w:val="2F5496" w:themeColor="accent1" w:themeShade="bf"/>
+      <w:rFonts w:asciiTheme="majorHAnsi" w:eastAsiaTheme="majorEastAsia" w:hAnsiTheme="majorHAnsi" w:cstheme="majorBidi"/>
+      <w:color w:val="2F5496" w:themeColor="accent1" w:themeShade="BF"/>
       <w:sz w:val="26"/>
       <w:szCs w:val="26"/>
       <w:lang w:val="da-DK"/>
     </w:rPr>
   </w:style>
-  <w:style w:type="paragraph" w:styleId="Overskrift">
+  <w:style w:type="paragraph" w:customStyle="1" w:styleId="Overskrift">
     <w:name w:val="Overskrift"/>
     <w:basedOn w:val="Normal"/>
-    <w:next w:val="Brdtekst"/>
+    <w:next w:val="BodyText"/>
     <w:qFormat/>
     <w:pPr>
-      <w:keepNext w:val="true"/>
+      <w:keepNext/>
       <w:spacing w:before="240" w:after="120"/>
     </w:pPr>
     <w:rPr>
-      <w:rFonts w:ascii="Liberation Sans" w:hAnsi="Liberation Sans" w:eastAsia="Noto Sans CJK SC" w:cs="FreeSans"/>
+      <w:rFonts w:ascii="Liberation Sans" w:eastAsia="Noto Sans CJK SC" w:hAnsi="Liberation Sans" w:cs="FreeSans"/>
       <w:sz w:val="28"/>
       <w:szCs w:val="28"/>
     </w:rPr>
   </w:style>
-  <w:style w:type="paragraph" w:styleId="Brdtekst">
+  <w:style w:type="paragraph" w:styleId="BodyText">
     <w:name w:val="Body Text"/>
     <w:basedOn w:val="Normal"/>
     <w:pPr>
-      <w:spacing w:lineRule="auto" w:line="276" w:before="0" w:after="140"/>
+      <w:spacing w:after="140" w:line="276" w:lineRule="auto"/>
     </w:pPr>
-    <w:rPr/>
   </w:style>
-  <w:style w:type="paragraph" w:styleId="Liste">
+  <w:style w:type="paragraph" w:styleId="List">
     <w:name w:val="List"/>
-    <w:basedOn w:val="Brdtekst"/>
-    <w:pPr/>
+    <w:basedOn w:val="BodyText"/>
     <w:rPr>
       <w:rFonts w:cs="FreeSans"/>
     </w:rPr>
   </w:style>
-  <w:style w:type="paragraph" w:styleId="Billedtekst">
-    <w:name w:val="Caption"/>
+  <w:style w:type="paragraph" w:styleId="Caption">
+    <w:name w:val="caption"/>
     <w:basedOn w:val="Normal"/>
     <w:qFormat/>
     <w:pPr>
@@ -1850,7 +1759,7 @@
       <w:szCs w:val="24"/>
     </w:rPr>
   </w:style>
-  <w:style w:type="paragraph" w:styleId="Indeks">
+  <w:style w:type="paragraph" w:customStyle="1" w:styleId="Indeks">
     <w:name w:val="Indeks"/>
     <w:basedOn w:val="Normal"/>
     <w:qFormat/>
@@ -1866,35 +1775,11 @@
     <w:basedOn w:val="Normal"/>
     <w:uiPriority w:val="34"/>
     <w:qFormat/>
-    <w:rsid w:val="00436c6f"/>
+    <w:rsid w:val="00436C6F"/>
     <w:pPr>
-      <w:spacing w:before="0" w:after="160"/>
-      <w:ind w:left="720" w:hanging="0"/>
+      <w:ind w:left="720"/>
       <w:contextualSpacing/>
     </w:pPr>
-    <w:rPr/>
-  </w:style>
-  <w:style w:type="numbering" w:styleId="NoList" w:default="1">
-    <w:name w:val="No List"/>
-    <w:uiPriority w:val="99"/>
-    <w:semiHidden/>
-    <w:unhideWhenUsed/>
-    <w:qFormat/>
-  </w:style>
-  <w:style w:type="table" w:default="1" w:styleId="TableNormal">
-    <w:name w:val="Normal Table"/>
-    <w:uiPriority w:val="99"/>
-    <w:semiHidden/>
-    <w:unhideWhenUsed/>
-    <w:tblPr>
-      <w:tblInd w:w="0" w:type="dxa"/>
-      <w:tblCellMar>
-        <w:top w:w="0" w:type="dxa"/>
-        <w:left w:w="108" w:type="dxa"/>
-        <w:bottom w:w="0" w:type="dxa"/>
-        <w:right w:w="108" w:type="dxa"/>
-      </w:tblCellMar>
-    </w:tblPr>
   </w:style>
 </w:styles>
 </file>

</xml_diff>